<commit_message>
Atualização da descrição dos baselines
Os baselines foram atualizados com suas descrições e seus protótipos.
</commit_message>
<xml_diff>
--- a/documentos/gestão de configuração/GB_PGC_PlanodeGerenciadeConfiguracao.docx
+++ b/documentos/gestão de configuração/GB_PGC_PlanodeGerenciadeConfiguracao.docx
@@ -1,6 +1,6 @@
 
 <file path=word/document.xml><?xml version="1.0" encoding="utf-8"?>
-<w:document xmlns:wpc="http://schemas.microsoft.com/office/word/2010/wordprocessingCanvas" xmlns:mc="http://schemas.openxmlformats.org/markup-compatibility/2006" xmlns:o="urn:schemas-microsoft-com:office:office" xmlns:r="http://schemas.openxmlformats.org/officeDocument/2006/relationships" xmlns:m="http://schemas.openxmlformats.org/officeDocument/2006/math" xmlns:v="urn:schemas-microsoft-com:vml" xmlns:wp14="http://schemas.microsoft.com/office/word/2010/wordprocessingDrawing" xmlns:wp="http://schemas.openxmlformats.org/drawingml/2006/wordprocessingDrawing" xmlns:w10="urn:schemas-microsoft-com:office:word" xmlns:w="http://schemas.openxmlformats.org/wordprocessingml/2006/main" xmlns:w14="http://schemas.microsoft.com/office/word/2010/wordml" xmlns:wpg="http://schemas.microsoft.com/office/word/2010/wordprocessingGroup" xmlns:wpi="http://schemas.microsoft.com/office/word/2010/wordprocessingInk" xmlns:wne="http://schemas.microsoft.com/office/word/2006/wordml" xmlns:wps="http://schemas.microsoft.com/office/word/2010/wordprocessingShape" mc:Ignorable="w14 wp14">
+<w:document xmlns:ve="http://schemas.openxmlformats.org/markup-compatibility/2006" xmlns:o="urn:schemas-microsoft-com:office:office" xmlns:r="http://schemas.openxmlformats.org/officeDocument/2006/relationships" xmlns:m="http://schemas.openxmlformats.org/officeDocument/2006/math" xmlns:v="urn:schemas-microsoft-com:vml" xmlns:wp="http://schemas.openxmlformats.org/drawingml/2006/wordprocessingDrawing" xmlns:w10="urn:schemas-microsoft-com:office:word" xmlns:w="http://schemas.openxmlformats.org/wordprocessingml/2006/main" xmlns:wne="http://schemas.microsoft.com/office/word/2006/wordml">
   <w:body>
     <w:p>
       <w:pPr>
@@ -460,7 +460,7 @@
         <w:tblStyle w:val="Tabelacomgrade"/>
         <w:tblW w:w="8789" w:type="dxa"/>
         <w:jc w:val="center"/>
-        <w:tblLook w:val="04A0" w:firstRow="1" w:lastRow="0" w:firstColumn="1" w:lastColumn="0" w:noHBand="0" w:noVBand="1"/>
+        <w:tblLook w:val="04A0"/>
       </w:tblPr>
       <w:tblGrid>
         <w:gridCol w:w="1726"/>
@@ -2147,23 +2147,7 @@
           <w:rFonts w:ascii="ArialMT" w:hAnsi="ArialMT"/>
           <w:sz w:val="24"/>
         </w:rPr>
-        <w:t xml:space="preserve">Por meio do plano de gerenciamento de configuração é </w:t>
-      </w:r>
-      <w:proofErr w:type="gramStart"/>
-      <w:r>
-        <w:rPr>
-          <w:rFonts w:ascii="ArialMT" w:hAnsi="ArialMT"/>
-          <w:sz w:val="24"/>
-        </w:rPr>
-        <w:t>estabelecido e mantido</w:t>
-      </w:r>
-      <w:proofErr w:type="gramEnd"/>
-      <w:r>
-        <w:rPr>
-          <w:rFonts w:ascii="ArialMT" w:hAnsi="ArialMT"/>
-          <w:sz w:val="24"/>
-        </w:rPr>
-        <w:t xml:space="preserve"> a integridade dos artefatos do projeto, possibilitando o acompanhamento das atividades de todo o ciclo de vida do projeto.  O plano de gerência de configuração também auxilia a gerenciar o estado e configuração dos artefatos, além de controlar e rastrear as modificações realizadas durante todo o processo. </w:t>
+        <w:t xml:space="preserve">Por meio do plano de gerenciamento de configuração é estabelecido e mantido a integridade dos artefatos do projeto, possibilitando o acompanhamento das atividades de todo o ciclo de vida do projeto.  O plano de gerência de configuração também auxilia a gerenciar o estado e configuração dos artefatos, além de controlar e rastrear as modificações realizadas durante todo o processo. </w:t>
       </w:r>
     </w:p>
     <w:p/>
@@ -2296,23 +2280,7 @@
           <w:sz w:val="24"/>
         </w:rPr>
         <w:tab/>
-        <w:t xml:space="preserve">Neste documento é </w:t>
-      </w:r>
-      <w:proofErr w:type="gramStart"/>
-      <w:r>
-        <w:rPr>
-          <w:rFonts w:ascii="ArialMT" w:hAnsi="ArialMT"/>
-          <w:sz w:val="24"/>
-        </w:rPr>
-        <w:t>detalhado toda a infraestrutura utilizada</w:t>
-      </w:r>
-      <w:proofErr w:type="gramEnd"/>
-      <w:r>
-        <w:rPr>
-          <w:rFonts w:ascii="ArialMT" w:hAnsi="ArialMT"/>
-          <w:sz w:val="24"/>
-        </w:rPr>
-        <w:t xml:space="preserve"> durante o processo de desenvolvimento do projeto </w:t>
+        <w:t xml:space="preserve">Neste documento é detalhado toda a infraestrutura utilizada durante o processo de desenvolvimento do projeto </w:t>
       </w:r>
       <w:proofErr w:type="spellStart"/>
       <w:r>
@@ -2372,19 +2340,9 @@
           <w:b/>
           <w:color w:val="auto"/>
         </w:rPr>
-        <w:t xml:space="preserve">1.3 Definições, Acrônimos e </w:t>
-      </w:r>
-      <w:proofErr w:type="gramStart"/>
-      <w:r>
-        <w:rPr>
-          <w:rFonts w:ascii="ArialMT" w:hAnsi="ArialMT"/>
-          <w:b/>
-          <w:color w:val="auto"/>
-        </w:rPr>
-        <w:t>Abreviações</w:t>
+        <w:t>1.3 Definições, Acrônimos e Abreviações</w:t>
       </w:r>
       <w:bookmarkEnd w:id="3"/>
-      <w:proofErr w:type="gramEnd"/>
     </w:p>
     <w:p>
       <w:pPr>
@@ -2400,7 +2358,7 @@
         <w:tblStyle w:val="Tabelacomgrade"/>
         <w:tblW w:w="8789" w:type="dxa"/>
         <w:jc w:val="center"/>
-        <w:tblLook w:val="04A0" w:firstRow="1" w:lastRow="0" w:firstColumn="1" w:lastColumn="0" w:noHBand="0" w:noVBand="1"/>
+        <w:tblLook w:val="04A0"/>
       </w:tblPr>
       <w:tblGrid>
         <w:gridCol w:w="1298"/>
@@ -2670,7 +2628,6 @@
         <w:t xml:space="preserve"> – </w:t>
       </w:r>
       <w:proofErr w:type="spellStart"/>
-      <w:proofErr w:type="gramStart"/>
       <w:r>
         <w:rPr>
           <w:rFonts w:ascii="ArialMT" w:hAnsi="ArialMT"/>
@@ -2679,85 +2636,58 @@
         <w:t>GitHub</w:t>
       </w:r>
       <w:proofErr w:type="spellEnd"/>
-      <w:proofErr w:type="gramEnd"/>
       <w:r>
         <w:rPr>
           <w:rFonts w:ascii="ArialMT" w:hAnsi="ArialMT"/>
           <w:sz w:val="24"/>
         </w:rPr>
-        <w:t xml:space="preserve">. Disponível em: </w:t>
+        <w:t>. Disponível em: try.github.com. Acesso em out. 2014.</w:t>
       </w:r>
-      <w:proofErr w:type="gramStart"/>
+    </w:p>
+    <w:p>
+      <w:pPr>
+        <w:rPr>
+          <w:rFonts w:ascii="ArialMT" w:hAnsi="ArialMT"/>
+          <w:b/>
+          <w:sz w:val="24"/>
+        </w:rPr>
+      </w:pPr>
+    </w:p>
+    <w:p>
+      <w:pPr>
+        <w:rPr>
+          <w:rFonts w:ascii="ArialMT" w:hAnsi="ArialMT"/>
+          <w:b/>
+          <w:sz w:val="24"/>
+        </w:rPr>
+      </w:pPr>
+    </w:p>
+    <w:p>
+      <w:pPr>
+        <w:rPr>
+          <w:rFonts w:ascii="ArialMT" w:hAnsi="ArialMT"/>
+          <w:b/>
+          <w:sz w:val="24"/>
+        </w:rPr>
+      </w:pPr>
+    </w:p>
+    <w:p>
+      <w:pPr>
+        <w:pStyle w:val="Ttulo2"/>
+        <w:rPr>
+          <w:rFonts w:ascii="ArialMT" w:hAnsi="ArialMT"/>
+          <w:b/>
+          <w:color w:val="auto"/>
+        </w:rPr>
+      </w:pPr>
+      <w:bookmarkStart w:id="5" w:name="_Toc401005318"/>
       <w:r>
         <w:rPr>
           <w:rFonts w:ascii="ArialMT" w:hAnsi="ArialMT"/>
-          <w:sz w:val="24"/>
-        </w:rPr>
-        <w:t>try.</w:t>
-      </w:r>
-      <w:proofErr w:type="gramEnd"/>
-      <w:r>
-        <w:rPr>
-          <w:rFonts w:ascii="ArialMT" w:hAnsi="ArialMT"/>
-          <w:sz w:val="24"/>
-        </w:rPr>
-        <w:t>github.com. Acesso em out. 2014.</w:t>
-      </w:r>
-    </w:p>
-    <w:p>
-      <w:pPr>
-        <w:rPr>
-          <w:rFonts w:ascii="ArialMT" w:hAnsi="ArialMT"/>
-          <w:b/>
-          <w:sz w:val="24"/>
-        </w:rPr>
-      </w:pPr>
-    </w:p>
-    <w:p>
-      <w:pPr>
-        <w:rPr>
-          <w:rFonts w:ascii="ArialMT" w:hAnsi="ArialMT"/>
-          <w:b/>
-          <w:sz w:val="24"/>
-        </w:rPr>
-      </w:pPr>
-    </w:p>
-    <w:p>
-      <w:pPr>
-        <w:rPr>
-          <w:rFonts w:ascii="ArialMT" w:hAnsi="ArialMT"/>
-          <w:b/>
-          <w:sz w:val="24"/>
-        </w:rPr>
-      </w:pPr>
-    </w:p>
-    <w:p>
-      <w:pPr>
-        <w:pStyle w:val="Ttulo2"/>
-        <w:rPr>
-          <w:rFonts w:ascii="ArialMT" w:hAnsi="ArialMT"/>
           <w:b/>
           <w:color w:val="auto"/>
         </w:rPr>
-      </w:pPr>
-      <w:bookmarkStart w:id="5" w:name="_Toc401005318"/>
-      <w:proofErr w:type="gramStart"/>
-      <w:r>
-        <w:rPr>
-          <w:rFonts w:ascii="ArialMT" w:hAnsi="ArialMT"/>
-          <w:b/>
-          <w:color w:val="auto"/>
-        </w:rPr>
-        <w:t>1.5 Visão</w:t>
-      </w:r>
-      <w:proofErr w:type="gramEnd"/>
-      <w:r>
-        <w:rPr>
-          <w:rFonts w:ascii="ArialMT" w:hAnsi="ArialMT"/>
-          <w:b/>
-          <w:color w:val="auto"/>
-        </w:rPr>
-        <w:t xml:space="preserve"> Geral</w:t>
+        <w:t>1.5 Visão Geral</w:t>
       </w:r>
       <w:bookmarkEnd w:id="5"/>
     </w:p>
@@ -2767,7 +2697,7 @@
         <w:tblStyle w:val="Tabelacomgrade"/>
         <w:tblW w:w="8789" w:type="dxa"/>
         <w:jc w:val="center"/>
-        <w:tblLook w:val="04A0" w:firstRow="1" w:lastRow="0" w:firstColumn="1" w:lastColumn="0" w:noHBand="0" w:noVBand="1"/>
+        <w:tblLook w:val="04A0"/>
       </w:tblPr>
       <w:tblGrid>
         <w:gridCol w:w="1079"/>
@@ -2839,7 +2769,6 @@
                 <w:sz w:val="24"/>
               </w:rPr>
             </w:pPr>
-            <w:proofErr w:type="gramStart"/>
             <w:r>
               <w:rPr>
                 <w:rFonts w:ascii="ArialMT" w:hAnsi="ArialMT"/>
@@ -2847,7 +2776,6 @@
               </w:rPr>
               <w:t>2</w:t>
             </w:r>
-            <w:proofErr w:type="gramEnd"/>
           </w:p>
         </w:tc>
         <w:tc>
@@ -2887,7 +2815,6 @@
                 <w:sz w:val="24"/>
               </w:rPr>
             </w:pPr>
-            <w:proofErr w:type="gramStart"/>
             <w:r>
               <w:rPr>
                 <w:rFonts w:ascii="ArialMT" w:hAnsi="ArialMT"/>
@@ -2895,7 +2822,6 @@
               </w:rPr>
               <w:t>3</w:t>
             </w:r>
-            <w:proofErr w:type="gramEnd"/>
           </w:p>
         </w:tc>
         <w:tc>
@@ -2935,7 +2861,6 @@
                 <w:sz w:val="24"/>
               </w:rPr>
             </w:pPr>
-            <w:proofErr w:type="gramStart"/>
             <w:r>
               <w:rPr>
                 <w:rFonts w:ascii="ArialMT" w:hAnsi="ArialMT"/>
@@ -2943,7 +2868,6 @@
               </w:rPr>
               <w:t>4</w:t>
             </w:r>
-            <w:proofErr w:type="gramEnd"/>
           </w:p>
         </w:tc>
         <w:tc>
@@ -2963,23 +2887,7 @@
                 <w:rFonts w:ascii="ArialMT" w:hAnsi="ArialMT"/>
                 <w:sz w:val="24"/>
               </w:rPr>
-              <w:t xml:space="preserve">Descreve </w:t>
-            </w:r>
-            <w:proofErr w:type="gramStart"/>
-            <w:r>
-              <w:rPr>
-                <w:rFonts w:ascii="ArialMT" w:hAnsi="ArialMT"/>
-                <w:sz w:val="24"/>
-              </w:rPr>
-              <w:t>os marcos</w:t>
-            </w:r>
-            <w:proofErr w:type="gramEnd"/>
-            <w:r>
-              <w:rPr>
-                <w:rFonts w:ascii="ArialMT" w:hAnsi="ArialMT"/>
-                <w:sz w:val="24"/>
-              </w:rPr>
-              <w:t xml:space="preserve"> internos e de clientes relacionados ao esforço de CM.</w:t>
+              <w:t>Descreve os marcos internos e de clientes relacionados ao esforço de CM.</w:t>
             </w:r>
           </w:p>
         </w:tc>
@@ -2999,7 +2907,6 @@
                 <w:sz w:val="24"/>
               </w:rPr>
             </w:pPr>
-            <w:proofErr w:type="gramStart"/>
             <w:r>
               <w:rPr>
                 <w:rFonts w:ascii="ArialMT" w:hAnsi="ArialMT"/>
@@ -3007,7 +2914,6 @@
               </w:rPr>
               <w:t>5</w:t>
             </w:r>
-            <w:proofErr w:type="gramEnd"/>
           </w:p>
         </w:tc>
         <w:tc>
@@ -3065,23 +2971,13 @@
         </w:rPr>
       </w:pPr>
       <w:bookmarkStart w:id="7" w:name="_Toc401005320"/>
-      <w:proofErr w:type="gramStart"/>
       <w:r>
         <w:rPr>
           <w:rFonts w:ascii="ArialMT" w:hAnsi="ArialMT"/>
           <w:b/>
           <w:color w:val="000000" w:themeColor="text1"/>
         </w:rPr>
-        <w:t>2.1 Organização</w:t>
-      </w:r>
-      <w:proofErr w:type="gramEnd"/>
-      <w:r>
-        <w:rPr>
-          <w:rFonts w:ascii="ArialMT" w:hAnsi="ArialMT"/>
-          <w:b/>
-          <w:color w:val="000000" w:themeColor="text1"/>
-        </w:rPr>
-        <w:t>, Responsabilidades e Interfaces</w:t>
+        <w:t>2.1 Organização, Responsabilidades e Interfaces</w:t>
       </w:r>
       <w:bookmarkEnd w:id="7"/>
     </w:p>
@@ -3099,7 +2995,7 @@
         <w:tblStyle w:val="Tabelacomgrade"/>
         <w:tblW w:w="8789" w:type="dxa"/>
         <w:jc w:val="center"/>
-        <w:tblLook w:val="04A0" w:firstRow="1" w:lastRow="0" w:firstColumn="1" w:lastColumn="0" w:noHBand="0" w:noVBand="1"/>
+        <w:tblLook w:val="04A0"/>
       </w:tblPr>
       <w:tblGrid>
         <w:gridCol w:w="2236"/>
@@ -3461,19 +3357,9 @@
           <w:b/>
           <w:color w:val="000000" w:themeColor="text1"/>
         </w:rPr>
-        <w:t xml:space="preserve">2.2 Ferramentas, Ambiente e </w:t>
-      </w:r>
-      <w:proofErr w:type="gramStart"/>
-      <w:r>
-        <w:rPr>
-          <w:rFonts w:ascii="ArialMT" w:hAnsi="ArialMT"/>
-          <w:b/>
-          <w:color w:val="000000" w:themeColor="text1"/>
-        </w:rPr>
-        <w:t>Infraestrutura</w:t>
+        <w:t>2.2 Ferramentas, Ambiente e Infraestrutura</w:t>
       </w:r>
       <w:bookmarkEnd w:id="8"/>
-      <w:proofErr w:type="gramEnd"/>
     </w:p>
     <w:p/>
     <w:tbl>
@@ -3481,7 +3367,7 @@
         <w:tblStyle w:val="Tabelacomgrade"/>
         <w:tblW w:w="8789" w:type="dxa"/>
         <w:jc w:val="center"/>
-        <w:tblLook w:val="04A0" w:firstRow="1" w:lastRow="0" w:firstColumn="1" w:lastColumn="0" w:noHBand="0" w:noVBand="1"/>
+        <w:tblLook w:val="04A0"/>
       </w:tblPr>
       <w:tblGrid>
         <w:gridCol w:w="2177"/>
@@ -3610,7 +3496,6 @@
               </w:rPr>
             </w:pPr>
             <w:proofErr w:type="spellStart"/>
-            <w:proofErr w:type="gramStart"/>
             <w:r>
               <w:rPr>
                 <w:rFonts w:ascii="ArialMT" w:hAnsi="ArialMT"/>
@@ -3619,7 +3504,6 @@
               <w:t>GitHub</w:t>
             </w:r>
             <w:proofErr w:type="spellEnd"/>
-            <w:proofErr w:type="gramEnd"/>
           </w:p>
         </w:tc>
         <w:tc>
@@ -3847,23 +3731,13 @@
         </w:rPr>
       </w:pPr>
       <w:bookmarkStart w:id="11" w:name="_Toc401005323"/>
-      <w:proofErr w:type="gramStart"/>
       <w:r>
         <w:rPr>
           <w:rFonts w:ascii="ArialMT" w:hAnsi="ArialMT"/>
           <w:b/>
           <w:color w:val="000000" w:themeColor="text1"/>
         </w:rPr>
-        <w:t>3.1 Identificação</w:t>
-      </w:r>
-      <w:proofErr w:type="gramEnd"/>
-      <w:r>
-        <w:rPr>
-          <w:rFonts w:ascii="ArialMT" w:hAnsi="ArialMT"/>
-          <w:b/>
-          <w:color w:val="000000" w:themeColor="text1"/>
-        </w:rPr>
-        <w:t xml:space="preserve"> da Configuração</w:t>
+        <w:t>3.1 Identificação da Configuração</w:t>
       </w:r>
       <w:bookmarkEnd w:id="11"/>
     </w:p>
@@ -3907,25 +3781,7 @@
           <w:b/>
           <w:sz w:val="24"/>
         </w:rPr>
-        <w:t>&lt;GB&gt;_&lt;AAA&gt;_&lt;</w:t>
-      </w:r>
-      <w:proofErr w:type="gramStart"/>
-      <w:r>
-        <w:rPr>
-          <w:rFonts w:ascii="ArialMT" w:hAnsi="ArialMT"/>
-          <w:b/>
-          <w:sz w:val="24"/>
-        </w:rPr>
-        <w:t>TextoLivre</w:t>
-      </w:r>
-      <w:proofErr w:type="gramEnd"/>
-      <w:r>
-        <w:rPr>
-          <w:rFonts w:ascii="ArialMT" w:hAnsi="ArialMT"/>
-          <w:b/>
-          <w:sz w:val="24"/>
-        </w:rPr>
-        <w:t>&gt;.&lt;EXT&gt;</w:t>
+        <w:t>&lt;GB&gt;_&lt;AAA&gt;_&lt;TextoLivre&gt;.&lt;EXT&gt;</w:t>
       </w:r>
     </w:p>
     <w:tbl>
@@ -3933,7 +3789,7 @@
         <w:tblStyle w:val="Tabelacomgrade"/>
         <w:tblW w:w="8789" w:type="dxa"/>
         <w:jc w:val="center"/>
-        <w:tblLook w:val="04A0" w:firstRow="1" w:lastRow="0" w:firstColumn="1" w:lastColumn="0" w:noHBand="0" w:noVBand="1"/>
+        <w:tblLook w:val="04A0"/>
       </w:tblPr>
       <w:tblGrid>
         <w:gridCol w:w="2405"/>
@@ -3956,7 +3812,6 @@
                 <w:sz w:val="24"/>
               </w:rPr>
             </w:pPr>
-            <w:proofErr w:type="gramStart"/>
             <w:r>
               <w:rPr>
                 <w:rFonts w:ascii="ArialMT" w:hAnsi="ArialMT"/>
@@ -3965,7 +3820,6 @@
               </w:rPr>
               <w:t>Parte Identificador</w:t>
             </w:r>
-            <w:proofErr w:type="gramEnd"/>
           </w:p>
         </w:tc>
         <w:tc>
@@ -4150,7 +4004,6 @@
               </w:rPr>
               <w:t>&lt;</w:t>
             </w:r>
-            <w:proofErr w:type="gramStart"/>
             <w:r>
               <w:rPr>
                 <w:rFonts w:ascii="ArialMT" w:hAnsi="ArialMT"/>
@@ -4158,7 +4011,6 @@
               </w:rPr>
               <w:t>TextoLivre</w:t>
             </w:r>
-            <w:proofErr w:type="gramEnd"/>
             <w:r>
               <w:rPr>
                 <w:rFonts w:ascii="ArialMT" w:hAnsi="ArialMT"/>
@@ -4314,21 +4166,12 @@
           <w:sz w:val="24"/>
         </w:rPr>
       </w:pPr>
-      <w:proofErr w:type="gramStart"/>
       <w:r>
         <w:rPr>
           <w:rFonts w:ascii="ArialMT" w:hAnsi="ArialMT"/>
           <w:sz w:val="24"/>
         </w:rPr>
-        <w:t>GB_PGC_PlanodeGerenciadeConfiguracao</w:t>
-      </w:r>
-      <w:proofErr w:type="gramEnd"/>
-      <w:r>
-        <w:rPr>
-          <w:rFonts w:ascii="ArialMT" w:hAnsi="ArialMT"/>
-          <w:sz w:val="24"/>
-        </w:rPr>
-        <w:t xml:space="preserve">.docx </w:t>
+        <w:t xml:space="preserve">GB_PGC_PlanodeGerenciadeConfiguracao.docx </w:t>
       </w:r>
     </w:p>
     <w:p>
@@ -4347,7 +4190,7 @@
         <w:tblStyle w:val="Tabelacomgrade"/>
         <w:tblW w:w="8789" w:type="dxa"/>
         <w:jc w:val="center"/>
-        <w:tblLook w:val="04A0" w:firstRow="1" w:lastRow="0" w:firstColumn="1" w:lastColumn="0" w:noHBand="0" w:noVBand="1"/>
+        <w:tblLook w:val="04A0"/>
       </w:tblPr>
       <w:tblGrid>
         <w:gridCol w:w="4394"/>
@@ -4619,7 +4462,16 @@
                 <w:sz w:val="24"/>
                 <w:szCs w:val="24"/>
               </w:rPr>
-              <w:t>Reliases do Sistema</w:t>
+              <w:t>Rele</w:t>
+            </w:r>
+            <w:r>
+              <w:rPr>
+                <w:rFonts w:ascii="ArialMT" w:hAnsi="ArialMT"/>
+                <w:color w:val="000000" w:themeColor="text1"/>
+                <w:sz w:val="24"/>
+                <w:szCs w:val="24"/>
+              </w:rPr>
+              <w:t>ases do Sistema</w:t>
             </w:r>
           </w:p>
         </w:tc>
@@ -4674,7 +4526,7 @@
       <w:tblPr>
         <w:tblStyle w:val="Tabelacomgrade"/>
         <w:tblW w:w="8789" w:type="dxa"/>
-        <w:tblLook w:val="04A0" w:firstRow="1" w:lastRow="0" w:firstColumn="1" w:lastColumn="0" w:noHBand="0" w:noVBand="1"/>
+        <w:tblLook w:val="04A0"/>
       </w:tblPr>
       <w:tblGrid>
         <w:gridCol w:w="4394"/>
@@ -4750,7 +4602,6 @@
                 <w:szCs w:val="26"/>
               </w:rPr>
             </w:pPr>
-            <w:proofErr w:type="gramStart"/>
             <w:r>
               <w:rPr>
                 <w:rFonts w:ascii="ArialMT" w:hAnsi="ArialMT"/>
@@ -4760,7 +4611,6 @@
               </w:rPr>
               <w:t>documentos</w:t>
             </w:r>
-            <w:proofErr w:type="gramEnd"/>
           </w:p>
         </w:tc>
         <w:tc>
@@ -4803,7 +4653,6 @@
                 <w:szCs w:val="26"/>
               </w:rPr>
             </w:pPr>
-            <w:proofErr w:type="gramStart"/>
             <w:r>
               <w:rPr>
                 <w:rFonts w:ascii="ArialMT" w:hAnsi="ArialMT"/>
@@ -4813,7 +4662,6 @@
               </w:rPr>
               <w:t>documentação</w:t>
             </w:r>
-            <w:proofErr w:type="gramEnd"/>
           </w:p>
         </w:tc>
         <w:tc>
@@ -4837,19 +4685,8 @@
                 <w:sz w:val="24"/>
                 <w:szCs w:val="26"/>
               </w:rPr>
-              <w:t xml:space="preserve">Contém a especificação de requisitos e os modelos elaborados para o projeto, caso </w:t>
-            </w:r>
-            <w:proofErr w:type="gramStart"/>
-            <w:r>
-              <w:rPr>
-                <w:rFonts w:ascii="ArialMT" w:hAnsi="ArialMT"/>
-                <w:color w:val="000000" w:themeColor="text1"/>
-                <w:sz w:val="24"/>
-                <w:szCs w:val="26"/>
-              </w:rPr>
-              <w:t>existam</w:t>
-            </w:r>
-            <w:proofErr w:type="gramEnd"/>
+              <w:t>Contém a especificação de requisitos e os modelos elaborados para o projeto, caso existam</w:t>
+            </w:r>
           </w:p>
         </w:tc>
       </w:tr>
@@ -4868,7 +4705,6 @@
               </w:rPr>
             </w:pPr>
             <w:proofErr w:type="spellStart"/>
-            <w:proofErr w:type="gramStart"/>
             <w:r>
               <w:rPr>
                 <w:rFonts w:ascii="ArialMT" w:hAnsi="ArialMT"/>
@@ -4876,28 +4712,7 @@
                 <w:sz w:val="24"/>
                 <w:szCs w:val="26"/>
               </w:rPr>
-              <w:t>gestao</w:t>
-            </w:r>
-            <w:proofErr w:type="spellEnd"/>
-            <w:proofErr w:type="gramEnd"/>
-            <w:r>
-              <w:rPr>
-                <w:rFonts w:ascii="ArialMT" w:hAnsi="ArialMT"/>
-                <w:color w:val="000000" w:themeColor="text1"/>
-                <w:sz w:val="24"/>
-                <w:szCs w:val="26"/>
-              </w:rPr>
-              <w:t>-de-</w:t>
-            </w:r>
-            <w:proofErr w:type="spellStart"/>
-            <w:r>
-              <w:rPr>
-                <w:rFonts w:ascii="ArialMT" w:hAnsi="ArialMT"/>
-                <w:color w:val="000000" w:themeColor="text1"/>
-                <w:sz w:val="24"/>
-                <w:szCs w:val="26"/>
-              </w:rPr>
-              <w:t>configuracao</w:t>
+              <w:t>gestao-de-configuracao</w:t>
             </w:r>
             <w:proofErr w:type="spellEnd"/>
           </w:p>
@@ -4942,7 +4757,6 @@
                 <w:szCs w:val="26"/>
               </w:rPr>
             </w:pPr>
-            <w:proofErr w:type="gramStart"/>
             <w:r>
               <w:rPr>
                 <w:rFonts w:ascii="ArialMT" w:hAnsi="ArialMT"/>
@@ -4952,7 +4766,6 @@
               </w:rPr>
               <w:t>testes</w:t>
             </w:r>
-            <w:proofErr w:type="gramEnd"/>
           </w:p>
         </w:tc>
         <w:tc>
@@ -4995,7 +4808,6 @@
                 <w:szCs w:val="26"/>
               </w:rPr>
             </w:pPr>
-            <w:proofErr w:type="gramStart"/>
             <w:r>
               <w:rPr>
                 <w:rFonts w:ascii="ArialMT" w:hAnsi="ArialMT"/>
@@ -5005,7 +4817,6 @@
               </w:rPr>
               <w:t>produto</w:t>
             </w:r>
-            <w:proofErr w:type="gramEnd"/>
           </w:p>
         </w:tc>
         <w:tc>
@@ -5039,19 +4850,8 @@
                 <w:szCs w:val="26"/>
               </w:rPr>
               <w:lastRenderedPageBreak/>
-              <w:t xml:space="preserve">testes </w:t>
-            </w:r>
-            <w:proofErr w:type="gramStart"/>
-            <w:r>
-              <w:rPr>
-                <w:rFonts w:ascii="ArialMT" w:hAnsi="ArialMT"/>
-                <w:color w:val="000000" w:themeColor="text1"/>
-                <w:sz w:val="24"/>
-                <w:szCs w:val="26"/>
-              </w:rPr>
-              <w:t>implementados</w:t>
-            </w:r>
-            <w:proofErr w:type="gramEnd"/>
+              <w:t>testes implementados</w:t>
+            </w:r>
           </w:p>
         </w:tc>
       </w:tr>
@@ -5069,7 +4869,6 @@
                 <w:szCs w:val="26"/>
               </w:rPr>
             </w:pPr>
-            <w:proofErr w:type="gramStart"/>
             <w:r>
               <w:rPr>
                 <w:rFonts w:ascii="ArialMT" w:hAnsi="ArialMT"/>
@@ -5080,7 +4879,6 @@
               <w:lastRenderedPageBreak/>
               <w:t>código</w:t>
             </w:r>
-            <w:proofErr w:type="gramEnd"/>
           </w:p>
         </w:tc>
         <w:tc>
@@ -5183,7 +4981,7 @@
         <w:tblStyle w:val="Tabelacomgrade"/>
         <w:tblW w:w="8789" w:type="dxa"/>
         <w:jc w:val="center"/>
-        <w:tblLook w:val="04A0" w:firstRow="1" w:lastRow="0" w:firstColumn="1" w:lastColumn="0" w:noHBand="0" w:noVBand="1"/>
+        <w:tblLook w:val="04A0"/>
       </w:tblPr>
       <w:tblGrid>
         <w:gridCol w:w="2899"/>
@@ -5304,18 +5102,54 @@
           </w:tcPr>
           <w:p>
             <w:pPr>
+              <w:spacing w:after="160" w:line="259" w:lineRule="auto"/>
               <w:rPr>
                 <w:rFonts w:ascii="ArialMT" w:hAnsi="ArialMT"/>
                 <w:sz w:val="24"/>
                 <w:szCs w:val="24"/>
               </w:rPr>
             </w:pPr>
+            <w:r>
+              <w:rPr>
+                <w:rFonts w:ascii="ArialMT" w:hAnsi="ArialMT"/>
+                <w:sz w:val="24"/>
+                <w:szCs w:val="24"/>
+              </w:rPr>
+              <w:t>Descrição de todos os requisitos que compõem o sistema para o desenvolvimento do mesmo</w:t>
+            </w:r>
           </w:p>
         </w:tc>
         <w:tc>
           <w:tcPr>
             <w:tcW w:w="2606" w:type="dxa"/>
           </w:tcPr>
+          <w:p>
+            <w:pPr>
+              <w:rPr>
+                <w:rFonts w:ascii="ArialMT" w:hAnsi="ArialMT"/>
+                <w:sz w:val="24"/>
+                <w:szCs w:val="24"/>
+              </w:rPr>
+            </w:pPr>
+            <w:proofErr w:type="spellStart"/>
+            <w:r>
+              <w:rPr>
+                <w:rFonts w:ascii="ArialMT" w:hAnsi="ArialMT"/>
+                <w:sz w:val="24"/>
+                <w:szCs w:val="24"/>
+              </w:rPr>
+              <w:t>Template</w:t>
+            </w:r>
+            <w:proofErr w:type="spellEnd"/>
+            <w:r>
+              <w:rPr>
+                <w:rFonts w:ascii="ArialMT" w:hAnsi="ArialMT"/>
+                <w:sz w:val="24"/>
+                <w:szCs w:val="24"/>
+              </w:rPr>
+              <w:t xml:space="preserve"> de Especificação de Requisitos</w:t>
+            </w:r>
+          </w:p>
           <w:p>
             <w:pPr>
               <w:rPr>
@@ -5365,6 +5199,14 @@
                 <w:szCs w:val="24"/>
               </w:rPr>
             </w:pPr>
+            <w:r>
+              <w:rPr>
+                <w:rFonts w:ascii="ArialMT" w:hAnsi="ArialMT"/>
+                <w:sz w:val="24"/>
+                <w:szCs w:val="24"/>
+              </w:rPr>
+              <w:t>Protótipo do sistema para aprovação de como deverá ser feita a versão final.</w:t>
+            </w:r>
           </w:p>
         </w:tc>
         <w:tc>
@@ -5420,6 +5262,14 @@
                 <w:szCs w:val="24"/>
               </w:rPr>
             </w:pPr>
+            <w:r>
+              <w:rPr>
+                <w:rFonts w:ascii="ArialMT" w:hAnsi="ArialMT"/>
+                <w:sz w:val="24"/>
+                <w:szCs w:val="24"/>
+              </w:rPr>
+              <w:t>Definição dos testes que deverão ser feitos no sistema.</w:t>
+            </w:r>
           </w:p>
         </w:tc>
         <w:tc>
@@ -5434,6 +5284,24 @@
                 <w:szCs w:val="24"/>
               </w:rPr>
             </w:pPr>
+            <w:proofErr w:type="spellStart"/>
+            <w:r>
+              <w:rPr>
+                <w:rFonts w:ascii="ArialMT" w:hAnsi="ArialMT"/>
+                <w:sz w:val="24"/>
+                <w:szCs w:val="24"/>
+              </w:rPr>
+              <w:t>Template</w:t>
+            </w:r>
+            <w:proofErr w:type="spellEnd"/>
+            <w:r>
+              <w:rPr>
+                <w:rFonts w:ascii="ArialMT" w:hAnsi="ArialMT"/>
+                <w:sz w:val="24"/>
+                <w:szCs w:val="24"/>
+              </w:rPr>
+              <w:t xml:space="preserve"> de Roteiro de Testes</w:t>
+            </w:r>
           </w:p>
         </w:tc>
       </w:tr>
@@ -5475,6 +5343,14 @@
                 <w:szCs w:val="24"/>
               </w:rPr>
             </w:pPr>
+            <w:r>
+              <w:rPr>
+                <w:rFonts w:ascii="ArialMT" w:hAnsi="ArialMT"/>
+                <w:sz w:val="24"/>
+                <w:szCs w:val="24"/>
+              </w:rPr>
+              <w:t>Arquitetura física do sistema; como deve estar configurado o ambiente o qual ele será implementado.</w:t>
+            </w:r>
           </w:p>
         </w:tc>
         <w:tc>
@@ -5489,6 +5365,14 @@
                 <w:szCs w:val="24"/>
               </w:rPr>
             </w:pPr>
+            <w:r>
+              <w:rPr>
+                <w:rFonts w:ascii="ArialMT" w:hAnsi="ArialMT"/>
+                <w:sz w:val="24"/>
+                <w:szCs w:val="24"/>
+              </w:rPr>
+              <w:t>UML</w:t>
+            </w:r>
           </w:p>
         </w:tc>
       </w:tr>
@@ -5579,23 +5463,13 @@
           <w:sz w:val="24"/>
         </w:rPr>
       </w:pPr>
-      <w:proofErr w:type="gramStart"/>
       <w:r>
         <w:rPr>
           <w:rFonts w:ascii="ArialMT" w:hAnsi="ArialMT"/>
           <w:color w:val="000000" w:themeColor="text1"/>
           <w:sz w:val="24"/>
         </w:rPr>
-        <w:t>Serão</w:t>
-      </w:r>
-      <w:proofErr w:type="gramEnd"/>
-      <w:r>
-        <w:rPr>
-          <w:rFonts w:ascii="ArialMT" w:hAnsi="ArialMT"/>
-          <w:color w:val="000000" w:themeColor="text1"/>
-          <w:sz w:val="24"/>
-        </w:rPr>
-        <w:t xml:space="preserve"> realizados três marcos principais:</w:t>
+        <w:t>Serão realizados três marcos principais:</w:t>
       </w:r>
     </w:p>
     <w:p>
@@ -5770,7 +5644,7 @@
 </file>
 
 <file path=word/numbering.xml><?xml version="1.0" encoding="utf-8"?>
-<w:numbering xmlns:wpc="http://schemas.microsoft.com/office/word/2010/wordprocessingCanvas" xmlns:mc="http://schemas.openxmlformats.org/markup-compatibility/2006" xmlns:o="urn:schemas-microsoft-com:office:office" xmlns:r="http://schemas.openxmlformats.org/officeDocument/2006/relationships" xmlns:m="http://schemas.openxmlformats.org/officeDocument/2006/math" xmlns:v="urn:schemas-microsoft-com:vml" xmlns:wp14="http://schemas.microsoft.com/office/word/2010/wordprocessingDrawing" xmlns:wp="http://schemas.openxmlformats.org/drawingml/2006/wordprocessingDrawing" xmlns:w10="urn:schemas-microsoft-com:office:word" xmlns:w="http://schemas.openxmlformats.org/wordprocessingml/2006/main" xmlns:w14="http://schemas.microsoft.com/office/word/2010/wordml" xmlns:wpg="http://schemas.microsoft.com/office/word/2010/wordprocessingGroup" xmlns:wpi="http://schemas.microsoft.com/office/word/2010/wordprocessingInk" xmlns:wne="http://schemas.microsoft.com/office/word/2006/wordml" xmlns:wps="http://schemas.microsoft.com/office/word/2010/wordprocessingShape" mc:Ignorable="w14 wp14">
+<w:numbering xmlns:ve="http://schemas.openxmlformats.org/markup-compatibility/2006" xmlns:o="urn:schemas-microsoft-com:office:office" xmlns:r="http://schemas.openxmlformats.org/officeDocument/2006/relationships" xmlns:m="http://schemas.openxmlformats.org/officeDocument/2006/math" xmlns:v="urn:schemas-microsoft-com:vml" xmlns:wp="http://schemas.openxmlformats.org/drawingml/2006/wordprocessingDrawing" xmlns:w10="urn:schemas-microsoft-com:office:word" xmlns:w="http://schemas.openxmlformats.org/wordprocessingml/2006/main" xmlns:wne="http://schemas.microsoft.com/office/word/2006/wordml">
   <w:abstractNum w:abstractNumId="0">
     <w:nsid w:val="0BA60933"/>
     <w:multiLevelType w:val="hybridMultilevel"/>
@@ -6007,7 +5881,7 @@
 </file>
 
 <file path=word/styles.xml><?xml version="1.0" encoding="utf-8"?>
-<w:styles xmlns:mc="http://schemas.openxmlformats.org/markup-compatibility/2006" xmlns:r="http://schemas.openxmlformats.org/officeDocument/2006/relationships" xmlns:w="http://schemas.openxmlformats.org/wordprocessingml/2006/main" xmlns:w14="http://schemas.microsoft.com/office/word/2010/wordml" mc:Ignorable="w14">
+<w:styles xmlns:r="http://schemas.openxmlformats.org/officeDocument/2006/relationships" xmlns:w="http://schemas.openxmlformats.org/wordprocessingml/2006/main">
   <w:docDefaults>
     <w:rPrDefault>
       <w:rPr>
@@ -6243,6 +6117,7 @@
     <w:uiPriority w:val="99"/>
     <w:semiHidden/>
     <w:unhideWhenUsed/>
+    <w:qFormat/>
     <w:tblPr>
       <w:tblInd w:w="0" w:type="dxa"/>
       <w:tblCellMar>
@@ -6886,7 +6761,7 @@
   <a:extraClrSchemeLst/>
   <a:extLst>
     <a:ext uri="{05A4C25C-085E-4340-85A3-A5531E510DB2}">
-      <thm15:themeFamily xmlns="" xmlns:thm15="http://schemas.microsoft.com/office/thememl/2012/main" name="Office Theme" id="{62F939B6-93AF-4DB8-9C6B-D6C7DFDC589F}" vid="{4A3C46E8-61CC-4603-A589-7422A47A8E4A}"/>
+      <thm15:themeFamily xmlns:thm15="http://schemas.microsoft.com/office/thememl/2012/main" xmlns="" name="Office Theme" id="{62F939B6-93AF-4DB8-9C6B-D6C7DFDC589F}" vid="{4A3C46E8-61CC-4603-A589-7422A47A8E4A}"/>
     </a:ext>
   </a:extLst>
 </a:theme>
@@ -6897,7 +6772,7 @@
 </file>
 
 <file path=customXml/itemProps1.xml><?xml version="1.0" encoding="utf-8"?>
-<ds:datastoreItem xmlns:ds="http://schemas.openxmlformats.org/officeDocument/2006/customXml" ds:itemID="{07EF1619-58EA-430A-8F7C-29DC6E27BF7E}">
+<ds:datastoreItem xmlns:ds="http://schemas.openxmlformats.org/officeDocument/2006/customXml" ds:itemID="{F44D36C1-B93C-40BA-BE8D-CF8919F439B5}">
   <ds:schemaRefs>
     <ds:schemaRef ds:uri="http://schemas.openxmlformats.org/officeDocument/2006/bibliography"/>
   </ds:schemaRefs>

</xml_diff>

<commit_message>
Organização da estrutura da documentação.
</commit_message>
<xml_diff>
--- a/documentos/gestão de configuração/GB_PGC_PlanodeGerenciadeConfiguracao.docx
+++ b/documentos/gestão de configuração/GB_PGC_PlanodeGerenciadeConfiguracao.docx
@@ -1,6 +1,6 @@
 
 <file path=word/document.xml><?xml version="1.0" encoding="utf-8"?>
-<w:document xmlns:ve="http://schemas.openxmlformats.org/markup-compatibility/2006" xmlns:o="urn:schemas-microsoft-com:office:office" xmlns:r="http://schemas.openxmlformats.org/officeDocument/2006/relationships" xmlns:m="http://schemas.openxmlformats.org/officeDocument/2006/math" xmlns:v="urn:schemas-microsoft-com:vml" xmlns:wp="http://schemas.openxmlformats.org/drawingml/2006/wordprocessingDrawing" xmlns:w10="urn:schemas-microsoft-com:office:word" xmlns:w="http://schemas.openxmlformats.org/wordprocessingml/2006/main" xmlns:wne="http://schemas.microsoft.com/office/word/2006/wordml">
+<w:document xmlns:wpc="http://schemas.microsoft.com/office/word/2010/wordprocessingCanvas" xmlns:mc="http://schemas.openxmlformats.org/markup-compatibility/2006" xmlns:o="urn:schemas-microsoft-com:office:office" xmlns:r="http://schemas.openxmlformats.org/officeDocument/2006/relationships" xmlns:m="http://schemas.openxmlformats.org/officeDocument/2006/math" xmlns:v="urn:schemas-microsoft-com:vml" xmlns:wp14="http://schemas.microsoft.com/office/word/2010/wordprocessingDrawing" xmlns:wp="http://schemas.openxmlformats.org/drawingml/2006/wordprocessingDrawing" xmlns:w10="urn:schemas-microsoft-com:office:word" xmlns:w="http://schemas.openxmlformats.org/wordprocessingml/2006/main" xmlns:w14="http://schemas.microsoft.com/office/word/2010/wordml" xmlns:w15="http://schemas.microsoft.com/office/word/2012/wordml" xmlns:wpg="http://schemas.microsoft.com/office/word/2010/wordprocessingGroup" xmlns:wpi="http://schemas.microsoft.com/office/word/2010/wordprocessingInk" xmlns:wne="http://schemas.microsoft.com/office/word/2006/wordml" xmlns:wps="http://schemas.microsoft.com/office/word/2010/wordprocessingShape" mc:Ignorable="w14 w15 wp14">
   <w:body>
     <w:p>
       <w:pPr>
@@ -460,7 +460,7 @@
         <w:tblStyle w:val="Tabelacomgrade"/>
         <w:tblW w:w="8789" w:type="dxa"/>
         <w:jc w:val="center"/>
-        <w:tblLook w:val="04A0"/>
+        <w:tblLook w:val="04A0" w:firstRow="1" w:lastRow="0" w:firstColumn="1" w:lastColumn="0" w:noHBand="0" w:noVBand="1"/>
       </w:tblPr>
       <w:tblGrid>
         <w:gridCol w:w="1726"/>
@@ -2358,7 +2358,7 @@
         <w:tblStyle w:val="Tabelacomgrade"/>
         <w:tblW w:w="8789" w:type="dxa"/>
         <w:jc w:val="center"/>
-        <w:tblLook w:val="04A0"/>
+        <w:tblLook w:val="04A0" w:firstRow="1" w:lastRow="0" w:firstColumn="1" w:lastColumn="0" w:noHBand="0" w:noVBand="1"/>
       </w:tblPr>
       <w:tblGrid>
         <w:gridCol w:w="1298"/>
@@ -2697,7 +2697,7 @@
         <w:tblStyle w:val="Tabelacomgrade"/>
         <w:tblW w:w="8789" w:type="dxa"/>
         <w:jc w:val="center"/>
-        <w:tblLook w:val="04A0"/>
+        <w:tblLook w:val="04A0" w:firstRow="1" w:lastRow="0" w:firstColumn="1" w:lastColumn="0" w:noHBand="0" w:noVBand="1"/>
       </w:tblPr>
       <w:tblGrid>
         <w:gridCol w:w="1079"/>
@@ -2995,7 +2995,7 @@
         <w:tblStyle w:val="Tabelacomgrade"/>
         <w:tblW w:w="8789" w:type="dxa"/>
         <w:jc w:val="center"/>
-        <w:tblLook w:val="04A0"/>
+        <w:tblLook w:val="04A0" w:firstRow="1" w:lastRow="0" w:firstColumn="1" w:lastColumn="0" w:noHBand="0" w:noVBand="1"/>
       </w:tblPr>
       <w:tblGrid>
         <w:gridCol w:w="2236"/>
@@ -3367,7 +3367,7 @@
         <w:tblStyle w:val="Tabelacomgrade"/>
         <w:tblW w:w="8789" w:type="dxa"/>
         <w:jc w:val="center"/>
-        <w:tblLook w:val="04A0"/>
+        <w:tblLook w:val="04A0" w:firstRow="1" w:lastRow="0" w:firstColumn="1" w:lastColumn="0" w:noHBand="0" w:noVBand="1"/>
       </w:tblPr>
       <w:tblGrid>
         <w:gridCol w:w="2177"/>
@@ -3634,16 +3634,7 @@
                 <w:rFonts w:ascii="ArialMT" w:hAnsi="ArialMT"/>
                 <w:color w:val="000000" w:themeColor="text1"/>
               </w:rPr>
-              <w:t>e de desenvolvimento que irem</w:t>
-            </w:r>
-            <w:bookmarkStart w:id="9" w:name="_GoBack"/>
-            <w:bookmarkEnd w:id="9"/>
-            <w:r>
-              <w:rPr>
-                <w:rFonts w:ascii="ArialMT" w:hAnsi="ArialMT"/>
-                <w:color w:val="000000" w:themeColor="text1"/>
-              </w:rPr>
-              <w:t xml:space="preserve">os </w:t>
+              <w:t xml:space="preserve">e de desenvolvimento que iremos </w:t>
             </w:r>
             <w:r>
               <w:rPr>
@@ -3688,58 +3679,65 @@
     <w:p/>
     <w:p/>
     <w:p/>
+    <w:p>
+      <w:pPr>
+        <w:pStyle w:val="Ttulo1"/>
+        <w:rPr>
+          <w:rFonts w:ascii="ArialMT" w:hAnsi="ArialMT"/>
+          <w:b/>
+          <w:color w:val="000000" w:themeColor="text1"/>
+        </w:rPr>
+      </w:pPr>
+      <w:bookmarkStart w:id="9" w:name="_Toc401005322"/>
+      <w:r>
+        <w:rPr>
+          <w:rFonts w:ascii="ArialMT" w:hAnsi="ArialMT"/>
+          <w:b/>
+          <w:color w:val="000000" w:themeColor="text1"/>
+        </w:rPr>
+        <w:lastRenderedPageBreak/>
+        <w:t>3. O Programa de Gerenciamento de Configuração</w:t>
+      </w:r>
+      <w:bookmarkEnd w:id="9"/>
+      <w:r>
+        <w:rPr>
+          <w:rFonts w:ascii="ArialMT" w:hAnsi="ArialMT"/>
+          <w:b/>
+          <w:color w:val="000000" w:themeColor="text1"/>
+        </w:rPr>
+        <w:t xml:space="preserve"> </w:t>
+      </w:r>
+    </w:p>
     <w:p/>
-    <w:p/>
-    <w:p/>
-    <w:p/>
-    <w:p>
-      <w:pPr>
-        <w:pStyle w:val="Ttulo1"/>
+    <w:p>
+      <w:pPr>
+        <w:pStyle w:val="Ttulo2"/>
         <w:rPr>
           <w:rFonts w:ascii="ArialMT" w:hAnsi="ArialMT"/>
           <w:b/>
           <w:color w:val="000000" w:themeColor="text1"/>
         </w:rPr>
       </w:pPr>
-      <w:bookmarkStart w:id="10" w:name="_Toc401005322"/>
+      <w:bookmarkStart w:id="10" w:name="_Toc401005323"/>
+      <w:proofErr w:type="gramStart"/>
       <w:r>
         <w:rPr>
           <w:rFonts w:ascii="ArialMT" w:hAnsi="ArialMT"/>
           <w:b/>
           <w:color w:val="000000" w:themeColor="text1"/>
         </w:rPr>
-        <w:t>3. O Programa de Gerenciamento de Configuração</w:t>
+        <w:t>3.1 Identificação</w:t>
+      </w:r>
+      <w:proofErr w:type="gramEnd"/>
+      <w:r>
+        <w:rPr>
+          <w:rFonts w:ascii="ArialMT" w:hAnsi="ArialMT"/>
+          <w:b/>
+          <w:color w:val="000000" w:themeColor="text1"/>
+        </w:rPr>
+        <w:t xml:space="preserve"> da Configuração</w:t>
       </w:r>
       <w:bookmarkEnd w:id="10"/>
-      <w:r>
-        <w:rPr>
-          <w:rFonts w:ascii="ArialMT" w:hAnsi="ArialMT"/>
-          <w:b/>
-          <w:color w:val="000000" w:themeColor="text1"/>
-        </w:rPr>
-        <w:t xml:space="preserve"> </w:t>
-      </w:r>
-    </w:p>
-    <w:p/>
-    <w:p>
-      <w:pPr>
-        <w:pStyle w:val="Ttulo2"/>
-        <w:rPr>
-          <w:rFonts w:ascii="ArialMT" w:hAnsi="ArialMT"/>
-          <w:b/>
-          <w:color w:val="000000" w:themeColor="text1"/>
-        </w:rPr>
-      </w:pPr>
-      <w:bookmarkStart w:id="11" w:name="_Toc401005323"/>
-      <w:r>
-        <w:rPr>
-          <w:rFonts w:ascii="ArialMT" w:hAnsi="ArialMT"/>
-          <w:b/>
-          <w:color w:val="000000" w:themeColor="text1"/>
-        </w:rPr>
-        <w:t>3.1 Identificação da Configuração</w:t>
-      </w:r>
-      <w:bookmarkEnd w:id="11"/>
     </w:p>
     <w:p/>
     <w:p>
@@ -3753,7 +3751,7 @@
           <w:szCs w:val="26"/>
         </w:rPr>
       </w:pPr>
-      <w:bookmarkStart w:id="12" w:name="_Toc401005324"/>
+      <w:bookmarkStart w:id="11" w:name="_Toc401005324"/>
       <w:r>
         <w:rPr>
           <w:rFonts w:ascii="ArialMT" w:hAnsi="ArialMT"/>
@@ -3764,7 +3762,7 @@
         </w:rPr>
         <w:t>3.1.1 Métodos de Identificação</w:t>
       </w:r>
-      <w:bookmarkEnd w:id="12"/>
+      <w:bookmarkEnd w:id="11"/>
     </w:p>
     <w:p/>
     <w:p>
@@ -3781,7 +3779,25 @@
           <w:b/>
           <w:sz w:val="24"/>
         </w:rPr>
-        <w:t>&lt;GB&gt;_&lt;AAA&gt;_&lt;TextoLivre&gt;.&lt;EXT&gt;</w:t>
+        <w:t>&lt;GB&gt;_&lt;AAA&gt;_&lt;TextoLivre</w:t>
+      </w:r>
+      <w:proofErr w:type="gramStart"/>
+      <w:r>
+        <w:rPr>
+          <w:rFonts w:ascii="ArialMT" w:hAnsi="ArialMT"/>
+          <w:b/>
+          <w:sz w:val="24"/>
+        </w:rPr>
+        <w:t>&gt;.&lt;</w:t>
+      </w:r>
+      <w:proofErr w:type="gramEnd"/>
+      <w:r>
+        <w:rPr>
+          <w:rFonts w:ascii="ArialMT" w:hAnsi="ArialMT"/>
+          <w:b/>
+          <w:sz w:val="24"/>
+        </w:rPr>
+        <w:t>EXT&gt;</w:t>
       </w:r>
     </w:p>
     <w:tbl>
@@ -3789,7 +3805,7 @@
         <w:tblStyle w:val="Tabelacomgrade"/>
         <w:tblW w:w="8789" w:type="dxa"/>
         <w:jc w:val="center"/>
-        <w:tblLook w:val="04A0"/>
+        <w:tblLook w:val="04A0" w:firstRow="1" w:lastRow="0" w:firstColumn="1" w:lastColumn="0" w:noHBand="0" w:noVBand="1"/>
       </w:tblPr>
       <w:tblGrid>
         <w:gridCol w:w="2405"/>
@@ -4190,7 +4206,7 @@
         <w:tblStyle w:val="Tabelacomgrade"/>
         <w:tblW w:w="8789" w:type="dxa"/>
         <w:jc w:val="center"/>
-        <w:tblLook w:val="04A0"/>
+        <w:tblLook w:val="04A0" w:firstRow="1" w:lastRow="0" w:firstColumn="1" w:lastColumn="0" w:noHBand="0" w:noVBand="1"/>
       </w:tblPr>
       <w:tblGrid>
         <w:gridCol w:w="4394"/>
@@ -4498,7 +4514,8 @@
           <w:szCs w:val="26"/>
         </w:rPr>
       </w:pPr>
-      <w:bookmarkStart w:id="13" w:name="_Toc401005325"/>
+      <w:bookmarkStart w:id="12" w:name="_Toc401005325"/>
+      <w:proofErr w:type="gramStart"/>
       <w:r>
         <w:rPr>
           <w:rFonts w:ascii="ArialMT" w:hAnsi="ArialMT"/>
@@ -4507,9 +4524,20 @@
           <w:sz w:val="26"/>
           <w:szCs w:val="26"/>
         </w:rPr>
-        <w:t>3.1.2 Estrutura de Diretórios</w:t>
-      </w:r>
-      <w:bookmarkEnd w:id="13"/>
+        <w:t>3.1.2 Estrutura</w:t>
+      </w:r>
+      <w:proofErr w:type="gramEnd"/>
+      <w:r>
+        <w:rPr>
+          <w:rFonts w:ascii="ArialMT" w:hAnsi="ArialMT"/>
+          <w:i/>
+          <w:color w:val="000000" w:themeColor="text1"/>
+          <w:sz w:val="26"/>
+          <w:szCs w:val="26"/>
+        </w:rPr>
+        <w:t xml:space="preserve"> de Diretórios</w:t>
+      </w:r>
+      <w:bookmarkEnd w:id="12"/>
     </w:p>
     <w:p>
       <w:pPr>
@@ -4526,7 +4554,7 @@
       <w:tblPr>
         <w:tblStyle w:val="Tabelacomgrade"/>
         <w:tblW w:w="8789" w:type="dxa"/>
-        <w:tblLook w:val="04A0"/>
+        <w:tblLook w:val="04A0" w:firstRow="1" w:lastRow="0" w:firstColumn="1" w:lastColumn="0" w:noHBand="0" w:noVBand="1"/>
       </w:tblPr>
       <w:tblGrid>
         <w:gridCol w:w="4394"/>
@@ -4602,6 +4630,7 @@
                 <w:szCs w:val="26"/>
               </w:rPr>
             </w:pPr>
+            <w:proofErr w:type="gramStart"/>
             <w:r>
               <w:rPr>
                 <w:rFonts w:ascii="ArialMT" w:hAnsi="ArialMT"/>
@@ -4611,6 +4640,7 @@
               </w:rPr>
               <w:t>documentos</w:t>
             </w:r>
+            <w:proofErr w:type="gramEnd"/>
           </w:p>
         </w:tc>
         <w:tc>
@@ -4653,6 +4683,7 @@
                 <w:szCs w:val="26"/>
               </w:rPr>
             </w:pPr>
+            <w:proofErr w:type="gramStart"/>
             <w:r>
               <w:rPr>
                 <w:rFonts w:ascii="ArialMT" w:hAnsi="ArialMT"/>
@@ -4662,6 +4693,7 @@
               </w:rPr>
               <w:t>documentação</w:t>
             </w:r>
+            <w:proofErr w:type="gramEnd"/>
           </w:p>
         </w:tc>
         <w:tc>
@@ -4705,6 +4737,7 @@
               </w:rPr>
             </w:pPr>
             <w:proofErr w:type="spellStart"/>
+            <w:proofErr w:type="gramStart"/>
             <w:r>
               <w:rPr>
                 <w:rFonts w:ascii="ArialMT" w:hAnsi="ArialMT"/>
@@ -4712,7 +4745,28 @@
                 <w:sz w:val="24"/>
                 <w:szCs w:val="26"/>
               </w:rPr>
-              <w:t>gestao-de-configuracao</w:t>
+              <w:t>gestao</w:t>
+            </w:r>
+            <w:proofErr w:type="spellEnd"/>
+            <w:proofErr w:type="gramEnd"/>
+            <w:r>
+              <w:rPr>
+                <w:rFonts w:ascii="ArialMT" w:hAnsi="ArialMT"/>
+                <w:color w:val="000000" w:themeColor="text1"/>
+                <w:sz w:val="24"/>
+                <w:szCs w:val="26"/>
+              </w:rPr>
+              <w:t>-de-</w:t>
+            </w:r>
+            <w:proofErr w:type="spellStart"/>
+            <w:r>
+              <w:rPr>
+                <w:rFonts w:ascii="ArialMT" w:hAnsi="ArialMT"/>
+                <w:color w:val="000000" w:themeColor="text1"/>
+                <w:sz w:val="24"/>
+                <w:szCs w:val="26"/>
+              </w:rPr>
+              <w:t>configuracao</w:t>
             </w:r>
             <w:proofErr w:type="spellEnd"/>
           </w:p>
@@ -4757,6 +4811,7 @@
                 <w:szCs w:val="26"/>
               </w:rPr>
             </w:pPr>
+            <w:proofErr w:type="gramStart"/>
             <w:r>
               <w:rPr>
                 <w:rFonts w:ascii="ArialMT" w:hAnsi="ArialMT"/>
@@ -4766,6 +4821,7 @@
               </w:rPr>
               <w:t>testes</w:t>
             </w:r>
+            <w:proofErr w:type="gramEnd"/>
           </w:p>
         </w:tc>
         <w:tc>
@@ -4808,6 +4864,7 @@
                 <w:szCs w:val="26"/>
               </w:rPr>
             </w:pPr>
+            <w:proofErr w:type="gramStart"/>
             <w:r>
               <w:rPr>
                 <w:rFonts w:ascii="ArialMT" w:hAnsi="ArialMT"/>
@@ -4817,6 +4874,7 @@
               </w:rPr>
               <w:t>produto</w:t>
             </w:r>
+            <w:proofErr w:type="gramEnd"/>
           </w:p>
         </w:tc>
         <w:tc>
@@ -4840,17 +4898,7 @@
                 <w:sz w:val="24"/>
                 <w:szCs w:val="26"/>
               </w:rPr>
-              <w:t xml:space="preserve">Contém código fonte do projeto e </w:t>
-            </w:r>
-            <w:r>
-              <w:rPr>
-                <w:rFonts w:ascii="ArialMT" w:hAnsi="ArialMT"/>
-                <w:color w:val="000000" w:themeColor="text1"/>
-                <w:sz w:val="24"/>
-                <w:szCs w:val="26"/>
-              </w:rPr>
-              <w:lastRenderedPageBreak/>
-              <w:t>testes implementados</w:t>
+              <w:t>Contém código fonte do projeto e testes implementados</w:t>
             </w:r>
           </w:p>
         </w:tc>
@@ -4869,6 +4917,7 @@
                 <w:szCs w:val="26"/>
               </w:rPr>
             </w:pPr>
+            <w:proofErr w:type="gramStart"/>
             <w:r>
               <w:rPr>
                 <w:rFonts w:ascii="ArialMT" w:hAnsi="ArialMT"/>
@@ -4876,9 +4925,9 @@
                 <w:sz w:val="24"/>
                 <w:szCs w:val="26"/>
               </w:rPr>
-              <w:lastRenderedPageBreak/>
               <w:t>código</w:t>
             </w:r>
+            <w:proofErr w:type="gramEnd"/>
           </w:p>
         </w:tc>
         <w:tc>
@@ -4952,7 +5001,7 @@
           <w:szCs w:val="26"/>
         </w:rPr>
       </w:pPr>
-      <w:bookmarkStart w:id="14" w:name="_Toc401005326"/>
+      <w:bookmarkStart w:id="13" w:name="_Toc401005326"/>
       <w:r>
         <w:rPr>
           <w:rFonts w:ascii="ArialMT" w:hAnsi="ArialMT"/>
@@ -4961,6 +5010,7 @@
           <w:sz w:val="26"/>
           <w:szCs w:val="26"/>
         </w:rPr>
+        <w:lastRenderedPageBreak/>
         <w:t>3.1.3</w:t>
       </w:r>
       <w:r>
@@ -4973,7 +5023,7 @@
         </w:rPr>
         <w:t xml:space="preserve"> Baselines do Projeto</w:t>
       </w:r>
-      <w:bookmarkEnd w:id="14"/>
+      <w:bookmarkEnd w:id="13"/>
     </w:p>
     <w:p/>
     <w:tbl>
@@ -4981,7 +5031,7 @@
         <w:tblStyle w:val="Tabelacomgrade"/>
         <w:tblW w:w="8789" w:type="dxa"/>
         <w:jc w:val="center"/>
-        <w:tblLook w:val="04A0"/>
+        <w:tblLook w:val="04A0" w:firstRow="1" w:lastRow="0" w:firstColumn="1" w:lastColumn="0" w:noHBand="0" w:noVBand="1"/>
       </w:tblPr>
       <w:tblGrid>
         <w:gridCol w:w="2899"/>
@@ -5442,7 +5492,7 @@
           <w:color w:val="000000" w:themeColor="text1"/>
         </w:rPr>
       </w:pPr>
-      <w:bookmarkStart w:id="15" w:name="_Toc401005327"/>
+      <w:bookmarkStart w:id="14" w:name="_Toc401005327"/>
       <w:r>
         <w:rPr>
           <w:rFonts w:ascii="ArialMT" w:hAnsi="ArialMT"/>
@@ -5451,7 +5501,7 @@
         </w:rPr>
         <w:t>4. Marcos</w:t>
       </w:r>
-      <w:bookmarkEnd w:id="15"/>
+      <w:bookmarkEnd w:id="14"/>
     </w:p>
     <w:p/>
     <w:p>
@@ -5591,7 +5641,7 @@
           <w:szCs w:val="30"/>
         </w:rPr>
       </w:pPr>
-      <w:bookmarkStart w:id="16" w:name="_Toc401005328"/>
+      <w:bookmarkStart w:id="15" w:name="_Toc401005328"/>
       <w:r>
         <w:rPr>
           <w:rFonts w:ascii="ArialMT" w:hAnsi="ArialMT"/>
@@ -5602,7 +5652,7 @@
         </w:rPr>
         <w:t>5. Controle de Software de Subcontratados e Fornecedores</w:t>
       </w:r>
-      <w:bookmarkEnd w:id="16"/>
+      <w:bookmarkEnd w:id="15"/>
     </w:p>
     <w:p/>
     <w:p>
@@ -5627,12 +5677,10 @@
     <w:p/>
     <w:p/>
     <w:p/>
-    <w:p/>
-    <w:p/>
-    <w:p/>
-    <w:p/>
-    <w:p/>
-    <w:p/>
+    <w:p>
+      <w:bookmarkStart w:id="16" w:name="_GoBack"/>
+      <w:bookmarkEnd w:id="16"/>
+    </w:p>
     <w:sectPr>
       <w:pgSz w:w="11906" w:h="16838"/>
       <w:pgMar w:top="1417" w:right="1701" w:bottom="1417" w:left="1701" w:header="708" w:footer="708" w:gutter="0"/>
@@ -5644,7 +5692,7 @@
 </file>
 
 <file path=word/numbering.xml><?xml version="1.0" encoding="utf-8"?>
-<w:numbering xmlns:ve="http://schemas.openxmlformats.org/markup-compatibility/2006" xmlns:o="urn:schemas-microsoft-com:office:office" xmlns:r="http://schemas.openxmlformats.org/officeDocument/2006/relationships" xmlns:m="http://schemas.openxmlformats.org/officeDocument/2006/math" xmlns:v="urn:schemas-microsoft-com:vml" xmlns:wp="http://schemas.openxmlformats.org/drawingml/2006/wordprocessingDrawing" xmlns:w10="urn:schemas-microsoft-com:office:word" xmlns:w="http://schemas.openxmlformats.org/wordprocessingml/2006/main" xmlns:wne="http://schemas.microsoft.com/office/word/2006/wordml">
+<w:numbering xmlns:wpc="http://schemas.microsoft.com/office/word/2010/wordprocessingCanvas" xmlns:mc="http://schemas.openxmlformats.org/markup-compatibility/2006" xmlns:o="urn:schemas-microsoft-com:office:office" xmlns:r="http://schemas.openxmlformats.org/officeDocument/2006/relationships" xmlns:m="http://schemas.openxmlformats.org/officeDocument/2006/math" xmlns:v="urn:schemas-microsoft-com:vml" xmlns:wp14="http://schemas.microsoft.com/office/word/2010/wordprocessingDrawing" xmlns:wp="http://schemas.openxmlformats.org/drawingml/2006/wordprocessingDrawing" xmlns:w10="urn:schemas-microsoft-com:office:word" xmlns:w="http://schemas.openxmlformats.org/wordprocessingml/2006/main" xmlns:w14="http://schemas.microsoft.com/office/word/2010/wordml" xmlns:w15="http://schemas.microsoft.com/office/word/2012/wordml" xmlns:wpg="http://schemas.microsoft.com/office/word/2010/wordprocessingGroup" xmlns:wpi="http://schemas.microsoft.com/office/word/2010/wordprocessingInk" xmlns:wne="http://schemas.microsoft.com/office/word/2006/wordml" xmlns:wps="http://schemas.microsoft.com/office/word/2010/wordprocessingShape" mc:Ignorable="w14 w15 wp14">
   <w:abstractNum w:abstractNumId="0">
     <w:nsid w:val="0BA60933"/>
     <w:multiLevelType w:val="hybridMultilevel"/>
@@ -5881,7 +5929,7 @@
 </file>
 
 <file path=word/styles.xml><?xml version="1.0" encoding="utf-8"?>
-<w:styles xmlns:r="http://schemas.openxmlformats.org/officeDocument/2006/relationships" xmlns:w="http://schemas.openxmlformats.org/wordprocessingml/2006/main">
+<w:styles xmlns:mc="http://schemas.openxmlformats.org/markup-compatibility/2006" xmlns:r="http://schemas.openxmlformats.org/officeDocument/2006/relationships" xmlns:w="http://schemas.openxmlformats.org/wordprocessingml/2006/main" xmlns:w14="http://schemas.microsoft.com/office/word/2010/wordml" xmlns:w15="http://schemas.microsoft.com/office/word/2012/wordml" mc:Ignorable="w14 w15">
   <w:docDefaults>
     <w:rPrDefault>
       <w:rPr>
@@ -5897,144 +5945,378 @@
       </w:pPr>
     </w:pPrDefault>
   </w:docDefaults>
-  <w:latentStyles w:defLockedState="0" w:defUIPriority="99" w:defSemiHidden="1" w:defUnhideWhenUsed="1" w:defQFormat="0" w:count="267">
-    <w:lsdException w:name="Normal" w:semiHidden="0" w:uiPriority="0" w:unhideWhenUsed="0" w:qFormat="1"/>
-    <w:lsdException w:name="heading 1" w:semiHidden="0" w:uiPriority="9" w:unhideWhenUsed="0" w:qFormat="1"/>
-    <w:lsdException w:name="heading 2" w:uiPriority="9" w:qFormat="1"/>
-    <w:lsdException w:name="heading 3" w:uiPriority="9" w:qFormat="1"/>
-    <w:lsdException w:name="heading 4" w:uiPriority="9" w:qFormat="1"/>
-    <w:lsdException w:name="heading 5" w:uiPriority="9" w:qFormat="1"/>
-    <w:lsdException w:name="heading 6" w:uiPriority="9" w:qFormat="1"/>
-    <w:lsdException w:name="heading 7" w:uiPriority="9" w:qFormat="1"/>
-    <w:lsdException w:name="heading 8" w:uiPriority="9" w:qFormat="1"/>
-    <w:lsdException w:name="heading 9" w:uiPriority="9" w:qFormat="1"/>
-    <w:lsdException w:name="toc 1" w:uiPriority="39"/>
-    <w:lsdException w:name="toc 2" w:uiPriority="39"/>
-    <w:lsdException w:name="toc 3" w:uiPriority="39"/>
-    <w:lsdException w:name="toc 4" w:uiPriority="39"/>
-    <w:lsdException w:name="toc 5" w:uiPriority="39"/>
-    <w:lsdException w:name="toc 6" w:uiPriority="39"/>
-    <w:lsdException w:name="toc 7" w:uiPriority="39"/>
-    <w:lsdException w:name="toc 8" w:uiPriority="39"/>
-    <w:lsdException w:name="toc 9" w:uiPriority="39"/>
-    <w:lsdException w:name="caption" w:uiPriority="35" w:qFormat="1"/>
-    <w:lsdException w:name="Title" w:semiHidden="0" w:uiPriority="10" w:unhideWhenUsed="0" w:qFormat="1"/>
-    <w:lsdException w:name="Default Paragraph Font" w:uiPriority="1"/>
-    <w:lsdException w:name="Subtitle" w:semiHidden="0" w:uiPriority="11" w:unhideWhenUsed="0" w:qFormat="1"/>
-    <w:lsdException w:name="Strong" w:semiHidden="0" w:uiPriority="22" w:unhideWhenUsed="0" w:qFormat="1"/>
-    <w:lsdException w:name="Emphasis" w:semiHidden="0" w:uiPriority="20" w:unhideWhenUsed="0" w:qFormat="1"/>
-    <w:lsdException w:name="Table Grid" w:semiHidden="0" w:uiPriority="39" w:unhideWhenUsed="0"/>
-    <w:lsdException w:name="Placeholder Text" w:unhideWhenUsed="0"/>
-    <w:lsdException w:name="No Spacing" w:semiHidden="0" w:uiPriority="1" w:unhideWhenUsed="0" w:qFormat="1"/>
-    <w:lsdException w:name="Light Shading" w:semiHidden="0" w:uiPriority="60" w:unhideWhenUsed="0"/>
-    <w:lsdException w:name="Light List" w:semiHidden="0" w:uiPriority="61" w:unhideWhenUsed="0"/>
-    <w:lsdException w:name="Light Grid" w:semiHidden="0" w:uiPriority="62" w:unhideWhenUsed="0"/>
-    <w:lsdException w:name="Medium Shading 1" w:semiHidden="0" w:uiPriority="63" w:unhideWhenUsed="0"/>
-    <w:lsdException w:name="Medium Shading 2" w:semiHidden="0" w:uiPriority="64" w:unhideWhenUsed="0"/>
-    <w:lsdException w:name="Medium List 1" w:semiHidden="0" w:uiPriority="65" w:unhideWhenUsed="0"/>
-    <w:lsdException w:name="Medium List 2" w:semiHidden="0" w:uiPriority="66" w:unhideWhenUsed="0"/>
-    <w:lsdException w:name="Medium Grid 1" w:semiHidden="0" w:uiPriority="67" w:unhideWhenUsed="0"/>
-    <w:lsdException w:name="Medium Grid 2" w:semiHidden="0" w:uiPriority="68" w:unhideWhenUsed="0"/>
-    <w:lsdException w:name="Medium Grid 3" w:semiHidden="0" w:uiPriority="69" w:unhideWhenUsed="0"/>
-    <w:lsdException w:name="Dark List" w:semiHidden="0" w:uiPriority="70" w:unhideWhenUsed="0"/>
-    <w:lsdException w:name="Colorful Shading" w:semiHidden="0" w:uiPriority="71" w:unhideWhenUsed="0"/>
-    <w:lsdException w:name="Colorful List" w:semiHidden="0" w:uiPriority="72" w:unhideWhenUsed="0"/>
-    <w:lsdException w:name="Colorful Grid" w:semiHidden="0" w:uiPriority="73" w:unhideWhenUsed="0"/>
-    <w:lsdException w:name="Light Shading Accent 1" w:semiHidden="0" w:uiPriority="60" w:unhideWhenUsed="0"/>
-    <w:lsdException w:name="Light List Accent 1" w:semiHidden="0" w:uiPriority="61" w:unhideWhenUsed="0"/>
-    <w:lsdException w:name="Light Grid Accent 1" w:semiHidden="0" w:uiPriority="62" w:unhideWhenUsed="0"/>
-    <w:lsdException w:name="Medium Shading 1 Accent 1" w:semiHidden="0" w:uiPriority="63" w:unhideWhenUsed="0"/>
-    <w:lsdException w:name="Medium Shading 2 Accent 1" w:semiHidden="0" w:uiPriority="64" w:unhideWhenUsed="0"/>
-    <w:lsdException w:name="Medium List 1 Accent 1" w:semiHidden="0" w:uiPriority="65" w:unhideWhenUsed="0"/>
-    <w:lsdException w:name="Revision" w:unhideWhenUsed="0"/>
-    <w:lsdException w:name="List Paragraph" w:semiHidden="0" w:uiPriority="34" w:unhideWhenUsed="0" w:qFormat="1"/>
-    <w:lsdException w:name="Quote" w:semiHidden="0" w:uiPriority="29" w:unhideWhenUsed="0" w:qFormat="1"/>
-    <w:lsdException w:name="Intense Quote" w:semiHidden="0" w:uiPriority="30" w:unhideWhenUsed="0" w:qFormat="1"/>
-    <w:lsdException w:name="Medium List 2 Accent 1" w:semiHidden="0" w:uiPriority="66" w:unhideWhenUsed="0"/>
-    <w:lsdException w:name="Medium Grid 1 Accent 1" w:semiHidden="0" w:uiPriority="67" w:unhideWhenUsed="0"/>
-    <w:lsdException w:name="Medium Grid 2 Accent 1" w:semiHidden="0" w:uiPriority="68" w:unhideWhenUsed="0"/>
-    <w:lsdException w:name="Medium Grid 3 Accent 1" w:semiHidden="0" w:uiPriority="69" w:unhideWhenUsed="0"/>
-    <w:lsdException w:name="Dark List Accent 1" w:semiHidden="0" w:uiPriority="70" w:unhideWhenUsed="0"/>
-    <w:lsdException w:name="Colorful Shading Accent 1" w:semiHidden="0" w:uiPriority="71" w:unhideWhenUsed="0"/>
-    <w:lsdException w:name="Colorful List Accent 1" w:semiHidden="0" w:uiPriority="72" w:unhideWhenUsed="0"/>
-    <w:lsdException w:name="Colorful Grid Accent 1" w:semiHidden="0" w:uiPriority="73" w:unhideWhenUsed="0"/>
-    <w:lsdException w:name="Light Shading Accent 2" w:semiHidden="0" w:uiPriority="60" w:unhideWhenUsed="0"/>
-    <w:lsdException w:name="Light List Accent 2" w:semiHidden="0" w:uiPriority="61" w:unhideWhenUsed="0"/>
-    <w:lsdException w:name="Light Grid Accent 2" w:semiHidden="0" w:uiPriority="62" w:unhideWhenUsed="0"/>
-    <w:lsdException w:name="Medium Shading 1 Accent 2" w:semiHidden="0" w:uiPriority="63" w:unhideWhenUsed="0"/>
-    <w:lsdException w:name="Medium Shading 2 Accent 2" w:semiHidden="0" w:uiPriority="64" w:unhideWhenUsed="0"/>
-    <w:lsdException w:name="Medium List 1 Accent 2" w:semiHidden="0" w:uiPriority="65" w:unhideWhenUsed="0"/>
-    <w:lsdException w:name="Medium List 2 Accent 2" w:semiHidden="0" w:uiPriority="66" w:unhideWhenUsed="0"/>
-    <w:lsdException w:name="Medium Grid 1 Accent 2" w:semiHidden="0" w:uiPriority="67" w:unhideWhenUsed="0"/>
-    <w:lsdException w:name="Medium Grid 2 Accent 2" w:semiHidden="0" w:uiPriority="68" w:unhideWhenUsed="0"/>
-    <w:lsdException w:name="Medium Grid 3 Accent 2" w:semiHidden="0" w:uiPriority="69" w:unhideWhenUsed="0"/>
-    <w:lsdException w:name="Dark List Accent 2" w:semiHidden="0" w:uiPriority="70" w:unhideWhenUsed="0"/>
-    <w:lsdException w:name="Colorful Shading Accent 2" w:semiHidden="0" w:uiPriority="71" w:unhideWhenUsed="0"/>
-    <w:lsdException w:name="Colorful List Accent 2" w:semiHidden="0" w:uiPriority="72" w:unhideWhenUsed="0"/>
-    <w:lsdException w:name="Colorful Grid Accent 2" w:semiHidden="0" w:uiPriority="73" w:unhideWhenUsed="0"/>
-    <w:lsdException w:name="Light Shading Accent 3" w:semiHidden="0" w:uiPriority="60" w:unhideWhenUsed="0"/>
-    <w:lsdException w:name="Light List Accent 3" w:semiHidden="0" w:uiPriority="61" w:unhideWhenUsed="0"/>
-    <w:lsdException w:name="Light Grid Accent 3" w:semiHidden="0" w:uiPriority="62" w:unhideWhenUsed="0"/>
-    <w:lsdException w:name="Medium Shading 1 Accent 3" w:semiHidden="0" w:uiPriority="63" w:unhideWhenUsed="0"/>
-    <w:lsdException w:name="Medium Shading 2 Accent 3" w:semiHidden="0" w:uiPriority="64" w:unhideWhenUsed="0"/>
-    <w:lsdException w:name="Medium List 1 Accent 3" w:semiHidden="0" w:uiPriority="65" w:unhideWhenUsed="0"/>
-    <w:lsdException w:name="Medium List 2 Accent 3" w:semiHidden="0" w:uiPriority="66" w:unhideWhenUsed="0"/>
-    <w:lsdException w:name="Medium Grid 1 Accent 3" w:semiHidden="0" w:uiPriority="67" w:unhideWhenUsed="0"/>
-    <w:lsdException w:name="Medium Grid 2 Accent 3" w:semiHidden="0" w:uiPriority="68" w:unhideWhenUsed="0"/>
-    <w:lsdException w:name="Medium Grid 3 Accent 3" w:semiHidden="0" w:uiPriority="69" w:unhideWhenUsed="0"/>
-    <w:lsdException w:name="Dark List Accent 3" w:semiHidden="0" w:uiPriority="70" w:unhideWhenUsed="0"/>
-    <w:lsdException w:name="Colorful Shading Accent 3" w:semiHidden="0" w:uiPriority="71" w:unhideWhenUsed="0"/>
-    <w:lsdException w:name="Colorful List Accent 3" w:semiHidden="0" w:uiPriority="72" w:unhideWhenUsed="0"/>
-    <w:lsdException w:name="Colorful Grid Accent 3" w:semiHidden="0" w:uiPriority="73" w:unhideWhenUsed="0"/>
-    <w:lsdException w:name="Light Shading Accent 4" w:semiHidden="0" w:uiPriority="60" w:unhideWhenUsed="0"/>
-    <w:lsdException w:name="Light List Accent 4" w:semiHidden="0" w:uiPriority="61" w:unhideWhenUsed="0"/>
-    <w:lsdException w:name="Light Grid Accent 4" w:semiHidden="0" w:uiPriority="62" w:unhideWhenUsed="0"/>
-    <w:lsdException w:name="Medium Shading 1 Accent 4" w:semiHidden="0" w:uiPriority="63" w:unhideWhenUsed="0"/>
-    <w:lsdException w:name="Medium Shading 2 Accent 4" w:semiHidden="0" w:uiPriority="64" w:unhideWhenUsed="0"/>
-    <w:lsdException w:name="Medium List 1 Accent 4" w:semiHidden="0" w:uiPriority="65" w:unhideWhenUsed="0"/>
-    <w:lsdException w:name="Medium List 2 Accent 4" w:semiHidden="0" w:uiPriority="66" w:unhideWhenUsed="0"/>
-    <w:lsdException w:name="Medium Grid 1 Accent 4" w:semiHidden="0" w:uiPriority="67" w:unhideWhenUsed="0"/>
-    <w:lsdException w:name="Medium Grid 2 Accent 4" w:semiHidden="0" w:uiPriority="68" w:unhideWhenUsed="0"/>
-    <w:lsdException w:name="Medium Grid 3 Accent 4" w:semiHidden="0" w:uiPriority="69" w:unhideWhenUsed="0"/>
-    <w:lsdException w:name="Dark List Accent 4" w:semiHidden="0" w:uiPriority="70" w:unhideWhenUsed="0"/>
-    <w:lsdException w:name="Colorful Shading Accent 4" w:semiHidden="0" w:uiPriority="71" w:unhideWhenUsed="0"/>
-    <w:lsdException w:name="Colorful List Accent 4" w:semiHidden="0" w:uiPriority="72" w:unhideWhenUsed="0"/>
-    <w:lsdException w:name="Colorful Grid Accent 4" w:semiHidden="0" w:uiPriority="73" w:unhideWhenUsed="0"/>
-    <w:lsdException w:name="Light Shading Accent 5" w:semiHidden="0" w:uiPriority="60" w:unhideWhenUsed="0"/>
-    <w:lsdException w:name="Light List Accent 5" w:semiHidden="0" w:uiPriority="61" w:unhideWhenUsed="0"/>
-    <w:lsdException w:name="Light Grid Accent 5" w:semiHidden="0" w:uiPriority="62" w:unhideWhenUsed="0"/>
-    <w:lsdException w:name="Medium Shading 1 Accent 5" w:semiHidden="0" w:uiPriority="63" w:unhideWhenUsed="0"/>
-    <w:lsdException w:name="Medium Shading 2 Accent 5" w:semiHidden="0" w:uiPriority="64" w:unhideWhenUsed="0"/>
-    <w:lsdException w:name="Medium List 1 Accent 5" w:semiHidden="0" w:uiPriority="65" w:unhideWhenUsed="0"/>
-    <w:lsdException w:name="Medium List 2 Accent 5" w:semiHidden="0" w:uiPriority="66" w:unhideWhenUsed="0"/>
-    <w:lsdException w:name="Medium Grid 1 Accent 5" w:semiHidden="0" w:uiPriority="67" w:unhideWhenUsed="0"/>
-    <w:lsdException w:name="Medium Grid 2 Accent 5" w:semiHidden="0" w:uiPriority="68" w:unhideWhenUsed="0"/>
-    <w:lsdException w:name="Medium Grid 3 Accent 5" w:semiHidden="0" w:uiPriority="69" w:unhideWhenUsed="0"/>
-    <w:lsdException w:name="Dark List Accent 5" w:semiHidden="0" w:uiPriority="70" w:unhideWhenUsed="0"/>
-    <w:lsdException w:name="Colorful Shading Accent 5" w:semiHidden="0" w:uiPriority="71" w:unhideWhenUsed="0"/>
-    <w:lsdException w:name="Colorful List Accent 5" w:semiHidden="0" w:uiPriority="72" w:unhideWhenUsed="0"/>
-    <w:lsdException w:name="Colorful Grid Accent 5" w:semiHidden="0" w:uiPriority="73" w:unhideWhenUsed="0"/>
-    <w:lsdException w:name="Light Shading Accent 6" w:semiHidden="0" w:uiPriority="60" w:unhideWhenUsed="0"/>
-    <w:lsdException w:name="Light List Accent 6" w:semiHidden="0" w:uiPriority="61" w:unhideWhenUsed="0"/>
-    <w:lsdException w:name="Light Grid Accent 6" w:semiHidden="0" w:uiPriority="62" w:unhideWhenUsed="0"/>
-    <w:lsdException w:name="Medium Shading 1 Accent 6" w:semiHidden="0" w:uiPriority="63" w:unhideWhenUsed="0"/>
-    <w:lsdException w:name="Medium Shading 2 Accent 6" w:semiHidden="0" w:uiPriority="64" w:unhideWhenUsed="0"/>
-    <w:lsdException w:name="Medium List 1 Accent 6" w:semiHidden="0" w:uiPriority="65" w:unhideWhenUsed="0"/>
-    <w:lsdException w:name="Medium List 2 Accent 6" w:semiHidden="0" w:uiPriority="66" w:unhideWhenUsed="0"/>
-    <w:lsdException w:name="Medium Grid 1 Accent 6" w:semiHidden="0" w:uiPriority="67" w:unhideWhenUsed="0"/>
-    <w:lsdException w:name="Medium Grid 2 Accent 6" w:semiHidden="0" w:uiPriority="68" w:unhideWhenUsed="0"/>
-    <w:lsdException w:name="Medium Grid 3 Accent 6" w:semiHidden="0" w:uiPriority="69" w:unhideWhenUsed="0"/>
-    <w:lsdException w:name="Dark List Accent 6" w:semiHidden="0" w:uiPriority="70" w:unhideWhenUsed="0"/>
-    <w:lsdException w:name="Colorful Shading Accent 6" w:semiHidden="0" w:uiPriority="71" w:unhideWhenUsed="0"/>
-    <w:lsdException w:name="Colorful List Accent 6" w:semiHidden="0" w:uiPriority="72" w:unhideWhenUsed="0"/>
-    <w:lsdException w:name="Colorful Grid Accent 6" w:semiHidden="0" w:uiPriority="73" w:unhideWhenUsed="0"/>
-    <w:lsdException w:name="Subtle Emphasis" w:semiHidden="0" w:uiPriority="19" w:unhideWhenUsed="0" w:qFormat="1"/>
-    <w:lsdException w:name="Intense Emphasis" w:semiHidden="0" w:uiPriority="21" w:unhideWhenUsed="0" w:qFormat="1"/>
-    <w:lsdException w:name="Subtle Reference" w:semiHidden="0" w:uiPriority="31" w:unhideWhenUsed="0" w:qFormat="1"/>
-    <w:lsdException w:name="Intense Reference" w:semiHidden="0" w:uiPriority="32" w:unhideWhenUsed="0" w:qFormat="1"/>
-    <w:lsdException w:name="Book Title" w:semiHidden="0" w:uiPriority="33" w:unhideWhenUsed="0" w:qFormat="1"/>
-    <w:lsdException w:name="Bibliography" w:uiPriority="37"/>
-    <w:lsdException w:name="TOC Heading" w:uiPriority="39" w:qFormat="1"/>
+  <w:latentStyles w:defLockedState="0" w:defUIPriority="99" w:defSemiHidden="0" w:defUnhideWhenUsed="0" w:defQFormat="0" w:count="371">
+    <w:lsdException w:name="Normal" w:uiPriority="0" w:qFormat="1"/>
+    <w:lsdException w:name="heading 1" w:uiPriority="9" w:qFormat="1"/>
+    <w:lsdException w:name="heading 2" w:semiHidden="1" w:uiPriority="9" w:unhideWhenUsed="1" w:qFormat="1"/>
+    <w:lsdException w:name="heading 3" w:semiHidden="1" w:uiPriority="9" w:unhideWhenUsed="1" w:qFormat="1"/>
+    <w:lsdException w:name="heading 4" w:semiHidden="1" w:uiPriority="9" w:unhideWhenUsed="1" w:qFormat="1"/>
+    <w:lsdException w:name="heading 5" w:semiHidden="1" w:uiPriority="9" w:unhideWhenUsed="1" w:qFormat="1"/>
+    <w:lsdException w:name="heading 6" w:semiHidden="1" w:uiPriority="9" w:unhideWhenUsed="1" w:qFormat="1"/>
+    <w:lsdException w:name="heading 7" w:semiHidden="1" w:uiPriority="9" w:unhideWhenUsed="1" w:qFormat="1"/>
+    <w:lsdException w:name="heading 8" w:semiHidden="1" w:uiPriority="9" w:unhideWhenUsed="1" w:qFormat="1"/>
+    <w:lsdException w:name="heading 9" w:semiHidden="1" w:uiPriority="9" w:unhideWhenUsed="1" w:qFormat="1"/>
+    <w:lsdException w:name="index 1" w:semiHidden="1" w:unhideWhenUsed="1"/>
+    <w:lsdException w:name="index 2" w:semiHidden="1" w:unhideWhenUsed="1"/>
+    <w:lsdException w:name="index 3" w:semiHidden="1" w:unhideWhenUsed="1"/>
+    <w:lsdException w:name="index 4" w:semiHidden="1" w:unhideWhenUsed="1"/>
+    <w:lsdException w:name="index 5" w:semiHidden="1" w:unhideWhenUsed="1"/>
+    <w:lsdException w:name="index 6" w:semiHidden="1" w:unhideWhenUsed="1"/>
+    <w:lsdException w:name="index 7" w:semiHidden="1" w:unhideWhenUsed="1"/>
+    <w:lsdException w:name="index 8" w:semiHidden="1" w:unhideWhenUsed="1"/>
+    <w:lsdException w:name="index 9" w:semiHidden="1" w:unhideWhenUsed="1"/>
+    <w:lsdException w:name="toc 1" w:semiHidden="1" w:uiPriority="39" w:unhideWhenUsed="1"/>
+    <w:lsdException w:name="toc 2" w:semiHidden="1" w:uiPriority="39" w:unhideWhenUsed="1"/>
+    <w:lsdException w:name="toc 3" w:semiHidden="1" w:uiPriority="39" w:unhideWhenUsed="1"/>
+    <w:lsdException w:name="toc 4" w:semiHidden="1" w:uiPriority="39" w:unhideWhenUsed="1"/>
+    <w:lsdException w:name="toc 5" w:semiHidden="1" w:uiPriority="39" w:unhideWhenUsed="1"/>
+    <w:lsdException w:name="toc 6" w:semiHidden="1" w:uiPriority="39" w:unhideWhenUsed="1"/>
+    <w:lsdException w:name="toc 7" w:semiHidden="1" w:uiPriority="39" w:unhideWhenUsed="1"/>
+    <w:lsdException w:name="toc 8" w:semiHidden="1" w:uiPriority="39" w:unhideWhenUsed="1"/>
+    <w:lsdException w:name="toc 9" w:semiHidden="1" w:uiPriority="39" w:unhideWhenUsed="1"/>
+    <w:lsdException w:name="Normal Indent" w:semiHidden="1" w:unhideWhenUsed="1"/>
+    <w:lsdException w:name="footnote text" w:semiHidden="1" w:unhideWhenUsed="1"/>
+    <w:lsdException w:name="annotation text" w:semiHidden="1" w:unhideWhenUsed="1"/>
+    <w:lsdException w:name="header" w:semiHidden="1" w:unhideWhenUsed="1"/>
+    <w:lsdException w:name="footer" w:semiHidden="1" w:unhideWhenUsed="1"/>
+    <w:lsdException w:name="index heading" w:semiHidden="1" w:unhideWhenUsed="1"/>
+    <w:lsdException w:name="caption" w:semiHidden="1" w:uiPriority="35" w:unhideWhenUsed="1" w:qFormat="1"/>
+    <w:lsdException w:name="table of figures" w:semiHidden="1" w:unhideWhenUsed="1"/>
+    <w:lsdException w:name="envelope address" w:semiHidden="1" w:unhideWhenUsed="1"/>
+    <w:lsdException w:name="envelope return" w:semiHidden="1" w:unhideWhenUsed="1"/>
+    <w:lsdException w:name="footnote reference" w:semiHidden="1" w:unhideWhenUsed="1"/>
+    <w:lsdException w:name="annotation reference" w:semiHidden="1" w:unhideWhenUsed="1"/>
+    <w:lsdException w:name="line number" w:semiHidden="1" w:unhideWhenUsed="1"/>
+    <w:lsdException w:name="page number" w:semiHidden="1" w:unhideWhenUsed="1"/>
+    <w:lsdException w:name="endnote reference" w:semiHidden="1" w:unhideWhenUsed="1"/>
+    <w:lsdException w:name="endnote text" w:semiHidden="1" w:unhideWhenUsed="1"/>
+    <w:lsdException w:name="table of authorities" w:semiHidden="1" w:unhideWhenUsed="1"/>
+    <w:lsdException w:name="macro" w:semiHidden="1" w:unhideWhenUsed="1"/>
+    <w:lsdException w:name="toa heading" w:semiHidden="1" w:unhideWhenUsed="1"/>
+    <w:lsdException w:name="List" w:semiHidden="1" w:unhideWhenUsed="1"/>
+    <w:lsdException w:name="List Bullet" w:semiHidden="1" w:unhideWhenUsed="1"/>
+    <w:lsdException w:name="List Number" w:semiHidden="1" w:unhideWhenUsed="1"/>
+    <w:lsdException w:name="List 2" w:semiHidden="1" w:unhideWhenUsed="1"/>
+    <w:lsdException w:name="List 3" w:semiHidden="1" w:unhideWhenUsed="1"/>
+    <w:lsdException w:name="List 4" w:semiHidden="1" w:unhideWhenUsed="1"/>
+    <w:lsdException w:name="List 5" w:semiHidden="1" w:unhideWhenUsed="1"/>
+    <w:lsdException w:name="List Bullet 2" w:semiHidden="1" w:unhideWhenUsed="1"/>
+    <w:lsdException w:name="List Bullet 3" w:semiHidden="1" w:unhideWhenUsed="1"/>
+    <w:lsdException w:name="List Bullet 4" w:semiHidden="1" w:unhideWhenUsed="1"/>
+    <w:lsdException w:name="List Bullet 5" w:semiHidden="1" w:unhideWhenUsed="1"/>
+    <w:lsdException w:name="List Number 2" w:semiHidden="1" w:unhideWhenUsed="1"/>
+    <w:lsdException w:name="List Number 3" w:semiHidden="1" w:unhideWhenUsed="1"/>
+    <w:lsdException w:name="List Number 4" w:semiHidden="1" w:unhideWhenUsed="1"/>
+    <w:lsdException w:name="List Number 5" w:semiHidden="1" w:unhideWhenUsed="1"/>
+    <w:lsdException w:name="Title" w:uiPriority="10" w:qFormat="1"/>
+    <w:lsdException w:name="Closing" w:semiHidden="1" w:unhideWhenUsed="1"/>
+    <w:lsdException w:name="Signature" w:semiHidden="1" w:unhideWhenUsed="1"/>
+    <w:lsdException w:name="Default Paragraph Font" w:semiHidden="1" w:uiPriority="1" w:unhideWhenUsed="1"/>
+    <w:lsdException w:name="Body Text" w:semiHidden="1" w:unhideWhenUsed="1"/>
+    <w:lsdException w:name="Body Text Indent" w:semiHidden="1" w:unhideWhenUsed="1"/>
+    <w:lsdException w:name="List Continue" w:semiHidden="1" w:unhideWhenUsed="1"/>
+    <w:lsdException w:name="List Continue 2" w:semiHidden="1" w:unhideWhenUsed="1"/>
+    <w:lsdException w:name="List Continue 3" w:semiHidden="1" w:unhideWhenUsed="1"/>
+    <w:lsdException w:name="List Continue 4" w:semiHidden="1" w:unhideWhenUsed="1"/>
+    <w:lsdException w:name="List Continue 5" w:semiHidden="1" w:unhideWhenUsed="1"/>
+    <w:lsdException w:name="Message Header" w:semiHidden="1" w:unhideWhenUsed="1"/>
+    <w:lsdException w:name="Subtitle" w:uiPriority="11" w:qFormat="1"/>
+    <w:lsdException w:name="Salutation" w:semiHidden="1" w:unhideWhenUsed="1"/>
+    <w:lsdException w:name="Date" w:semiHidden="1" w:unhideWhenUsed="1"/>
+    <w:lsdException w:name="Body Text First Indent" w:semiHidden="1" w:unhideWhenUsed="1"/>
+    <w:lsdException w:name="Body Text First Indent 2" w:semiHidden="1" w:unhideWhenUsed="1"/>
+    <w:lsdException w:name="Note Heading" w:semiHidden="1" w:unhideWhenUsed="1"/>
+    <w:lsdException w:name="Body Text 2" w:semiHidden="1" w:unhideWhenUsed="1"/>
+    <w:lsdException w:name="Body Text 3" w:semiHidden="1" w:unhideWhenUsed="1"/>
+    <w:lsdException w:name="Body Text Indent 2" w:semiHidden="1" w:unhideWhenUsed="1"/>
+    <w:lsdException w:name="Body Text Indent 3" w:semiHidden="1" w:unhideWhenUsed="1"/>
+    <w:lsdException w:name="Block Text" w:semiHidden="1" w:unhideWhenUsed="1"/>
+    <w:lsdException w:name="Hyperlink" w:semiHidden="1" w:unhideWhenUsed="1"/>
+    <w:lsdException w:name="FollowedHyperlink" w:semiHidden="1" w:unhideWhenUsed="1"/>
+    <w:lsdException w:name="Strong" w:uiPriority="22" w:qFormat="1"/>
+    <w:lsdException w:name="Emphasis" w:uiPriority="20" w:qFormat="1"/>
+    <w:lsdException w:name="Document Map" w:semiHidden="1" w:unhideWhenUsed="1"/>
+    <w:lsdException w:name="Plain Text" w:semiHidden="1" w:unhideWhenUsed="1"/>
+    <w:lsdException w:name="E-mail Signature" w:semiHidden="1" w:unhideWhenUsed="1"/>
+    <w:lsdException w:name="HTML Top of Form" w:semiHidden="1" w:unhideWhenUsed="1"/>
+    <w:lsdException w:name="HTML Bottom of Form" w:semiHidden="1" w:unhideWhenUsed="1"/>
+    <w:lsdException w:name="Normal (Web)" w:semiHidden="1" w:unhideWhenUsed="1"/>
+    <w:lsdException w:name="HTML Acronym" w:semiHidden="1" w:unhideWhenUsed="1"/>
+    <w:lsdException w:name="HTML Address" w:semiHidden="1" w:unhideWhenUsed="1"/>
+    <w:lsdException w:name="HTML Cite" w:semiHidden="1" w:unhideWhenUsed="1"/>
+    <w:lsdException w:name="HTML Code" w:semiHidden="1" w:unhideWhenUsed="1"/>
+    <w:lsdException w:name="HTML Definition" w:semiHidden="1" w:unhideWhenUsed="1"/>
+    <w:lsdException w:name="HTML Keyboard" w:semiHidden="1" w:unhideWhenUsed="1"/>
+    <w:lsdException w:name="HTML Preformatted" w:semiHidden="1" w:unhideWhenUsed="1"/>
+    <w:lsdException w:name="HTML Sample" w:semiHidden="1" w:unhideWhenUsed="1"/>
+    <w:lsdException w:name="HTML Typewriter" w:semiHidden="1" w:unhideWhenUsed="1"/>
+    <w:lsdException w:name="HTML Variable" w:semiHidden="1" w:unhideWhenUsed="1"/>
+    <w:lsdException w:name="Normal Table" w:semiHidden="1" w:unhideWhenUsed="1"/>
+    <w:lsdException w:name="annotation subject" w:semiHidden="1" w:unhideWhenUsed="1"/>
+    <w:lsdException w:name="No List" w:semiHidden="1" w:unhideWhenUsed="1"/>
+    <w:lsdException w:name="Outline List 1" w:semiHidden="1" w:unhideWhenUsed="1"/>
+    <w:lsdException w:name="Outline List 2" w:semiHidden="1" w:unhideWhenUsed="1"/>
+    <w:lsdException w:name="Outline List 3" w:semiHidden="1" w:unhideWhenUsed="1"/>
+    <w:lsdException w:name="Table Simple 1" w:semiHidden="1" w:unhideWhenUsed="1"/>
+    <w:lsdException w:name="Table Simple 2" w:semiHidden="1" w:unhideWhenUsed="1"/>
+    <w:lsdException w:name="Table Simple 3" w:semiHidden="1" w:unhideWhenUsed="1"/>
+    <w:lsdException w:name="Table Classic 1" w:semiHidden="1" w:unhideWhenUsed="1"/>
+    <w:lsdException w:name="Table Classic 2" w:semiHidden="1" w:unhideWhenUsed="1"/>
+    <w:lsdException w:name="Table Classic 3" w:semiHidden="1" w:unhideWhenUsed="1"/>
+    <w:lsdException w:name="Table Classic 4" w:semiHidden="1" w:unhideWhenUsed="1"/>
+    <w:lsdException w:name="Table Colorful 1" w:semiHidden="1" w:unhideWhenUsed="1"/>
+    <w:lsdException w:name="Table Colorful 2" w:semiHidden="1" w:unhideWhenUsed="1"/>
+    <w:lsdException w:name="Table Colorful 3" w:semiHidden="1" w:unhideWhenUsed="1"/>
+    <w:lsdException w:name="Table Columns 1" w:semiHidden="1" w:unhideWhenUsed="1"/>
+    <w:lsdException w:name="Table Columns 2" w:semiHidden="1" w:unhideWhenUsed="1"/>
+    <w:lsdException w:name="Table Columns 3" w:semiHidden="1" w:unhideWhenUsed="1"/>
+    <w:lsdException w:name="Table Columns 4" w:semiHidden="1" w:unhideWhenUsed="1"/>
+    <w:lsdException w:name="Table Columns 5" w:semiHidden="1" w:unhideWhenUsed="1"/>
+    <w:lsdException w:name="Table Grid 1" w:semiHidden="1" w:unhideWhenUsed="1"/>
+    <w:lsdException w:name="Table Grid 2" w:semiHidden="1" w:unhideWhenUsed="1"/>
+    <w:lsdException w:name="Table Grid 3" w:semiHidden="1" w:unhideWhenUsed="1"/>
+    <w:lsdException w:name="Table Grid 4" w:semiHidden="1" w:unhideWhenUsed="1"/>
+    <w:lsdException w:name="Table Grid 5" w:semiHidden="1" w:unhideWhenUsed="1"/>
+    <w:lsdException w:name="Table Grid 6" w:semiHidden="1" w:unhideWhenUsed="1"/>
+    <w:lsdException w:name="Table Grid 7" w:semiHidden="1" w:unhideWhenUsed="1"/>
+    <w:lsdException w:name="Table Grid 8" w:semiHidden="1" w:unhideWhenUsed="1"/>
+    <w:lsdException w:name="Table List 1" w:semiHidden="1" w:unhideWhenUsed="1"/>
+    <w:lsdException w:name="Table List 2" w:semiHidden="1" w:unhideWhenUsed="1"/>
+    <w:lsdException w:name="Table List 3" w:semiHidden="1" w:unhideWhenUsed="1"/>
+    <w:lsdException w:name="Table List 4" w:semiHidden="1" w:unhideWhenUsed="1"/>
+    <w:lsdException w:name="Table List 5" w:semiHidden="1" w:unhideWhenUsed="1"/>
+    <w:lsdException w:name="Table List 6" w:semiHidden="1" w:unhideWhenUsed="1"/>
+    <w:lsdException w:name="Table List 7" w:semiHidden="1" w:unhideWhenUsed="1"/>
+    <w:lsdException w:name="Table List 8" w:semiHidden="1" w:unhideWhenUsed="1"/>
+    <w:lsdException w:name="Table 3D effects 1" w:semiHidden="1" w:unhideWhenUsed="1"/>
+    <w:lsdException w:name="Table 3D effects 2" w:semiHidden="1" w:unhideWhenUsed="1"/>
+    <w:lsdException w:name="Table 3D effects 3" w:semiHidden="1" w:unhideWhenUsed="1"/>
+    <w:lsdException w:name="Table Contemporary" w:semiHidden="1" w:unhideWhenUsed="1"/>
+    <w:lsdException w:name="Table Elegant" w:semiHidden="1" w:unhideWhenUsed="1"/>
+    <w:lsdException w:name="Table Professional" w:semiHidden="1" w:unhideWhenUsed="1"/>
+    <w:lsdException w:name="Table Subtle 1" w:semiHidden="1" w:unhideWhenUsed="1"/>
+    <w:lsdException w:name="Table Subtle 2" w:semiHidden="1" w:unhideWhenUsed="1"/>
+    <w:lsdException w:name="Table Web 1" w:semiHidden="1" w:unhideWhenUsed="1"/>
+    <w:lsdException w:name="Table Web 2" w:semiHidden="1" w:unhideWhenUsed="1"/>
+    <w:lsdException w:name="Table Web 3" w:semiHidden="1" w:unhideWhenUsed="1"/>
+    <w:lsdException w:name="Balloon Text" w:semiHidden="1" w:unhideWhenUsed="1"/>
+    <w:lsdException w:name="Table Grid" w:uiPriority="39"/>
+    <w:lsdException w:name="Table Theme" w:semiHidden="1" w:unhideWhenUsed="1"/>
+    <w:lsdException w:name="Placeholder Text" w:semiHidden="1"/>
+    <w:lsdException w:name="No Spacing" w:uiPriority="1" w:qFormat="1"/>
+    <w:lsdException w:name="Light Shading" w:uiPriority="60"/>
+    <w:lsdException w:name="Light List" w:uiPriority="61"/>
+    <w:lsdException w:name="Light Grid" w:uiPriority="62"/>
+    <w:lsdException w:name="Medium Shading 1" w:uiPriority="63"/>
+    <w:lsdException w:name="Medium Shading 2" w:uiPriority="64"/>
+    <w:lsdException w:name="Medium List 1" w:uiPriority="65"/>
+    <w:lsdException w:name="Medium List 2" w:uiPriority="66"/>
+    <w:lsdException w:name="Medium Grid 1" w:uiPriority="67"/>
+    <w:lsdException w:name="Medium Grid 2" w:uiPriority="68"/>
+    <w:lsdException w:name="Medium Grid 3" w:uiPriority="69"/>
+    <w:lsdException w:name="Dark List" w:uiPriority="70"/>
+    <w:lsdException w:name="Colorful Shading" w:uiPriority="71"/>
+    <w:lsdException w:name="Colorful List" w:uiPriority="72"/>
+    <w:lsdException w:name="Colorful Grid" w:uiPriority="73"/>
+    <w:lsdException w:name="Light Shading Accent 1" w:uiPriority="60"/>
+    <w:lsdException w:name="Light List Accent 1" w:uiPriority="61"/>
+    <w:lsdException w:name="Light Grid Accent 1" w:uiPriority="62"/>
+    <w:lsdException w:name="Medium Shading 1 Accent 1" w:uiPriority="63"/>
+    <w:lsdException w:name="Medium Shading 2 Accent 1" w:uiPriority="64"/>
+    <w:lsdException w:name="Medium List 1 Accent 1" w:uiPriority="65"/>
+    <w:lsdException w:name="Revision" w:semiHidden="1"/>
+    <w:lsdException w:name="List Paragraph" w:uiPriority="34" w:qFormat="1"/>
+    <w:lsdException w:name="Quote" w:uiPriority="29" w:qFormat="1"/>
+    <w:lsdException w:name="Intense Quote" w:uiPriority="30" w:qFormat="1"/>
+    <w:lsdException w:name="Medium List 2 Accent 1" w:uiPriority="66"/>
+    <w:lsdException w:name="Medium Grid 1 Accent 1" w:uiPriority="67"/>
+    <w:lsdException w:name="Medium Grid 2 Accent 1" w:uiPriority="68"/>
+    <w:lsdException w:name="Medium Grid 3 Accent 1" w:uiPriority="69"/>
+    <w:lsdException w:name="Dark List Accent 1" w:uiPriority="70"/>
+    <w:lsdException w:name="Colorful Shading Accent 1" w:uiPriority="71"/>
+    <w:lsdException w:name="Colorful List Accent 1" w:uiPriority="72"/>
+    <w:lsdException w:name="Colorful Grid Accent 1" w:uiPriority="73"/>
+    <w:lsdException w:name="Light Shading Accent 2" w:uiPriority="60"/>
+    <w:lsdException w:name="Light List Accent 2" w:uiPriority="61"/>
+    <w:lsdException w:name="Light Grid Accent 2" w:uiPriority="62"/>
+    <w:lsdException w:name="Medium Shading 1 Accent 2" w:uiPriority="63"/>
+    <w:lsdException w:name="Medium Shading 2 Accent 2" w:uiPriority="64"/>
+    <w:lsdException w:name="Medium List 1 Accent 2" w:uiPriority="65"/>
+    <w:lsdException w:name="Medium List 2 Accent 2" w:uiPriority="66"/>
+    <w:lsdException w:name="Medium Grid 1 Accent 2" w:uiPriority="67"/>
+    <w:lsdException w:name="Medium Grid 2 Accent 2" w:uiPriority="68"/>
+    <w:lsdException w:name="Medium Grid 3 Accent 2" w:uiPriority="69"/>
+    <w:lsdException w:name="Dark List Accent 2" w:uiPriority="70"/>
+    <w:lsdException w:name="Colorful Shading Accent 2" w:uiPriority="71"/>
+    <w:lsdException w:name="Colorful List Accent 2" w:uiPriority="72"/>
+    <w:lsdException w:name="Colorful Grid Accent 2" w:uiPriority="73"/>
+    <w:lsdException w:name="Light Shading Accent 3" w:uiPriority="60"/>
+    <w:lsdException w:name="Light List Accent 3" w:uiPriority="61"/>
+    <w:lsdException w:name="Light Grid Accent 3" w:uiPriority="62"/>
+    <w:lsdException w:name="Medium Shading 1 Accent 3" w:uiPriority="63"/>
+    <w:lsdException w:name="Medium Shading 2 Accent 3" w:uiPriority="64"/>
+    <w:lsdException w:name="Medium List 1 Accent 3" w:uiPriority="65"/>
+    <w:lsdException w:name="Medium List 2 Accent 3" w:uiPriority="66"/>
+    <w:lsdException w:name="Medium Grid 1 Accent 3" w:uiPriority="67"/>
+    <w:lsdException w:name="Medium Grid 2 Accent 3" w:uiPriority="68"/>
+    <w:lsdException w:name="Medium Grid 3 Accent 3" w:uiPriority="69"/>
+    <w:lsdException w:name="Dark List Accent 3" w:uiPriority="70"/>
+    <w:lsdException w:name="Colorful Shading Accent 3" w:uiPriority="71"/>
+    <w:lsdException w:name="Colorful List Accent 3" w:uiPriority="72"/>
+    <w:lsdException w:name="Colorful Grid Accent 3" w:uiPriority="73"/>
+    <w:lsdException w:name="Light Shading Accent 4" w:uiPriority="60"/>
+    <w:lsdException w:name="Light List Accent 4" w:uiPriority="61"/>
+    <w:lsdException w:name="Light Grid Accent 4" w:uiPriority="62"/>
+    <w:lsdException w:name="Medium Shading 1 Accent 4" w:uiPriority="63"/>
+    <w:lsdException w:name="Medium Shading 2 Accent 4" w:uiPriority="64"/>
+    <w:lsdException w:name="Medium List 1 Accent 4" w:uiPriority="65"/>
+    <w:lsdException w:name="Medium List 2 Accent 4" w:uiPriority="66"/>
+    <w:lsdException w:name="Medium Grid 1 Accent 4" w:uiPriority="67"/>
+    <w:lsdException w:name="Medium Grid 2 Accent 4" w:uiPriority="68"/>
+    <w:lsdException w:name="Medium Grid 3 Accent 4" w:uiPriority="69"/>
+    <w:lsdException w:name="Dark List Accent 4" w:uiPriority="70"/>
+    <w:lsdException w:name="Colorful Shading Accent 4" w:uiPriority="71"/>
+    <w:lsdException w:name="Colorful List Accent 4" w:uiPriority="72"/>
+    <w:lsdException w:name="Colorful Grid Accent 4" w:uiPriority="73"/>
+    <w:lsdException w:name="Light Shading Accent 5" w:uiPriority="60"/>
+    <w:lsdException w:name="Light List Accent 5" w:uiPriority="61"/>
+    <w:lsdException w:name="Light Grid Accent 5" w:uiPriority="62"/>
+    <w:lsdException w:name="Medium Shading 1 Accent 5" w:uiPriority="63"/>
+    <w:lsdException w:name="Medium Shading 2 Accent 5" w:uiPriority="64"/>
+    <w:lsdException w:name="Medium List 1 Accent 5" w:uiPriority="65"/>
+    <w:lsdException w:name="Medium List 2 Accent 5" w:uiPriority="66"/>
+    <w:lsdException w:name="Medium Grid 1 Accent 5" w:uiPriority="67"/>
+    <w:lsdException w:name="Medium Grid 2 Accent 5" w:uiPriority="68"/>
+    <w:lsdException w:name="Medium Grid 3 Accent 5" w:uiPriority="69"/>
+    <w:lsdException w:name="Dark List Accent 5" w:uiPriority="70"/>
+    <w:lsdException w:name="Colorful Shading Accent 5" w:uiPriority="71"/>
+    <w:lsdException w:name="Colorful List Accent 5" w:uiPriority="72"/>
+    <w:lsdException w:name="Colorful Grid Accent 5" w:uiPriority="73"/>
+    <w:lsdException w:name="Light Shading Accent 6" w:uiPriority="60"/>
+    <w:lsdException w:name="Light List Accent 6" w:uiPriority="61"/>
+    <w:lsdException w:name="Light Grid Accent 6" w:uiPriority="62"/>
+    <w:lsdException w:name="Medium Shading 1 Accent 6" w:uiPriority="63"/>
+    <w:lsdException w:name="Medium Shading 2 Accent 6" w:uiPriority="64"/>
+    <w:lsdException w:name="Medium List 1 Accent 6" w:uiPriority="65"/>
+    <w:lsdException w:name="Medium List 2 Accent 6" w:uiPriority="66"/>
+    <w:lsdException w:name="Medium Grid 1 Accent 6" w:uiPriority="67"/>
+    <w:lsdException w:name="Medium Grid 2 Accent 6" w:uiPriority="68"/>
+    <w:lsdException w:name="Medium Grid 3 Accent 6" w:uiPriority="69"/>
+    <w:lsdException w:name="Dark List Accent 6" w:uiPriority="70"/>
+    <w:lsdException w:name="Colorful Shading Accent 6" w:uiPriority="71"/>
+    <w:lsdException w:name="Colorful List Accent 6" w:uiPriority="72"/>
+    <w:lsdException w:name="Colorful Grid Accent 6" w:uiPriority="73"/>
+    <w:lsdException w:name="Subtle Emphasis" w:uiPriority="19" w:qFormat="1"/>
+    <w:lsdException w:name="Intense Emphasis" w:uiPriority="21" w:qFormat="1"/>
+    <w:lsdException w:name="Subtle Reference" w:uiPriority="31" w:qFormat="1"/>
+    <w:lsdException w:name="Intense Reference" w:uiPriority="32" w:qFormat="1"/>
+    <w:lsdException w:name="Book Title" w:uiPriority="33" w:qFormat="1"/>
+    <w:lsdException w:name="Bibliography" w:semiHidden="1" w:uiPriority="37" w:unhideWhenUsed="1"/>
+    <w:lsdException w:name="TOC Heading" w:semiHidden="1" w:uiPriority="39" w:unhideWhenUsed="1" w:qFormat="1"/>
+    <w:lsdException w:name="Plain Table 1" w:uiPriority="41"/>
+    <w:lsdException w:name="Plain Table 2" w:uiPriority="42"/>
+    <w:lsdException w:name="Plain Table 3" w:uiPriority="43"/>
+    <w:lsdException w:name="Plain Table 4" w:uiPriority="44"/>
+    <w:lsdException w:name="Plain Table 5" w:uiPriority="45"/>
+    <w:lsdException w:name="Grid Table Light" w:uiPriority="40"/>
+    <w:lsdException w:name="Grid Table 1 Light" w:uiPriority="46"/>
+    <w:lsdException w:name="Grid Table 2" w:uiPriority="47"/>
+    <w:lsdException w:name="Grid Table 3" w:uiPriority="48"/>
+    <w:lsdException w:name="Grid Table 4" w:uiPriority="49"/>
+    <w:lsdException w:name="Grid Table 5 Dark" w:uiPriority="50"/>
+    <w:lsdException w:name="Grid Table 6 Colorful" w:uiPriority="51"/>
+    <w:lsdException w:name="Grid Table 7 Colorful" w:uiPriority="52"/>
+    <w:lsdException w:name="Grid Table 1 Light Accent 1" w:uiPriority="46"/>
+    <w:lsdException w:name="Grid Table 2 Accent 1" w:uiPriority="47"/>
+    <w:lsdException w:name="Grid Table 3 Accent 1" w:uiPriority="48"/>
+    <w:lsdException w:name="Grid Table 4 Accent 1" w:uiPriority="49"/>
+    <w:lsdException w:name="Grid Table 5 Dark Accent 1" w:uiPriority="50"/>
+    <w:lsdException w:name="Grid Table 6 Colorful Accent 1" w:uiPriority="51"/>
+    <w:lsdException w:name="Grid Table 7 Colorful Accent 1" w:uiPriority="52"/>
+    <w:lsdException w:name="Grid Table 1 Light Accent 2" w:uiPriority="46"/>
+    <w:lsdException w:name="Grid Table 2 Accent 2" w:uiPriority="47"/>
+    <w:lsdException w:name="Grid Table 3 Accent 2" w:uiPriority="48"/>
+    <w:lsdException w:name="Grid Table 4 Accent 2" w:uiPriority="49"/>
+    <w:lsdException w:name="Grid Table 5 Dark Accent 2" w:uiPriority="50"/>
+    <w:lsdException w:name="Grid Table 6 Colorful Accent 2" w:uiPriority="51"/>
+    <w:lsdException w:name="Grid Table 7 Colorful Accent 2" w:uiPriority="52"/>
+    <w:lsdException w:name="Grid Table 1 Light Accent 3" w:uiPriority="46"/>
+    <w:lsdException w:name="Grid Table 2 Accent 3" w:uiPriority="47"/>
+    <w:lsdException w:name="Grid Table 3 Accent 3" w:uiPriority="48"/>
+    <w:lsdException w:name="Grid Table 4 Accent 3" w:uiPriority="49"/>
+    <w:lsdException w:name="Grid Table 5 Dark Accent 3" w:uiPriority="50"/>
+    <w:lsdException w:name="Grid Table 6 Colorful Accent 3" w:uiPriority="51"/>
+    <w:lsdException w:name="Grid Table 7 Colorful Accent 3" w:uiPriority="52"/>
+    <w:lsdException w:name="Grid Table 1 Light Accent 4" w:uiPriority="46"/>
+    <w:lsdException w:name="Grid Table 2 Accent 4" w:uiPriority="47"/>
+    <w:lsdException w:name="Grid Table 3 Accent 4" w:uiPriority="48"/>
+    <w:lsdException w:name="Grid Table 4 Accent 4" w:uiPriority="49"/>
+    <w:lsdException w:name="Grid Table 5 Dark Accent 4" w:uiPriority="50"/>
+    <w:lsdException w:name="Grid Table 6 Colorful Accent 4" w:uiPriority="51"/>
+    <w:lsdException w:name="Grid Table 7 Colorful Accent 4" w:uiPriority="52"/>
+    <w:lsdException w:name="Grid Table 1 Light Accent 5" w:uiPriority="46"/>
+    <w:lsdException w:name="Grid Table 2 Accent 5" w:uiPriority="47"/>
+    <w:lsdException w:name="Grid Table 3 Accent 5" w:uiPriority="48"/>
+    <w:lsdException w:name="Grid Table 4 Accent 5" w:uiPriority="49"/>
+    <w:lsdException w:name="Grid Table 5 Dark Accent 5" w:uiPriority="50"/>
+    <w:lsdException w:name="Grid Table 6 Colorful Accent 5" w:uiPriority="51"/>
+    <w:lsdException w:name="Grid Table 7 Colorful Accent 5" w:uiPriority="52"/>
+    <w:lsdException w:name="Grid Table 1 Light Accent 6" w:uiPriority="46"/>
+    <w:lsdException w:name="Grid Table 2 Accent 6" w:uiPriority="47"/>
+    <w:lsdException w:name="Grid Table 3 Accent 6" w:uiPriority="48"/>
+    <w:lsdException w:name="Grid Table 4 Accent 6" w:uiPriority="49"/>
+    <w:lsdException w:name="Grid Table 5 Dark Accent 6" w:uiPriority="50"/>
+    <w:lsdException w:name="Grid Table 6 Colorful Accent 6" w:uiPriority="51"/>
+    <w:lsdException w:name="Grid Table 7 Colorful Accent 6" w:uiPriority="52"/>
+    <w:lsdException w:name="List Table 1 Light" w:uiPriority="46"/>
+    <w:lsdException w:name="List Table 2" w:uiPriority="47"/>
+    <w:lsdException w:name="List Table 3" w:uiPriority="48"/>
+    <w:lsdException w:name="List Table 4" w:uiPriority="49"/>
+    <w:lsdException w:name="List Table 5 Dark" w:uiPriority="50"/>
+    <w:lsdException w:name="List Table 6 Colorful" w:uiPriority="51"/>
+    <w:lsdException w:name="List Table 7 Colorful" w:uiPriority="52"/>
+    <w:lsdException w:name="List Table 1 Light Accent 1" w:uiPriority="46"/>
+    <w:lsdException w:name="List Table 2 Accent 1" w:uiPriority="47"/>
+    <w:lsdException w:name="List Table 3 Accent 1" w:uiPriority="48"/>
+    <w:lsdException w:name="List Table 4 Accent 1" w:uiPriority="49"/>
+    <w:lsdException w:name="List Table 5 Dark Accent 1" w:uiPriority="50"/>
+    <w:lsdException w:name="List Table 6 Colorful Accent 1" w:uiPriority="51"/>
+    <w:lsdException w:name="List Table 7 Colorful Accent 1" w:uiPriority="52"/>
+    <w:lsdException w:name="List Table 1 Light Accent 2" w:uiPriority="46"/>
+    <w:lsdException w:name="List Table 2 Accent 2" w:uiPriority="47"/>
+    <w:lsdException w:name="List Table 3 Accent 2" w:uiPriority="48"/>
+    <w:lsdException w:name="List Table 4 Accent 2" w:uiPriority="49"/>
+    <w:lsdException w:name="List Table 5 Dark Accent 2" w:uiPriority="50"/>
+    <w:lsdException w:name="List Table 6 Colorful Accent 2" w:uiPriority="51"/>
+    <w:lsdException w:name="List Table 7 Colorful Accent 2" w:uiPriority="52"/>
+    <w:lsdException w:name="List Table 1 Light Accent 3" w:uiPriority="46"/>
+    <w:lsdException w:name="List Table 2 Accent 3" w:uiPriority="47"/>
+    <w:lsdException w:name="List Table 3 Accent 3" w:uiPriority="48"/>
+    <w:lsdException w:name="List Table 4 Accent 3" w:uiPriority="49"/>
+    <w:lsdException w:name="List Table 5 Dark Accent 3" w:uiPriority="50"/>
+    <w:lsdException w:name="List Table 6 Colorful Accent 3" w:uiPriority="51"/>
+    <w:lsdException w:name="List Table 7 Colorful Accent 3" w:uiPriority="52"/>
+    <w:lsdException w:name="List Table 1 Light Accent 4" w:uiPriority="46"/>
+    <w:lsdException w:name="List Table 2 Accent 4" w:uiPriority="47"/>
+    <w:lsdException w:name="List Table 3 Accent 4" w:uiPriority="48"/>
+    <w:lsdException w:name="List Table 4 Accent 4" w:uiPriority="49"/>
+    <w:lsdException w:name="List Table 5 Dark Accent 4" w:uiPriority="50"/>
+    <w:lsdException w:name="List Table 6 Colorful Accent 4" w:uiPriority="51"/>
+    <w:lsdException w:name="List Table 7 Colorful Accent 4" w:uiPriority="52"/>
+    <w:lsdException w:name="List Table 1 Light Accent 5" w:uiPriority="46"/>
+    <w:lsdException w:name="List Table 2 Accent 5" w:uiPriority="47"/>
+    <w:lsdException w:name="List Table 3 Accent 5" w:uiPriority="48"/>
+    <w:lsdException w:name="List Table 4 Accent 5" w:uiPriority="49"/>
+    <w:lsdException w:name="List Table 5 Dark Accent 5" w:uiPriority="50"/>
+    <w:lsdException w:name="List Table 6 Colorful Accent 5" w:uiPriority="51"/>
+    <w:lsdException w:name="List Table 7 Colorful Accent 5" w:uiPriority="52"/>
+    <w:lsdException w:name="List Table 1 Light Accent 6" w:uiPriority="46"/>
+    <w:lsdException w:name="List Table 2 Accent 6" w:uiPriority="47"/>
+    <w:lsdException w:name="List Table 3 Accent 6" w:uiPriority="48"/>
+    <w:lsdException w:name="List Table 4 Accent 6" w:uiPriority="49"/>
+    <w:lsdException w:name="List Table 5 Dark Accent 6" w:uiPriority="50"/>
+    <w:lsdException w:name="List Table 6 Colorful Accent 6" w:uiPriority="51"/>
+    <w:lsdException w:name="List Table 7 Colorful Accent 6" w:uiPriority="52"/>
   </w:latentStyles>
   <w:style w:type="paragraph" w:default="1" w:styleId="Normal">
     <w:name w:val="Normal"/>
@@ -6117,7 +6399,6 @@
     <w:uiPriority w:val="99"/>
     <w:semiHidden/>
     <w:unhideWhenUsed/>
-    <w:qFormat/>
     <w:tblPr>
       <w:tblInd w:w="0" w:type="dxa"/>
       <w:tblCellMar>
@@ -6220,7 +6501,6 @@
       <w:spacing w:after="0" w:line="240" w:lineRule="auto"/>
     </w:pPr>
     <w:tblPr>
-      <w:tblInd w:w="0" w:type="dxa"/>
       <w:tblBorders>
         <w:top w:val="single" w:sz="4" w:space="0" w:color="auto"/>
         <w:left w:val="single" w:sz="4" w:space="0" w:color="auto"/>
@@ -6229,12 +6509,6 @@
         <w:insideH w:val="single" w:sz="4" w:space="0" w:color="auto"/>
         <w:insideV w:val="single" w:sz="4" w:space="0" w:color="auto"/>
       </w:tblBorders>
-      <w:tblCellMar>
-        <w:top w:w="0" w:type="dxa"/>
-        <w:left w:w="108" w:type="dxa"/>
-        <w:bottom w:w="0" w:type="dxa"/>
-        <w:right w:w="108" w:type="dxa"/>
-      </w:tblCellMar>
     </w:tblPr>
   </w:style>
   <w:style w:type="character" w:customStyle="1" w:styleId="Ttulo3Char">
@@ -6312,196 +6586,6 @@
       <w:sz w:val="16"/>
       <w:szCs w:val="16"/>
     </w:rPr>
-  </w:style>
-</w:styles>
-</file>
-
-<file path=word/stylesWithEffects.xml><?xml version="1.0" encoding="utf-8"?>
-<w:styles xmlns:wpc="http://schemas.microsoft.com/office/word/2010/wordprocessingCanvas" xmlns:mc="http://schemas.openxmlformats.org/markup-compatibility/2006" xmlns:o="urn:schemas-microsoft-com:office:office" xmlns:r="http://schemas.openxmlformats.org/officeDocument/2006/relationships" xmlns:m="http://schemas.openxmlformats.org/officeDocument/2006/math" xmlns:v="urn:schemas-microsoft-com:vml" xmlns:wp14="http://schemas.microsoft.com/office/word/2010/wordprocessingDrawing" xmlns:wp="http://schemas.openxmlformats.org/drawingml/2006/wordprocessingDrawing" xmlns:w10="urn:schemas-microsoft-com:office:word" xmlns:w="http://schemas.openxmlformats.org/wordprocessingml/2006/main" xmlns:w14="http://schemas.microsoft.com/office/word/2010/wordml" xmlns:wpg="http://schemas.microsoft.com/office/word/2010/wordprocessingGroup" xmlns:wpi="http://schemas.microsoft.com/office/word/2010/wordprocessingInk" xmlns:wne="http://schemas.microsoft.com/office/word/2006/wordml" xmlns:wps="http://schemas.microsoft.com/office/word/2010/wordprocessingShape" mc:Ignorable="w14 wp14">
-  <w:docDefaults>
-    <w:rPrDefault>
-      <w:rPr>
-        <w:rFonts w:asciiTheme="minorHAnsi" w:eastAsiaTheme="minorEastAsia" w:hAnsiTheme="minorHAnsi" w:cstheme="minorBidi"/>
-        <w:sz w:val="22"/>
-        <w:szCs w:val="22"/>
-        <w:lang w:val="pt-BR" w:eastAsia="pt-BR" w:bidi="ar-SA"/>
-      </w:rPr>
-    </w:rPrDefault>
-    <w:pPrDefault>
-      <w:pPr>
-        <w:spacing w:after="200" w:line="276" w:lineRule="auto"/>
-      </w:pPr>
-    </w:pPrDefault>
-  </w:docDefaults>
-  <w:latentStyles w:defLockedState="0" w:defUIPriority="99" w:defSemiHidden="1" w:defUnhideWhenUsed="1" w:defQFormat="0" w:count="267">
-    <w:lsdException w:name="Normal" w:semiHidden="0" w:uiPriority="0" w:unhideWhenUsed="0" w:qFormat="1"/>
-    <w:lsdException w:name="heading 1" w:semiHidden="0" w:uiPriority="9" w:unhideWhenUsed="0" w:qFormat="1"/>
-    <w:lsdException w:name="heading 2" w:uiPriority="9" w:qFormat="1"/>
-    <w:lsdException w:name="heading 3" w:uiPriority="9" w:qFormat="1"/>
-    <w:lsdException w:name="heading 4" w:uiPriority="9" w:qFormat="1"/>
-    <w:lsdException w:name="heading 5" w:uiPriority="9" w:qFormat="1"/>
-    <w:lsdException w:name="heading 6" w:uiPriority="9" w:qFormat="1"/>
-    <w:lsdException w:name="heading 7" w:uiPriority="9" w:qFormat="1"/>
-    <w:lsdException w:name="heading 8" w:uiPriority="9" w:qFormat="1"/>
-    <w:lsdException w:name="heading 9" w:uiPriority="9" w:qFormat="1"/>
-    <w:lsdException w:name="toc 1" w:uiPriority="39"/>
-    <w:lsdException w:name="toc 2" w:uiPriority="39"/>
-    <w:lsdException w:name="toc 3" w:uiPriority="39"/>
-    <w:lsdException w:name="toc 4" w:uiPriority="39"/>
-    <w:lsdException w:name="toc 5" w:uiPriority="39"/>
-    <w:lsdException w:name="toc 6" w:uiPriority="39"/>
-    <w:lsdException w:name="toc 7" w:uiPriority="39"/>
-    <w:lsdException w:name="toc 8" w:uiPriority="39"/>
-    <w:lsdException w:name="toc 9" w:uiPriority="39"/>
-    <w:lsdException w:name="caption" w:uiPriority="35" w:qFormat="1"/>
-    <w:lsdException w:name="Title" w:semiHidden="0" w:uiPriority="10" w:unhideWhenUsed="0" w:qFormat="1"/>
-    <w:lsdException w:name="Default Paragraph Font" w:uiPriority="1"/>
-    <w:lsdException w:name="Subtitle" w:semiHidden="0" w:uiPriority="11" w:unhideWhenUsed="0" w:qFormat="1"/>
-    <w:lsdException w:name="Strong" w:semiHidden="0" w:uiPriority="22" w:unhideWhenUsed="0" w:qFormat="1"/>
-    <w:lsdException w:name="Emphasis" w:semiHidden="0" w:uiPriority="20" w:unhideWhenUsed="0" w:qFormat="1"/>
-    <w:lsdException w:name="Table Grid" w:semiHidden="0" w:uiPriority="59" w:unhideWhenUsed="0"/>
-    <w:lsdException w:name="Placeholder Text" w:unhideWhenUsed="0"/>
-    <w:lsdException w:name="No Spacing" w:semiHidden="0" w:uiPriority="1" w:unhideWhenUsed="0" w:qFormat="1"/>
-    <w:lsdException w:name="Light Shading" w:semiHidden="0" w:uiPriority="60" w:unhideWhenUsed="0"/>
-    <w:lsdException w:name="Light List" w:semiHidden="0" w:uiPriority="61" w:unhideWhenUsed="0"/>
-    <w:lsdException w:name="Light Grid" w:semiHidden="0" w:uiPriority="62" w:unhideWhenUsed="0"/>
-    <w:lsdException w:name="Medium Shading 1" w:semiHidden="0" w:uiPriority="63" w:unhideWhenUsed="0"/>
-    <w:lsdException w:name="Medium Shading 2" w:semiHidden="0" w:uiPriority="64" w:unhideWhenUsed="0"/>
-    <w:lsdException w:name="Medium List 1" w:semiHidden="0" w:uiPriority="65" w:unhideWhenUsed="0"/>
-    <w:lsdException w:name="Medium List 2" w:semiHidden="0" w:uiPriority="66" w:unhideWhenUsed="0"/>
-    <w:lsdException w:name="Medium Grid 1" w:semiHidden="0" w:uiPriority="67" w:unhideWhenUsed="0"/>
-    <w:lsdException w:name="Medium Grid 2" w:semiHidden="0" w:uiPriority="68" w:unhideWhenUsed="0"/>
-    <w:lsdException w:name="Medium Grid 3" w:semiHidden="0" w:uiPriority="69" w:unhideWhenUsed="0"/>
-    <w:lsdException w:name="Dark List" w:semiHidden="0" w:uiPriority="70" w:unhideWhenUsed="0"/>
-    <w:lsdException w:name="Colorful Shading" w:semiHidden="0" w:uiPriority="71" w:unhideWhenUsed="0"/>
-    <w:lsdException w:name="Colorful List" w:semiHidden="0" w:uiPriority="72" w:unhideWhenUsed="0"/>
-    <w:lsdException w:name="Colorful Grid" w:semiHidden="0" w:uiPriority="73" w:unhideWhenUsed="0"/>
-    <w:lsdException w:name="Light Shading Accent 1" w:semiHidden="0" w:uiPriority="60" w:unhideWhenUsed="0"/>
-    <w:lsdException w:name="Light List Accent 1" w:semiHidden="0" w:uiPriority="61" w:unhideWhenUsed="0"/>
-    <w:lsdException w:name="Light Grid Accent 1" w:semiHidden="0" w:uiPriority="62" w:unhideWhenUsed="0"/>
-    <w:lsdException w:name="Medium Shading 1 Accent 1" w:semiHidden="0" w:uiPriority="63" w:unhideWhenUsed="0"/>
-    <w:lsdException w:name="Medium Shading 2 Accent 1" w:semiHidden="0" w:uiPriority="64" w:unhideWhenUsed="0"/>
-    <w:lsdException w:name="Medium List 1 Accent 1" w:semiHidden="0" w:uiPriority="65" w:unhideWhenUsed="0"/>
-    <w:lsdException w:name="Revision" w:unhideWhenUsed="0"/>
-    <w:lsdException w:name="List Paragraph" w:semiHidden="0" w:uiPriority="34" w:unhideWhenUsed="0" w:qFormat="1"/>
-    <w:lsdException w:name="Quote" w:semiHidden="0" w:uiPriority="29" w:unhideWhenUsed="0" w:qFormat="1"/>
-    <w:lsdException w:name="Intense Quote" w:semiHidden="0" w:uiPriority="30" w:unhideWhenUsed="0" w:qFormat="1"/>
-    <w:lsdException w:name="Medium List 2 Accent 1" w:semiHidden="0" w:uiPriority="66" w:unhideWhenUsed="0"/>
-    <w:lsdException w:name="Medium Grid 1 Accent 1" w:semiHidden="0" w:uiPriority="67" w:unhideWhenUsed="0"/>
-    <w:lsdException w:name="Medium Grid 2 Accent 1" w:semiHidden="0" w:uiPriority="68" w:unhideWhenUsed="0"/>
-    <w:lsdException w:name="Medium Grid 3 Accent 1" w:semiHidden="0" w:uiPriority="69" w:unhideWhenUsed="0"/>
-    <w:lsdException w:name="Dark List Accent 1" w:semiHidden="0" w:uiPriority="70" w:unhideWhenUsed="0"/>
-    <w:lsdException w:name="Colorful Shading Accent 1" w:semiHidden="0" w:uiPriority="71" w:unhideWhenUsed="0"/>
-    <w:lsdException w:name="Colorful List Accent 1" w:semiHidden="0" w:uiPriority="72" w:unhideWhenUsed="0"/>
-    <w:lsdException w:name="Colorful Grid Accent 1" w:semiHidden="0" w:uiPriority="73" w:unhideWhenUsed="0"/>
-    <w:lsdException w:name="Light Shading Accent 2" w:semiHidden="0" w:uiPriority="60" w:unhideWhenUsed="0"/>
-    <w:lsdException w:name="Light List Accent 2" w:semiHidden="0" w:uiPriority="61" w:unhideWhenUsed="0"/>
-    <w:lsdException w:name="Light Grid Accent 2" w:semiHidden="0" w:uiPriority="62" w:unhideWhenUsed="0"/>
-    <w:lsdException w:name="Medium Shading 1 Accent 2" w:semiHidden="0" w:uiPriority="63" w:unhideWhenUsed="0"/>
-    <w:lsdException w:name="Medium Shading 2 Accent 2" w:semiHidden="0" w:uiPriority="64" w:unhideWhenUsed="0"/>
-    <w:lsdException w:name="Medium List 1 Accent 2" w:semiHidden="0" w:uiPriority="65" w:unhideWhenUsed="0"/>
-    <w:lsdException w:name="Medium List 2 Accent 2" w:semiHidden="0" w:uiPriority="66" w:unhideWhenUsed="0"/>
-    <w:lsdException w:name="Medium Grid 1 Accent 2" w:semiHidden="0" w:uiPriority="67" w:unhideWhenUsed="0"/>
-    <w:lsdException w:name="Medium Grid 2 Accent 2" w:semiHidden="0" w:uiPriority="68" w:unhideWhenUsed="0"/>
-    <w:lsdException w:name="Medium Grid 3 Accent 2" w:semiHidden="0" w:uiPriority="69" w:unhideWhenUsed="0"/>
-    <w:lsdException w:name="Dark List Accent 2" w:semiHidden="0" w:uiPriority="70" w:unhideWhenUsed="0"/>
-    <w:lsdException w:name="Colorful Shading Accent 2" w:semiHidden="0" w:uiPriority="71" w:unhideWhenUsed="0"/>
-    <w:lsdException w:name="Colorful List Accent 2" w:semiHidden="0" w:uiPriority="72" w:unhideWhenUsed="0"/>
-    <w:lsdException w:name="Colorful Grid Accent 2" w:semiHidden="0" w:uiPriority="73" w:unhideWhenUsed="0"/>
-    <w:lsdException w:name="Light Shading Accent 3" w:semiHidden="0" w:uiPriority="60" w:unhideWhenUsed="0"/>
-    <w:lsdException w:name="Light List Accent 3" w:semiHidden="0" w:uiPriority="61" w:unhideWhenUsed="0"/>
-    <w:lsdException w:name="Light Grid Accent 3" w:semiHidden="0" w:uiPriority="62" w:unhideWhenUsed="0"/>
-    <w:lsdException w:name="Medium Shading 1 Accent 3" w:semiHidden="0" w:uiPriority="63" w:unhideWhenUsed="0"/>
-    <w:lsdException w:name="Medium Shading 2 Accent 3" w:semiHidden="0" w:uiPriority="64" w:unhideWhenUsed="0"/>
-    <w:lsdException w:name="Medium List 1 Accent 3" w:semiHidden="0" w:uiPriority="65" w:unhideWhenUsed="0"/>
-    <w:lsdException w:name="Medium List 2 Accent 3" w:semiHidden="0" w:uiPriority="66" w:unhideWhenUsed="0"/>
-    <w:lsdException w:name="Medium Grid 1 Accent 3" w:semiHidden="0" w:uiPriority="67" w:unhideWhenUsed="0"/>
-    <w:lsdException w:name="Medium Grid 2 Accent 3" w:semiHidden="0" w:uiPriority="68" w:unhideWhenUsed="0"/>
-    <w:lsdException w:name="Medium Grid 3 Accent 3" w:semiHidden="0" w:uiPriority="69" w:unhideWhenUsed="0"/>
-    <w:lsdException w:name="Dark List Accent 3" w:semiHidden="0" w:uiPriority="70" w:unhideWhenUsed="0"/>
-    <w:lsdException w:name="Colorful Shading Accent 3" w:semiHidden="0" w:uiPriority="71" w:unhideWhenUsed="0"/>
-    <w:lsdException w:name="Colorful List Accent 3" w:semiHidden="0" w:uiPriority="72" w:unhideWhenUsed="0"/>
-    <w:lsdException w:name="Colorful Grid Accent 3" w:semiHidden="0" w:uiPriority="73" w:unhideWhenUsed="0"/>
-    <w:lsdException w:name="Light Shading Accent 4" w:semiHidden="0" w:uiPriority="60" w:unhideWhenUsed="0"/>
-    <w:lsdException w:name="Light List Accent 4" w:semiHidden="0" w:uiPriority="61" w:unhideWhenUsed="0"/>
-    <w:lsdException w:name="Light Grid Accent 4" w:semiHidden="0" w:uiPriority="62" w:unhideWhenUsed="0"/>
-    <w:lsdException w:name="Medium Shading 1 Accent 4" w:semiHidden="0" w:uiPriority="63" w:unhideWhenUsed="0"/>
-    <w:lsdException w:name="Medium Shading 2 Accent 4" w:semiHidden="0" w:uiPriority="64" w:unhideWhenUsed="0"/>
-    <w:lsdException w:name="Medium List 1 Accent 4" w:semiHidden="0" w:uiPriority="65" w:unhideWhenUsed="0"/>
-    <w:lsdException w:name="Medium List 2 Accent 4" w:semiHidden="0" w:uiPriority="66" w:unhideWhenUsed="0"/>
-    <w:lsdException w:name="Medium Grid 1 Accent 4" w:semiHidden="0" w:uiPriority="67" w:unhideWhenUsed="0"/>
-    <w:lsdException w:name="Medium Grid 2 Accent 4" w:semiHidden="0" w:uiPriority="68" w:unhideWhenUsed="0"/>
-    <w:lsdException w:name="Medium Grid 3 Accent 4" w:semiHidden="0" w:uiPriority="69" w:unhideWhenUsed="0"/>
-    <w:lsdException w:name="Dark List Accent 4" w:semiHidden="0" w:uiPriority="70" w:unhideWhenUsed="0"/>
-    <w:lsdException w:name="Colorful Shading Accent 4" w:semiHidden="0" w:uiPriority="71" w:unhideWhenUsed="0"/>
-    <w:lsdException w:name="Colorful List Accent 4" w:semiHidden="0" w:uiPriority="72" w:unhideWhenUsed="0"/>
-    <w:lsdException w:name="Colorful Grid Accent 4" w:semiHidden="0" w:uiPriority="73" w:unhideWhenUsed="0"/>
-    <w:lsdException w:name="Light Shading Accent 5" w:semiHidden="0" w:uiPriority="60" w:unhideWhenUsed="0"/>
-    <w:lsdException w:name="Light List Accent 5" w:semiHidden="0" w:uiPriority="61" w:unhideWhenUsed="0"/>
-    <w:lsdException w:name="Light Grid Accent 5" w:semiHidden="0" w:uiPriority="62" w:unhideWhenUsed="0"/>
-    <w:lsdException w:name="Medium Shading 1 Accent 5" w:semiHidden="0" w:uiPriority="63" w:unhideWhenUsed="0"/>
-    <w:lsdException w:name="Medium Shading 2 Accent 5" w:semiHidden="0" w:uiPriority="64" w:unhideWhenUsed="0"/>
-    <w:lsdException w:name="Medium List 1 Accent 5" w:semiHidden="0" w:uiPriority="65" w:unhideWhenUsed="0"/>
-    <w:lsdException w:name="Medium List 2 Accent 5" w:semiHidden="0" w:uiPriority="66" w:unhideWhenUsed="0"/>
-    <w:lsdException w:name="Medium Grid 1 Accent 5" w:semiHidden="0" w:uiPriority="67" w:unhideWhenUsed="0"/>
-    <w:lsdException w:name="Medium Grid 2 Accent 5" w:semiHidden="0" w:uiPriority="68" w:unhideWhenUsed="0"/>
-    <w:lsdException w:name="Medium Grid 3 Accent 5" w:semiHidden="0" w:uiPriority="69" w:unhideWhenUsed="0"/>
-    <w:lsdException w:name="Dark List Accent 5" w:semiHidden="0" w:uiPriority="70" w:unhideWhenUsed="0"/>
-    <w:lsdException w:name="Colorful Shading Accent 5" w:semiHidden="0" w:uiPriority="71" w:unhideWhenUsed="0"/>
-    <w:lsdException w:name="Colorful List Accent 5" w:semiHidden="0" w:uiPriority="72" w:unhideWhenUsed="0"/>
-    <w:lsdException w:name="Colorful Grid Accent 5" w:semiHidden="0" w:uiPriority="73" w:unhideWhenUsed="0"/>
-    <w:lsdException w:name="Light Shading Accent 6" w:semiHidden="0" w:uiPriority="60" w:unhideWhenUsed="0"/>
-    <w:lsdException w:name="Light List Accent 6" w:semiHidden="0" w:uiPriority="61" w:unhideWhenUsed="0"/>
-    <w:lsdException w:name="Light Grid Accent 6" w:semiHidden="0" w:uiPriority="62" w:unhideWhenUsed="0"/>
-    <w:lsdException w:name="Medium Shading 1 Accent 6" w:semiHidden="0" w:uiPriority="63" w:unhideWhenUsed="0"/>
-    <w:lsdException w:name="Medium Shading 2 Accent 6" w:semiHidden="0" w:uiPriority="64" w:unhideWhenUsed="0"/>
-    <w:lsdException w:name="Medium List 1 Accent 6" w:semiHidden="0" w:uiPriority="65" w:unhideWhenUsed="0"/>
-    <w:lsdException w:name="Medium List 2 Accent 6" w:semiHidden="0" w:uiPriority="66" w:unhideWhenUsed="0"/>
-    <w:lsdException w:name="Medium Grid 1 Accent 6" w:semiHidden="0" w:uiPriority="67" w:unhideWhenUsed="0"/>
-    <w:lsdException w:name="Medium Grid 2 Accent 6" w:semiHidden="0" w:uiPriority="68" w:unhideWhenUsed="0"/>
-    <w:lsdException w:name="Medium Grid 3 Accent 6" w:semiHidden="0" w:uiPriority="69" w:unhideWhenUsed="0"/>
-    <w:lsdException w:name="Dark List Accent 6" w:semiHidden="0" w:uiPriority="70" w:unhideWhenUsed="0"/>
-    <w:lsdException w:name="Colorful Shading Accent 6" w:semiHidden="0" w:uiPriority="71" w:unhideWhenUsed="0"/>
-    <w:lsdException w:name="Colorful List Accent 6" w:semiHidden="0" w:uiPriority="72" w:unhideWhenUsed="0"/>
-    <w:lsdException w:name="Colorful Grid Accent 6" w:semiHidden="0" w:uiPriority="73" w:unhideWhenUsed="0"/>
-    <w:lsdException w:name="Subtle Emphasis" w:semiHidden="0" w:uiPriority="19" w:unhideWhenUsed="0" w:qFormat="1"/>
-    <w:lsdException w:name="Intense Emphasis" w:semiHidden="0" w:uiPriority="21" w:unhideWhenUsed="0" w:qFormat="1"/>
-    <w:lsdException w:name="Subtle Reference" w:semiHidden="0" w:uiPriority="31" w:unhideWhenUsed="0" w:qFormat="1"/>
-    <w:lsdException w:name="Intense Reference" w:semiHidden="0" w:uiPriority="32" w:unhideWhenUsed="0" w:qFormat="1"/>
-    <w:lsdException w:name="Book Title" w:semiHidden="0" w:uiPriority="33" w:unhideWhenUsed="0" w:qFormat="1"/>
-    <w:lsdException w:name="Bibliography" w:uiPriority="37"/>
-    <w:lsdException w:name="TOC Heading" w:uiPriority="39" w:qFormat="1"/>
-  </w:latentStyles>
-  <w:style w:type="paragraph" w:default="1" w:styleId="Normal">
-    <w:name w:val="Normal"/>
-    <w:qFormat/>
-  </w:style>
-  <w:style w:type="character" w:default="1" w:styleId="Fontepargpadro">
-    <w:name w:val="Default Paragraph Font"/>
-    <w:uiPriority w:val="1"/>
-    <w:semiHidden/>
-    <w:unhideWhenUsed/>
-  </w:style>
-  <w:style w:type="table" w:default="1" w:styleId="Tabelanormal">
-    <w:name w:val="Normal Table"/>
-    <w:uiPriority w:val="99"/>
-    <w:semiHidden/>
-    <w:unhideWhenUsed/>
-    <w:tblPr>
-      <w:tblInd w:w="0" w:type="dxa"/>
-      <w:tblCellMar>
-        <w:top w:w="0" w:type="dxa"/>
-        <w:left w:w="108" w:type="dxa"/>
-        <w:bottom w:w="0" w:type="dxa"/>
-        <w:right w:w="108" w:type="dxa"/>
-      </w:tblCellMar>
-    </w:tblPr>
-  </w:style>
-  <w:style w:type="numbering" w:default="1" w:styleId="Semlista">
-    <w:name w:val="No List"/>
-    <w:uiPriority w:val="99"/>
-    <w:semiHidden/>
-    <w:unhideWhenUsed/>
   </w:style>
 </w:styles>
 </file>
@@ -6761,7 +6845,7 @@
   <a:extraClrSchemeLst/>
   <a:extLst>
     <a:ext uri="{05A4C25C-085E-4340-85A3-A5531E510DB2}">
-      <thm15:themeFamily xmlns:thm15="http://schemas.microsoft.com/office/thememl/2012/main" xmlns="" name="Office Theme" id="{62F939B6-93AF-4DB8-9C6B-D6C7DFDC589F}" vid="{4A3C46E8-61CC-4603-A589-7422A47A8E4A}"/>
+      <thm15:themeFamily xmlns:thm15="http://schemas.microsoft.com/office/thememl/2012/main" name="Office Theme" id="{62F939B6-93AF-4DB8-9C6B-D6C7DFDC589F}" vid="{4A3C46E8-61CC-4603-A589-7422A47A8E4A}"/>
     </a:ext>
   </a:extLst>
 </a:theme>
@@ -6772,7 +6856,7 @@
 </file>
 
 <file path=customXml/itemProps1.xml><?xml version="1.0" encoding="utf-8"?>
-<ds:datastoreItem xmlns:ds="http://schemas.openxmlformats.org/officeDocument/2006/customXml" ds:itemID="{F44D36C1-B93C-40BA-BE8D-CF8919F439B5}">
+<ds:datastoreItem xmlns:ds="http://schemas.openxmlformats.org/officeDocument/2006/customXml" ds:itemID="{A2E28221-C926-48D1-A613-E6F874992415}">
   <ds:schemaRefs>
     <ds:schemaRef ds:uri="http://schemas.openxmlformats.org/officeDocument/2006/bibliography"/>
   </ds:schemaRefs>

</xml_diff>

<commit_message>
Alteração para testes de commit
Descrição do DER.
</commit_message>
<xml_diff>
--- a/documentos/gestão de configuração/GB_PGC_PlanodeGerenciadeConfiguracao.docx
+++ b/documentos/gestão de configuração/GB_PGC_PlanodeGerenciadeConfiguracao.docx
@@ -279,7 +279,7 @@
     </w:p>
     <w:p>
       <w:pPr>
-        <w:pStyle w:val="SemEspaamento"/>
+        <w:pStyle w:val="NoSpacing"/>
         <w:rPr>
           <w:rFonts w:ascii="ArialMT" w:hAnsi="ArialMT"/>
           <w:b/>
@@ -290,7 +290,7 @@
     </w:p>
     <w:p>
       <w:pPr>
-        <w:pStyle w:val="SemEspaamento"/>
+        <w:pStyle w:val="NoSpacing"/>
         <w:rPr>
           <w:rFonts w:ascii="ArialMT" w:hAnsi="ArialMT"/>
           <w:b/>
@@ -310,7 +310,7 @@
     </w:p>
     <w:p>
       <w:pPr>
-        <w:pStyle w:val="SemEspaamento"/>
+        <w:pStyle w:val="NoSpacing"/>
         <w:rPr>
           <w:rFonts w:ascii="ArialMT" w:hAnsi="ArialMT"/>
           <w:sz w:val="24"/>
@@ -320,7 +320,7 @@
     </w:p>
     <w:p>
       <w:pPr>
-        <w:pStyle w:val="SemEspaamento"/>
+        <w:pStyle w:val="NoSpacing"/>
         <w:rPr>
           <w:rFonts w:ascii="ArialMT" w:hAnsi="ArialMT"/>
           <w:sz w:val="24"/>
@@ -338,7 +338,7 @@
     </w:p>
     <w:p>
       <w:pPr>
-        <w:pStyle w:val="SemEspaamento"/>
+        <w:pStyle w:val="NoSpacing"/>
         <w:rPr>
           <w:rFonts w:ascii="ArialMT" w:hAnsi="ArialMT"/>
           <w:sz w:val="24"/>
@@ -356,7 +356,7 @@
     </w:p>
     <w:p>
       <w:pPr>
-        <w:pStyle w:val="SemEspaamento"/>
+        <w:pStyle w:val="NoSpacing"/>
         <w:rPr>
           <w:rFonts w:ascii="ArialMT" w:hAnsi="ArialMT"/>
           <w:sz w:val="24"/>
@@ -382,7 +382,7 @@
     </w:p>
     <w:p>
       <w:pPr>
-        <w:pStyle w:val="SemEspaamento"/>
+        <w:pStyle w:val="NoSpacing"/>
         <w:rPr>
           <w:rFonts w:ascii="ArialMT" w:hAnsi="ArialMT"/>
           <w:sz w:val="24"/>
@@ -400,7 +400,7 @@
     </w:p>
     <w:p>
       <w:pPr>
-        <w:pStyle w:val="SemEspaamento"/>
+        <w:pStyle w:val="NoSpacing"/>
         <w:rPr>
           <w:rFonts w:ascii="ArialMT" w:hAnsi="ArialMT"/>
           <w:sz w:val="24"/>
@@ -418,7 +418,7 @@
     </w:p>
     <w:p>
       <w:pPr>
-        <w:pStyle w:val="SemEspaamento"/>
+        <w:pStyle w:val="NoSpacing"/>
         <w:rPr>
           <w:rFonts w:ascii="ArialMT" w:hAnsi="ArialMT"/>
           <w:sz w:val="24"/>
@@ -428,7 +428,7 @@
     </w:p>
     <w:p>
       <w:pPr>
-        <w:pStyle w:val="SemEspaamento"/>
+        <w:pStyle w:val="NoSpacing"/>
         <w:rPr>
           <w:rFonts w:ascii="ArialMT" w:hAnsi="ArialMT"/>
           <w:sz w:val="24"/>
@@ -457,7 +457,7 @@
     <w:p/>
     <w:tbl>
       <w:tblPr>
-        <w:tblStyle w:val="Tabelacomgrade"/>
+        <w:tblStyle w:val="TableGrid"/>
         <w:tblW w:w="8789" w:type="dxa"/>
         <w:jc w:val="center"/>
         <w:tblLook w:val="04A0" w:firstRow="1" w:lastRow="0" w:firstColumn="1" w:lastColumn="0" w:noHBand="0" w:noVBand="1"/>
@@ -883,7 +883,7 @@
       <w:sdtContent>
         <w:p>
           <w:pPr>
-            <w:pStyle w:val="CabealhodoSumrio"/>
+            <w:pStyle w:val="TOCHeading"/>
             <w:jc w:val="center"/>
             <w:rPr>
               <w:rFonts w:ascii="ArialMT" w:hAnsi="ArialMT"/>
@@ -904,7 +904,7 @@
         </w:p>
         <w:p>
           <w:pPr>
-            <w:pStyle w:val="Sumrio1"/>
+            <w:pStyle w:val="TOC1"/>
             <w:tabs>
               <w:tab w:val="right" w:leader="dot" w:pos="8494"/>
             </w:tabs>
@@ -985,7 +985,7 @@
         </w:p>
         <w:p>
           <w:pPr>
-            <w:pStyle w:val="Sumrio2"/>
+            <w:pStyle w:val="TOC2"/>
             <w:tabs>
               <w:tab w:val="right" w:leader="dot" w:pos="8494"/>
             </w:tabs>
@@ -1057,7 +1057,7 @@
         </w:p>
         <w:p>
           <w:pPr>
-            <w:pStyle w:val="Sumrio2"/>
+            <w:pStyle w:val="TOC2"/>
             <w:tabs>
               <w:tab w:val="right" w:leader="dot" w:pos="8494"/>
             </w:tabs>
@@ -1129,7 +1129,7 @@
         </w:p>
         <w:p>
           <w:pPr>
-            <w:pStyle w:val="Sumrio2"/>
+            <w:pStyle w:val="TOC2"/>
             <w:tabs>
               <w:tab w:val="right" w:leader="dot" w:pos="8494"/>
             </w:tabs>
@@ -1201,7 +1201,7 @@
         </w:p>
         <w:p>
           <w:pPr>
-            <w:pStyle w:val="Sumrio2"/>
+            <w:pStyle w:val="TOC2"/>
             <w:tabs>
               <w:tab w:val="right" w:leader="dot" w:pos="8494"/>
             </w:tabs>
@@ -1273,7 +1273,7 @@
         </w:p>
         <w:p>
           <w:pPr>
-            <w:pStyle w:val="Sumrio2"/>
+            <w:pStyle w:val="TOC2"/>
             <w:tabs>
               <w:tab w:val="right" w:leader="dot" w:pos="8494"/>
             </w:tabs>
@@ -1345,7 +1345,7 @@
         </w:p>
         <w:p>
           <w:pPr>
-            <w:pStyle w:val="Sumrio1"/>
+            <w:pStyle w:val="TOC1"/>
             <w:tabs>
               <w:tab w:val="right" w:leader="dot" w:pos="8494"/>
             </w:tabs>
@@ -1417,7 +1417,7 @@
         </w:p>
         <w:p>
           <w:pPr>
-            <w:pStyle w:val="Sumrio2"/>
+            <w:pStyle w:val="TOC2"/>
             <w:tabs>
               <w:tab w:val="right" w:leader="dot" w:pos="8494"/>
             </w:tabs>
@@ -1489,7 +1489,7 @@
         </w:p>
         <w:p>
           <w:pPr>
-            <w:pStyle w:val="Sumrio2"/>
+            <w:pStyle w:val="TOC2"/>
             <w:tabs>
               <w:tab w:val="right" w:leader="dot" w:pos="8494"/>
             </w:tabs>
@@ -1561,7 +1561,7 @@
         </w:p>
         <w:p>
           <w:pPr>
-            <w:pStyle w:val="Sumrio1"/>
+            <w:pStyle w:val="TOC1"/>
             <w:tabs>
               <w:tab w:val="right" w:leader="dot" w:pos="8494"/>
             </w:tabs>
@@ -1633,7 +1633,7 @@
         </w:p>
         <w:p>
           <w:pPr>
-            <w:pStyle w:val="Sumrio2"/>
+            <w:pStyle w:val="TOC2"/>
             <w:tabs>
               <w:tab w:val="right" w:leader="dot" w:pos="8494"/>
             </w:tabs>
@@ -1705,7 +1705,7 @@
         </w:p>
         <w:p>
           <w:pPr>
-            <w:pStyle w:val="Sumrio3"/>
+            <w:pStyle w:val="TOC3"/>
             <w:tabs>
               <w:tab w:val="right" w:leader="dot" w:pos="8494"/>
             </w:tabs>
@@ -1777,7 +1777,7 @@
         </w:p>
         <w:p>
           <w:pPr>
-            <w:pStyle w:val="Sumrio3"/>
+            <w:pStyle w:val="TOC3"/>
             <w:tabs>
               <w:tab w:val="right" w:leader="dot" w:pos="8494"/>
             </w:tabs>
@@ -1849,7 +1849,7 @@
         </w:p>
         <w:p>
           <w:pPr>
-            <w:pStyle w:val="Sumrio3"/>
+            <w:pStyle w:val="TOC3"/>
             <w:tabs>
               <w:tab w:val="right" w:leader="dot" w:pos="8494"/>
             </w:tabs>
@@ -1921,7 +1921,7 @@
         </w:p>
         <w:p>
           <w:pPr>
-            <w:pStyle w:val="Sumrio1"/>
+            <w:pStyle w:val="TOC1"/>
             <w:tabs>
               <w:tab w:val="right" w:leader="dot" w:pos="8494"/>
             </w:tabs>
@@ -1993,7 +1993,7 @@
         </w:p>
         <w:p>
           <w:pPr>
-            <w:pStyle w:val="Sumrio1"/>
+            <w:pStyle w:val="TOC1"/>
             <w:tabs>
               <w:tab w:val="right" w:leader="dot" w:pos="8494"/>
             </w:tabs>
@@ -2113,7 +2113,7 @@
     <w:p/>
     <w:p>
       <w:pPr>
-        <w:pStyle w:val="Ttulo1"/>
+        <w:pStyle w:val="Heading1"/>
         <w:rPr>
           <w:rFonts w:ascii="ArialMT" w:hAnsi="ArialMT"/>
           <w:b/>
@@ -2153,7 +2153,7 @@
     <w:p/>
     <w:p>
       <w:pPr>
-        <w:pStyle w:val="Ttulo2"/>
+        <w:pStyle w:val="Heading2"/>
         <w:rPr>
           <w:rFonts w:ascii="ArialMT" w:hAnsi="ArialMT"/>
           <w:b/>
@@ -2239,7 +2239,7 @@
     </w:p>
     <w:p>
       <w:pPr>
-        <w:pStyle w:val="Ttulo2"/>
+        <w:pStyle w:val="Heading2"/>
         <w:rPr>
           <w:rFonts w:ascii="ArialMT" w:hAnsi="ArialMT"/>
           <w:b/>
@@ -2326,7 +2326,7 @@
     </w:p>
     <w:p>
       <w:pPr>
-        <w:pStyle w:val="Ttulo2"/>
+        <w:pStyle w:val="Heading2"/>
         <w:rPr>
           <w:rFonts w:ascii="ArialMT" w:hAnsi="ArialMT"/>
           <w:b/>
@@ -2355,7 +2355,7 @@
     </w:p>
     <w:tbl>
       <w:tblPr>
-        <w:tblStyle w:val="Tabelacomgrade"/>
+        <w:tblStyle w:val="TableGrid"/>
         <w:tblW w:w="8789" w:type="dxa"/>
         <w:jc w:val="center"/>
         <w:tblLook w:val="04A0" w:firstRow="1" w:lastRow="0" w:firstColumn="1" w:lastColumn="0" w:noHBand="0" w:noVBand="1"/>
@@ -2567,7 +2567,7 @@
     </w:p>
     <w:p>
       <w:pPr>
-        <w:pStyle w:val="Ttulo2"/>
+        <w:pStyle w:val="Heading2"/>
         <w:rPr>
           <w:rFonts w:ascii="ArialMT" w:hAnsi="ArialMT"/>
           <w:b/>
@@ -2588,7 +2588,7 @@
     <w:p/>
     <w:p>
       <w:pPr>
-        <w:pStyle w:val="PargrafodaLista"/>
+        <w:pStyle w:val="ListParagraph"/>
         <w:numPr>
           <w:ilvl w:val="0"/>
           <w:numId w:val="2"/>
@@ -2673,7 +2673,7 @@
     </w:p>
     <w:p>
       <w:pPr>
-        <w:pStyle w:val="Ttulo2"/>
+        <w:pStyle w:val="Heading2"/>
         <w:rPr>
           <w:rFonts w:ascii="ArialMT" w:hAnsi="ArialMT"/>
           <w:b/>
@@ -2694,7 +2694,7 @@
     <w:p/>
     <w:tbl>
       <w:tblPr>
-        <w:tblStyle w:val="Tabelacomgrade"/>
+        <w:tblStyle w:val="TableGrid"/>
         <w:tblW w:w="8789" w:type="dxa"/>
         <w:jc w:val="center"/>
         <w:tblLook w:val="04A0" w:firstRow="1" w:lastRow="0" w:firstColumn="1" w:lastColumn="0" w:noHBand="0" w:noVBand="1"/>
@@ -2942,7 +2942,7 @@
     <w:p/>
     <w:p>
       <w:pPr>
-        <w:pStyle w:val="Ttulo1"/>
+        <w:pStyle w:val="Heading1"/>
         <w:rPr>
           <w:rFonts w:ascii="ArialMT" w:hAnsi="ArialMT"/>
           <w:b/>
@@ -2963,7 +2963,7 @@
     <w:p/>
     <w:p>
       <w:pPr>
-        <w:pStyle w:val="Ttulo2"/>
+        <w:pStyle w:val="Heading2"/>
         <w:rPr>
           <w:rFonts w:ascii="ArialMT" w:hAnsi="ArialMT"/>
           <w:b/>
@@ -2992,7 +2992,7 @@
     </w:p>
     <w:tbl>
       <w:tblPr>
-        <w:tblStyle w:val="Tabelacomgrade"/>
+        <w:tblStyle w:val="TableGrid"/>
         <w:tblW w:w="8789" w:type="dxa"/>
         <w:jc w:val="center"/>
         <w:tblLook w:val="04A0" w:firstRow="1" w:lastRow="0" w:firstColumn="1" w:lastColumn="0" w:noHBand="0" w:noVBand="1"/>
@@ -3343,7 +3343,7 @@
     </w:p>
     <w:p>
       <w:pPr>
-        <w:pStyle w:val="Ttulo2"/>
+        <w:pStyle w:val="Heading2"/>
         <w:rPr>
           <w:rFonts w:ascii="ArialMT" w:hAnsi="ArialMT"/>
           <w:b/>
@@ -3364,7 +3364,7 @@
     <w:p/>
     <w:tbl>
       <w:tblPr>
-        <w:tblStyle w:val="Tabelacomgrade"/>
+        <w:tblStyle w:val="TableGrid"/>
         <w:tblW w:w="8789" w:type="dxa"/>
         <w:jc w:val="center"/>
         <w:tblLook w:val="04A0" w:firstRow="1" w:lastRow="0" w:firstColumn="1" w:lastColumn="0" w:noHBand="0" w:noVBand="1"/>
@@ -3681,7 +3681,7 @@
     <w:p/>
     <w:p>
       <w:pPr>
-        <w:pStyle w:val="Ttulo1"/>
+        <w:pStyle w:val="Heading1"/>
         <w:rPr>
           <w:rFonts w:ascii="ArialMT" w:hAnsi="ArialMT"/>
           <w:b/>
@@ -3711,7 +3711,7 @@
     <w:p/>
     <w:p>
       <w:pPr>
-        <w:pStyle w:val="Ttulo2"/>
+        <w:pStyle w:val="Heading2"/>
         <w:rPr>
           <w:rFonts w:ascii="ArialMT" w:hAnsi="ArialMT"/>
           <w:b/>
@@ -3742,7 +3742,7 @@
     <w:p/>
     <w:p>
       <w:pPr>
-        <w:pStyle w:val="Ttulo3"/>
+        <w:pStyle w:val="Heading3"/>
         <w:rPr>
           <w:rFonts w:ascii="ArialMT" w:hAnsi="ArialMT"/>
           <w:i/>
@@ -3802,7 +3802,7 @@
     </w:p>
     <w:tbl>
       <w:tblPr>
-        <w:tblStyle w:val="Tabelacomgrade"/>
+        <w:tblStyle w:val="TableGrid"/>
         <w:tblW w:w="8789" w:type="dxa"/>
         <w:jc w:val="center"/>
         <w:tblLook w:val="04A0" w:firstRow="1" w:lastRow="0" w:firstColumn="1" w:lastColumn="0" w:noHBand="0" w:noVBand="1"/>
@@ -4203,7 +4203,7 @@
     </w:p>
     <w:tbl>
       <w:tblPr>
-        <w:tblStyle w:val="Tabelacomgrade"/>
+        <w:tblStyle w:val="TableGrid"/>
         <w:tblW w:w="8789" w:type="dxa"/>
         <w:jc w:val="center"/>
         <w:tblLook w:val="04A0" w:firstRow="1" w:lastRow="0" w:firstColumn="1" w:lastColumn="0" w:noHBand="0" w:noVBand="1"/>
@@ -4505,7 +4505,7 @@
     </w:p>
     <w:p>
       <w:pPr>
-        <w:pStyle w:val="Ttulo3"/>
+        <w:pStyle w:val="Heading3"/>
         <w:rPr>
           <w:rFonts w:ascii="ArialMT" w:hAnsi="ArialMT"/>
           <w:i/>
@@ -4552,7 +4552,7 @@
     </w:p>
     <w:tbl>
       <w:tblPr>
-        <w:tblStyle w:val="Tabelacomgrade"/>
+        <w:tblStyle w:val="TableGrid"/>
         <w:tblW w:w="8789" w:type="dxa"/>
         <w:tblLook w:val="04A0" w:firstRow="1" w:lastRow="0" w:firstColumn="1" w:lastColumn="0" w:noHBand="0" w:noVBand="1"/>
       </w:tblPr>
@@ -4992,7 +4992,7 @@
     </w:p>
     <w:p>
       <w:pPr>
-        <w:pStyle w:val="Ttulo3"/>
+        <w:pStyle w:val="Heading3"/>
         <w:rPr>
           <w:rFonts w:ascii="ArialMT" w:hAnsi="ArialMT"/>
           <w:i/>
@@ -5028,7 +5028,7 @@
     <w:p/>
     <w:tbl>
       <w:tblPr>
-        <w:tblStyle w:val="Tabelacomgrade"/>
+        <w:tblStyle w:val="TableGrid"/>
         <w:tblW w:w="8789" w:type="dxa"/>
         <w:jc w:val="center"/>
         <w:tblLook w:val="04A0" w:firstRow="1" w:lastRow="0" w:firstColumn="1" w:lastColumn="0" w:noHBand="0" w:noVBand="1"/>
@@ -5464,6 +5464,14 @@
                 <w:szCs w:val="24"/>
               </w:rPr>
             </w:pPr>
+            <w:r>
+              <w:rPr>
+                <w:rFonts w:ascii="ArialMT" w:hAnsi="ArialMT"/>
+                <w:sz w:val="24"/>
+                <w:szCs w:val="24"/>
+              </w:rPr>
+              <w:t xml:space="preserve">Modelagem das entidades e seus relacionamentos. </w:t>
+            </w:r>
           </w:p>
         </w:tc>
         <w:tc>
@@ -5478,6 +5486,16 @@
                 <w:szCs w:val="24"/>
               </w:rPr>
             </w:pPr>
+            <w:r>
+              <w:rPr>
+                <w:rFonts w:ascii="ArialMT" w:hAnsi="ArialMT"/>
+                <w:sz w:val="24"/>
+                <w:szCs w:val="24"/>
+              </w:rPr>
+              <w:t>UML</w:t>
+            </w:r>
+            <w:bookmarkStart w:id="14" w:name="_GoBack"/>
+            <w:bookmarkEnd w:id="14"/>
           </w:p>
         </w:tc>
       </w:tr>
@@ -5485,14 +5503,14 @@
     <w:p/>
     <w:p>
       <w:pPr>
-        <w:pStyle w:val="Ttulo1"/>
+        <w:pStyle w:val="Heading1"/>
         <w:rPr>
           <w:rFonts w:ascii="ArialMT" w:hAnsi="ArialMT"/>
           <w:b/>
           <w:color w:val="000000" w:themeColor="text1"/>
         </w:rPr>
       </w:pPr>
-      <w:bookmarkStart w:id="14" w:name="_Toc401005327"/>
+      <w:bookmarkStart w:id="15" w:name="_Toc401005327"/>
       <w:r>
         <w:rPr>
           <w:rFonts w:ascii="ArialMT" w:hAnsi="ArialMT"/>
@@ -5501,7 +5519,7 @@
         </w:rPr>
         <w:t>4. Marcos</w:t>
       </w:r>
-      <w:bookmarkEnd w:id="14"/>
+      <w:bookmarkEnd w:id="15"/>
     </w:p>
     <w:p/>
     <w:p>
@@ -5534,7 +5552,7 @@
     </w:p>
     <w:p>
       <w:pPr>
-        <w:pStyle w:val="PargrafodaLista"/>
+        <w:pStyle w:val="ListParagraph"/>
         <w:numPr>
           <w:ilvl w:val="0"/>
           <w:numId w:val="1"/>
@@ -5565,7 +5583,7 @@
     </w:p>
     <w:p>
       <w:pPr>
-        <w:pStyle w:val="PargrafodaLista"/>
+        <w:pStyle w:val="ListParagraph"/>
         <w:numPr>
           <w:ilvl w:val="0"/>
           <w:numId w:val="1"/>
@@ -5596,7 +5614,7 @@
     </w:p>
     <w:p>
       <w:pPr>
-        <w:pStyle w:val="PargrafodaLista"/>
+        <w:pStyle w:val="ListParagraph"/>
         <w:numPr>
           <w:ilvl w:val="0"/>
           <w:numId w:val="1"/>
@@ -5632,7 +5650,7 @@
     </w:p>
     <w:p>
       <w:pPr>
-        <w:pStyle w:val="Ttulo1"/>
+        <w:pStyle w:val="Heading1"/>
         <w:rPr>
           <w:rFonts w:ascii="ArialMT" w:hAnsi="ArialMT"/>
           <w:b/>
@@ -5641,7 +5659,7 @@
           <w:szCs w:val="30"/>
         </w:rPr>
       </w:pPr>
-      <w:bookmarkStart w:id="15" w:name="_Toc401005328"/>
+      <w:bookmarkStart w:id="16" w:name="_Toc401005328"/>
       <w:r>
         <w:rPr>
           <w:rFonts w:ascii="ArialMT" w:hAnsi="ArialMT"/>
@@ -5652,7 +5670,7 @@
         </w:rPr>
         <w:t>5. Controle de Software de Subcontratados e Fornecedores</w:t>
       </w:r>
-      <w:bookmarkEnd w:id="15"/>
+      <w:bookmarkEnd w:id="16"/>
     </w:p>
     <w:p/>
     <w:p>
@@ -5677,10 +5695,7 @@
     <w:p/>
     <w:p/>
     <w:p/>
-    <w:p>
-      <w:bookmarkStart w:id="16" w:name="_GoBack"/>
-      <w:bookmarkEnd w:id="16"/>
-    </w:p>
+    <w:p/>
     <w:sectPr>
       <w:pgSz w:w="11906" w:h="16838"/>
       <w:pgMar w:top="1417" w:right="1701" w:bottom="1417" w:left="1701" w:header="708" w:footer="708" w:gutter="0"/>
@@ -6323,11 +6338,11 @@
     <w:qFormat/>
     <w:rsid w:val="00E95945"/>
   </w:style>
-  <w:style w:type="paragraph" w:styleId="Ttulo1">
+  <w:style w:type="paragraph" w:styleId="Heading1">
     <w:name w:val="heading 1"/>
     <w:basedOn w:val="Normal"/>
     <w:next w:val="Normal"/>
-    <w:link w:val="Ttulo1Char"/>
+    <w:link w:val="Heading1Char"/>
     <w:uiPriority w:val="9"/>
     <w:qFormat/>
     <w:rsid w:val="00D774CE"/>
@@ -6344,11 +6359,11 @@
       <w:szCs w:val="32"/>
     </w:rPr>
   </w:style>
-  <w:style w:type="paragraph" w:styleId="Ttulo2">
+  <w:style w:type="paragraph" w:styleId="Heading2">
     <w:name w:val="heading 2"/>
     <w:basedOn w:val="Normal"/>
     <w:next w:val="Normal"/>
-    <w:link w:val="Ttulo2Char"/>
+    <w:link w:val="Heading2Char"/>
     <w:uiPriority w:val="9"/>
     <w:unhideWhenUsed/>
     <w:qFormat/>
@@ -6366,11 +6381,11 @@
       <w:szCs w:val="26"/>
     </w:rPr>
   </w:style>
-  <w:style w:type="paragraph" w:styleId="Ttulo3">
+  <w:style w:type="paragraph" w:styleId="Heading3">
     <w:name w:val="heading 3"/>
     <w:basedOn w:val="Normal"/>
     <w:next w:val="Normal"/>
-    <w:link w:val="Ttulo3Char"/>
+    <w:link w:val="Heading3Char"/>
     <w:uiPriority w:val="9"/>
     <w:unhideWhenUsed/>
     <w:qFormat/>
@@ -6388,13 +6403,13 @@
       <w:szCs w:val="24"/>
     </w:rPr>
   </w:style>
-  <w:style w:type="character" w:default="1" w:styleId="Fontepargpadro">
+  <w:style w:type="character" w:default="1" w:styleId="DefaultParagraphFont">
     <w:name w:val="Default Paragraph Font"/>
     <w:uiPriority w:val="1"/>
     <w:semiHidden/>
     <w:unhideWhenUsed/>
   </w:style>
-  <w:style w:type="table" w:default="1" w:styleId="Tabelanormal">
+  <w:style w:type="table" w:default="1" w:styleId="TableNormal">
     <w:name w:val="Normal Table"/>
     <w:uiPriority w:val="99"/>
     <w:semiHidden/>
@@ -6409,16 +6424,16 @@
       </w:tblCellMar>
     </w:tblPr>
   </w:style>
-  <w:style w:type="numbering" w:default="1" w:styleId="Semlista">
+  <w:style w:type="numbering" w:default="1" w:styleId="NoList">
     <w:name w:val="No List"/>
     <w:uiPriority w:val="99"/>
     <w:semiHidden/>
     <w:unhideWhenUsed/>
   </w:style>
-  <w:style w:type="character" w:customStyle="1" w:styleId="Ttulo1Char">
-    <w:name w:val="Título 1 Char"/>
-    <w:basedOn w:val="Fontepargpadro"/>
-    <w:link w:val="Ttulo1"/>
+  <w:style w:type="character" w:customStyle="1" w:styleId="Heading1Char">
+    <w:name w:val="Heading 1 Char"/>
+    <w:basedOn w:val="DefaultParagraphFont"/>
+    <w:link w:val="Heading1"/>
     <w:uiPriority w:val="9"/>
     <w:rsid w:val="00D774CE"/>
     <w:rPr>
@@ -6428,10 +6443,10 @@
       <w:szCs w:val="32"/>
     </w:rPr>
   </w:style>
-  <w:style w:type="character" w:customStyle="1" w:styleId="Ttulo2Char">
-    <w:name w:val="Título 2 Char"/>
-    <w:basedOn w:val="Fontepargpadro"/>
-    <w:link w:val="Ttulo2"/>
+  <w:style w:type="character" w:customStyle="1" w:styleId="Heading2Char">
+    <w:name w:val="Heading 2 Char"/>
+    <w:basedOn w:val="DefaultParagraphFont"/>
+    <w:link w:val="Heading2"/>
     <w:uiPriority w:val="9"/>
     <w:rsid w:val="00F056C3"/>
     <w:rPr>
@@ -6441,9 +6456,9 @@
       <w:szCs w:val="26"/>
     </w:rPr>
   </w:style>
-  <w:style w:type="paragraph" w:styleId="CabealhodoSumrio">
+  <w:style w:type="paragraph" w:styleId="TOCHeading">
     <w:name w:val="TOC Heading"/>
-    <w:basedOn w:val="Ttulo1"/>
+    <w:basedOn w:val="Heading1"/>
     <w:next w:val="Normal"/>
     <w:uiPriority w:val="39"/>
     <w:unhideWhenUsed/>
@@ -6456,7 +6471,7 @@
       <w:lang w:eastAsia="pt-BR"/>
     </w:rPr>
   </w:style>
-  <w:style w:type="paragraph" w:styleId="Sumrio1">
+  <w:style w:type="paragraph" w:styleId="TOC1">
     <w:name w:val="toc 1"/>
     <w:basedOn w:val="Normal"/>
     <w:next w:val="Normal"/>
@@ -6468,7 +6483,7 @@
       <w:spacing w:after="100"/>
     </w:pPr>
   </w:style>
-  <w:style w:type="paragraph" w:styleId="Sumrio2">
+  <w:style w:type="paragraph" w:styleId="TOC2">
     <w:name w:val="toc 2"/>
     <w:basedOn w:val="Normal"/>
     <w:next w:val="Normal"/>
@@ -6483,7 +6498,7 @@
   </w:style>
   <w:style w:type="character" w:styleId="Hyperlink">
     <w:name w:val="Hyperlink"/>
-    <w:basedOn w:val="Fontepargpadro"/>
+    <w:basedOn w:val="DefaultParagraphFont"/>
     <w:uiPriority w:val="99"/>
     <w:unhideWhenUsed/>
     <w:rsid w:val="00AB74A5"/>
@@ -6492,9 +6507,9 @@
       <w:u w:val="single"/>
     </w:rPr>
   </w:style>
-  <w:style w:type="table" w:styleId="Tabelacomgrade">
+  <w:style w:type="table" w:styleId="TableGrid">
     <w:name w:val="Table Grid"/>
-    <w:basedOn w:val="Tabelanormal"/>
+    <w:basedOn w:val="TableNormal"/>
     <w:uiPriority w:val="39"/>
     <w:rsid w:val="00937D85"/>
     <w:pPr>
@@ -6511,10 +6526,10 @@
       </w:tblBorders>
     </w:tblPr>
   </w:style>
-  <w:style w:type="character" w:customStyle="1" w:styleId="Ttulo3Char">
-    <w:name w:val="Título 3 Char"/>
-    <w:basedOn w:val="Fontepargpadro"/>
-    <w:link w:val="Ttulo3"/>
+  <w:style w:type="character" w:customStyle="1" w:styleId="Heading3Char">
+    <w:name w:val="Heading 3 Char"/>
+    <w:basedOn w:val="DefaultParagraphFont"/>
+    <w:link w:val="Heading3"/>
     <w:uiPriority w:val="9"/>
     <w:rsid w:val="00D05B96"/>
     <w:rPr>
@@ -6524,7 +6539,7 @@
       <w:szCs w:val="24"/>
     </w:rPr>
   </w:style>
-  <w:style w:type="paragraph" w:styleId="Sumrio3">
+  <w:style w:type="paragraph" w:styleId="TOC3">
     <w:name w:val="toc 3"/>
     <w:basedOn w:val="Normal"/>
     <w:next w:val="Normal"/>
@@ -6537,7 +6552,7 @@
       <w:ind w:left="440"/>
     </w:pPr>
   </w:style>
-  <w:style w:type="paragraph" w:styleId="PargrafodaLista">
+  <w:style w:type="paragraph" w:styleId="ListParagraph">
     <w:name w:val="List Paragraph"/>
     <w:basedOn w:val="Normal"/>
     <w:uiPriority w:val="34"/>
@@ -6548,7 +6563,7 @@
       <w:contextualSpacing/>
     </w:pPr>
   </w:style>
-  <w:style w:type="paragraph" w:styleId="SemEspaamento">
+  <w:style w:type="paragraph" w:styleId="NoSpacing">
     <w:name w:val="No Spacing"/>
     <w:uiPriority w:val="1"/>
     <w:qFormat/>
@@ -6557,10 +6572,10 @@
       <w:spacing w:after="0" w:line="240" w:lineRule="auto"/>
     </w:pPr>
   </w:style>
-  <w:style w:type="paragraph" w:styleId="Textodebalo">
+  <w:style w:type="paragraph" w:styleId="BalloonText">
     <w:name w:val="Balloon Text"/>
     <w:basedOn w:val="Normal"/>
-    <w:link w:val="TextodebaloChar"/>
+    <w:link w:val="BalloonTextChar"/>
     <w:uiPriority w:val="99"/>
     <w:semiHidden/>
     <w:unhideWhenUsed/>
@@ -6574,10 +6589,10 @@
       <w:szCs w:val="16"/>
     </w:rPr>
   </w:style>
-  <w:style w:type="character" w:customStyle="1" w:styleId="TextodebaloChar">
-    <w:name w:val="Texto de balão Char"/>
-    <w:basedOn w:val="Fontepargpadro"/>
-    <w:link w:val="Textodebalo"/>
+  <w:style w:type="character" w:customStyle="1" w:styleId="BalloonTextChar">
+    <w:name w:val="Balloon Text Char"/>
+    <w:basedOn w:val="DefaultParagraphFont"/>
+    <w:link w:val="BalloonText"/>
     <w:uiPriority w:val="99"/>
     <w:semiHidden/>
     <w:rsid w:val="00AB38D7"/>
@@ -6856,7 +6871,7 @@
 </file>
 
 <file path=customXml/itemProps1.xml><?xml version="1.0" encoding="utf-8"?>
-<ds:datastoreItem xmlns:ds="http://schemas.openxmlformats.org/officeDocument/2006/customXml" ds:itemID="{A2E28221-C926-48D1-A613-E6F874992415}">
+<ds:datastoreItem xmlns:ds="http://schemas.openxmlformats.org/officeDocument/2006/customXml" ds:itemID="{B54B5AB6-E92A-4D87-B43C-D4B1F73107F8}">
   <ds:schemaRefs>
     <ds:schemaRef ds:uri="http://schemas.openxmlformats.org/officeDocument/2006/bibliography"/>
   </ds:schemaRefs>

</xml_diff>

<commit_message>
Revisão do plano de gerência de configuração
Revisão das responsabilidades da equipe.
</commit_message>
<xml_diff>
--- a/documentos/gestão de configuração/GB_PGC_PlanodeGerenciadeConfiguracao.docx
+++ b/documentos/gestão de configuração/GB_PGC_PlanodeGerenciadeConfiguracao.docx
@@ -279,7 +279,7 @@
     </w:p>
     <w:p>
       <w:pPr>
-        <w:pStyle w:val="NoSpacing"/>
+        <w:pStyle w:val="SemEspaamento"/>
         <w:rPr>
           <w:rFonts w:ascii="ArialMT" w:hAnsi="ArialMT"/>
           <w:b/>
@@ -290,7 +290,7 @@
     </w:p>
     <w:p>
       <w:pPr>
-        <w:pStyle w:val="NoSpacing"/>
+        <w:pStyle w:val="SemEspaamento"/>
         <w:rPr>
           <w:rFonts w:ascii="ArialMT" w:hAnsi="ArialMT"/>
           <w:b/>
@@ -310,7 +310,7 @@
     </w:p>
     <w:p>
       <w:pPr>
-        <w:pStyle w:val="NoSpacing"/>
+        <w:pStyle w:val="SemEspaamento"/>
         <w:rPr>
           <w:rFonts w:ascii="ArialMT" w:hAnsi="ArialMT"/>
           <w:sz w:val="24"/>
@@ -320,7 +320,7 @@
     </w:p>
     <w:p>
       <w:pPr>
-        <w:pStyle w:val="NoSpacing"/>
+        <w:pStyle w:val="SemEspaamento"/>
         <w:rPr>
           <w:rFonts w:ascii="ArialMT" w:hAnsi="ArialMT"/>
           <w:sz w:val="24"/>
@@ -338,7 +338,7 @@
     </w:p>
     <w:p>
       <w:pPr>
-        <w:pStyle w:val="NoSpacing"/>
+        <w:pStyle w:val="SemEspaamento"/>
         <w:rPr>
           <w:rFonts w:ascii="ArialMT" w:hAnsi="ArialMT"/>
           <w:sz w:val="24"/>
@@ -356,7 +356,7 @@
     </w:p>
     <w:p>
       <w:pPr>
-        <w:pStyle w:val="NoSpacing"/>
+        <w:pStyle w:val="SemEspaamento"/>
         <w:rPr>
           <w:rFonts w:ascii="ArialMT" w:hAnsi="ArialMT"/>
           <w:sz w:val="24"/>
@@ -382,7 +382,7 @@
     </w:p>
     <w:p>
       <w:pPr>
-        <w:pStyle w:val="NoSpacing"/>
+        <w:pStyle w:val="SemEspaamento"/>
         <w:rPr>
           <w:rFonts w:ascii="ArialMT" w:hAnsi="ArialMT"/>
           <w:sz w:val="24"/>
@@ -400,7 +400,7 @@
     </w:p>
     <w:p>
       <w:pPr>
-        <w:pStyle w:val="NoSpacing"/>
+        <w:pStyle w:val="SemEspaamento"/>
         <w:rPr>
           <w:rFonts w:ascii="ArialMT" w:hAnsi="ArialMT"/>
           <w:sz w:val="24"/>
@@ -418,7 +418,7 @@
     </w:p>
     <w:p>
       <w:pPr>
-        <w:pStyle w:val="NoSpacing"/>
+        <w:pStyle w:val="SemEspaamento"/>
         <w:rPr>
           <w:rFonts w:ascii="ArialMT" w:hAnsi="ArialMT"/>
           <w:sz w:val="24"/>
@@ -428,7 +428,7 @@
     </w:p>
     <w:p>
       <w:pPr>
-        <w:pStyle w:val="NoSpacing"/>
+        <w:pStyle w:val="SemEspaamento"/>
         <w:rPr>
           <w:rFonts w:ascii="ArialMT" w:hAnsi="ArialMT"/>
           <w:sz w:val="24"/>
@@ -457,7 +457,7 @@
     <w:p/>
     <w:tbl>
       <w:tblPr>
-        <w:tblStyle w:val="TableGrid"/>
+        <w:tblStyle w:val="Tabelacomgrade"/>
         <w:tblW w:w="8789" w:type="dxa"/>
         <w:jc w:val="center"/>
         <w:tblLook w:val="04A0" w:firstRow="1" w:lastRow="0" w:firstColumn="1" w:lastColumn="0" w:noHBand="0" w:noVBand="1"/>
@@ -883,7 +883,7 @@
       <w:sdtContent>
         <w:p>
           <w:pPr>
-            <w:pStyle w:val="TOCHeading"/>
+            <w:pStyle w:val="CabealhodoSumrio"/>
             <w:jc w:val="center"/>
             <w:rPr>
               <w:rFonts w:ascii="ArialMT" w:hAnsi="ArialMT"/>
@@ -904,7 +904,7 @@
         </w:p>
         <w:p>
           <w:pPr>
-            <w:pStyle w:val="TOC1"/>
+            <w:pStyle w:val="Sumrio1"/>
             <w:tabs>
               <w:tab w:val="right" w:leader="dot" w:pos="8494"/>
             </w:tabs>
@@ -923,7 +923,7 @@
           <w:r>
             <w:fldChar w:fldCharType="separate"/>
           </w:r>
-          <w:hyperlink w:anchor="_Toc401005313" w:history="1">
+          <w:hyperlink w:anchor="_Toc401224599" w:history="1">
             <w:r>
               <w:rPr>
                 <w:rStyle w:val="Hyperlink"/>
@@ -952,7 +952,7 @@
                 <w:noProof/>
                 <w:webHidden/>
               </w:rPr>
-              <w:instrText xml:space="preserve"> PAGEREF _Toc401005313 \h </w:instrText>
+              <w:instrText xml:space="preserve"> PAGEREF _Toc401224599 \h </w:instrText>
             </w:r>
             <w:r>
               <w:rPr>
@@ -985,7 +985,7 @@
         </w:p>
         <w:p>
           <w:pPr>
-            <w:pStyle w:val="TOC2"/>
+            <w:pStyle w:val="Sumrio2"/>
             <w:tabs>
               <w:tab w:val="right" w:leader="dot" w:pos="8494"/>
             </w:tabs>
@@ -995,7 +995,7 @@
               <w:lang w:eastAsia="pt-BR"/>
             </w:rPr>
           </w:pPr>
-          <w:hyperlink w:anchor="_Toc401005314" w:history="1">
+          <w:hyperlink w:anchor="_Toc401224600" w:history="1">
             <w:r>
               <w:rPr>
                 <w:rStyle w:val="Hyperlink"/>
@@ -1024,7 +1024,7 @@
                 <w:noProof/>
                 <w:webHidden/>
               </w:rPr>
-              <w:instrText xml:space="preserve"> PAGEREF _Toc401005314 \h </w:instrText>
+              <w:instrText xml:space="preserve"> PAGEREF _Toc401224600 \h </w:instrText>
             </w:r>
             <w:r>
               <w:rPr>
@@ -1057,7 +1057,7 @@
         </w:p>
         <w:p>
           <w:pPr>
-            <w:pStyle w:val="TOC2"/>
+            <w:pStyle w:val="Sumrio2"/>
             <w:tabs>
               <w:tab w:val="right" w:leader="dot" w:pos="8494"/>
             </w:tabs>
@@ -1067,7 +1067,7 @@
               <w:lang w:eastAsia="pt-BR"/>
             </w:rPr>
           </w:pPr>
-          <w:hyperlink w:anchor="_Toc401005315" w:history="1">
+          <w:hyperlink w:anchor="_Toc401224601" w:history="1">
             <w:r>
               <w:rPr>
                 <w:rStyle w:val="Hyperlink"/>
@@ -1096,7 +1096,7 @@
                 <w:noProof/>
                 <w:webHidden/>
               </w:rPr>
-              <w:instrText xml:space="preserve"> PAGEREF _Toc401005315 \h </w:instrText>
+              <w:instrText xml:space="preserve"> PAGEREF _Toc401224601 \h </w:instrText>
             </w:r>
             <w:r>
               <w:rPr>
@@ -1129,7 +1129,7 @@
         </w:p>
         <w:p>
           <w:pPr>
-            <w:pStyle w:val="TOC2"/>
+            <w:pStyle w:val="Sumrio2"/>
             <w:tabs>
               <w:tab w:val="right" w:leader="dot" w:pos="8494"/>
             </w:tabs>
@@ -1139,7 +1139,7 @@
               <w:lang w:eastAsia="pt-BR"/>
             </w:rPr>
           </w:pPr>
-          <w:hyperlink w:anchor="_Toc401005316" w:history="1">
+          <w:hyperlink w:anchor="_Toc401224602" w:history="1">
             <w:r>
               <w:rPr>
                 <w:rStyle w:val="Hyperlink"/>
@@ -1168,7 +1168,7 @@
                 <w:noProof/>
                 <w:webHidden/>
               </w:rPr>
-              <w:instrText xml:space="preserve"> PAGEREF _Toc401005316 \h </w:instrText>
+              <w:instrText xml:space="preserve"> PAGEREF _Toc401224602 \h </w:instrText>
             </w:r>
             <w:r>
               <w:rPr>
@@ -1201,7 +1201,7 @@
         </w:p>
         <w:p>
           <w:pPr>
-            <w:pStyle w:val="TOC2"/>
+            <w:pStyle w:val="Sumrio2"/>
             <w:tabs>
               <w:tab w:val="right" w:leader="dot" w:pos="8494"/>
             </w:tabs>
@@ -1211,7 +1211,7 @@
               <w:lang w:eastAsia="pt-BR"/>
             </w:rPr>
           </w:pPr>
-          <w:hyperlink w:anchor="_Toc401005317" w:history="1">
+          <w:hyperlink w:anchor="_Toc401224603" w:history="1">
             <w:r>
               <w:rPr>
                 <w:rStyle w:val="Hyperlink"/>
@@ -1240,7 +1240,7 @@
                 <w:noProof/>
                 <w:webHidden/>
               </w:rPr>
-              <w:instrText xml:space="preserve"> PAGEREF _Toc401005317 \h </w:instrText>
+              <w:instrText xml:space="preserve"> PAGEREF _Toc401224603 \h </w:instrText>
             </w:r>
             <w:r>
               <w:rPr>
@@ -1273,7 +1273,7 @@
         </w:p>
         <w:p>
           <w:pPr>
-            <w:pStyle w:val="TOC2"/>
+            <w:pStyle w:val="Sumrio2"/>
             <w:tabs>
               <w:tab w:val="right" w:leader="dot" w:pos="8494"/>
             </w:tabs>
@@ -1283,7 +1283,7 @@
               <w:lang w:eastAsia="pt-BR"/>
             </w:rPr>
           </w:pPr>
-          <w:hyperlink w:anchor="_Toc401005318" w:history="1">
+          <w:hyperlink w:anchor="_Toc401224604" w:history="1">
             <w:r>
               <w:rPr>
                 <w:rStyle w:val="Hyperlink"/>
@@ -1312,7 +1312,7 @@
                 <w:noProof/>
                 <w:webHidden/>
               </w:rPr>
-              <w:instrText xml:space="preserve"> PAGEREF _Toc401005318 \h </w:instrText>
+              <w:instrText xml:space="preserve"> PAGEREF _Toc401224604 \h </w:instrText>
             </w:r>
             <w:r>
               <w:rPr>
@@ -1345,7 +1345,7 @@
         </w:p>
         <w:p>
           <w:pPr>
-            <w:pStyle w:val="TOC1"/>
+            <w:pStyle w:val="Sumrio1"/>
             <w:tabs>
               <w:tab w:val="right" w:leader="dot" w:pos="8494"/>
             </w:tabs>
@@ -1355,7 +1355,7 @@
               <w:lang w:eastAsia="pt-BR"/>
             </w:rPr>
           </w:pPr>
-          <w:hyperlink w:anchor="_Toc401005319" w:history="1">
+          <w:hyperlink w:anchor="_Toc401224605" w:history="1">
             <w:r>
               <w:rPr>
                 <w:rStyle w:val="Hyperlink"/>
@@ -1384,7 +1384,7 @@
                 <w:noProof/>
                 <w:webHidden/>
               </w:rPr>
-              <w:instrText xml:space="preserve"> PAGEREF _Toc401005319 \h </w:instrText>
+              <w:instrText xml:space="preserve"> PAGEREF _Toc401224605 \h </w:instrText>
             </w:r>
             <w:r>
               <w:rPr>
@@ -1417,7 +1417,7 @@
         </w:p>
         <w:p>
           <w:pPr>
-            <w:pStyle w:val="TOC2"/>
+            <w:pStyle w:val="Sumrio2"/>
             <w:tabs>
               <w:tab w:val="right" w:leader="dot" w:pos="8494"/>
             </w:tabs>
@@ -1427,7 +1427,7 @@
               <w:lang w:eastAsia="pt-BR"/>
             </w:rPr>
           </w:pPr>
-          <w:hyperlink w:anchor="_Toc401005320" w:history="1">
+          <w:hyperlink w:anchor="_Toc401224606" w:history="1">
             <w:r>
               <w:rPr>
                 <w:rStyle w:val="Hyperlink"/>
@@ -1456,7 +1456,7 @@
                 <w:noProof/>
                 <w:webHidden/>
               </w:rPr>
-              <w:instrText xml:space="preserve"> PAGEREF _Toc401005320 \h </w:instrText>
+              <w:instrText xml:space="preserve"> PAGEREF _Toc401224606 \h </w:instrText>
             </w:r>
             <w:r>
               <w:rPr>
@@ -1489,7 +1489,7 @@
         </w:p>
         <w:p>
           <w:pPr>
-            <w:pStyle w:val="TOC2"/>
+            <w:pStyle w:val="Sumrio2"/>
             <w:tabs>
               <w:tab w:val="right" w:leader="dot" w:pos="8494"/>
             </w:tabs>
@@ -1499,7 +1499,7 @@
               <w:lang w:eastAsia="pt-BR"/>
             </w:rPr>
           </w:pPr>
-          <w:hyperlink w:anchor="_Toc401005321" w:history="1">
+          <w:hyperlink w:anchor="_Toc401224607" w:history="1">
             <w:r>
               <w:rPr>
                 <w:rStyle w:val="Hyperlink"/>
@@ -1528,7 +1528,7 @@
                 <w:noProof/>
                 <w:webHidden/>
               </w:rPr>
-              <w:instrText xml:space="preserve"> PAGEREF _Toc401005321 \h </w:instrText>
+              <w:instrText xml:space="preserve"> PAGEREF _Toc401224607 \h </w:instrText>
             </w:r>
             <w:r>
               <w:rPr>
@@ -1561,7 +1561,7 @@
         </w:p>
         <w:p>
           <w:pPr>
-            <w:pStyle w:val="TOC1"/>
+            <w:pStyle w:val="Sumrio1"/>
             <w:tabs>
               <w:tab w:val="right" w:leader="dot" w:pos="8494"/>
             </w:tabs>
@@ -1571,7 +1571,7 @@
               <w:lang w:eastAsia="pt-BR"/>
             </w:rPr>
           </w:pPr>
-          <w:hyperlink w:anchor="_Toc401005322" w:history="1">
+          <w:hyperlink w:anchor="_Toc401224608" w:history="1">
             <w:r>
               <w:rPr>
                 <w:rStyle w:val="Hyperlink"/>
@@ -1600,7 +1600,7 @@
                 <w:noProof/>
                 <w:webHidden/>
               </w:rPr>
-              <w:instrText xml:space="preserve"> PAGEREF _Toc401005322 \h </w:instrText>
+              <w:instrText xml:space="preserve"> PAGEREF _Toc401224608 \h </w:instrText>
             </w:r>
             <w:r>
               <w:rPr>
@@ -1633,7 +1633,7 @@
         </w:p>
         <w:p>
           <w:pPr>
-            <w:pStyle w:val="TOC2"/>
+            <w:pStyle w:val="Sumrio2"/>
             <w:tabs>
               <w:tab w:val="right" w:leader="dot" w:pos="8494"/>
             </w:tabs>
@@ -1643,7 +1643,7 @@
               <w:lang w:eastAsia="pt-BR"/>
             </w:rPr>
           </w:pPr>
-          <w:hyperlink w:anchor="_Toc401005323" w:history="1">
+          <w:hyperlink w:anchor="_Toc401224609" w:history="1">
             <w:r>
               <w:rPr>
                 <w:rStyle w:val="Hyperlink"/>
@@ -1672,7 +1672,7 @@
                 <w:noProof/>
                 <w:webHidden/>
               </w:rPr>
-              <w:instrText xml:space="preserve"> PAGEREF _Toc401005323 \h </w:instrText>
+              <w:instrText xml:space="preserve"> PAGEREF _Toc401224609 \h </w:instrText>
             </w:r>
             <w:r>
               <w:rPr>
@@ -1705,7 +1705,7 @@
         </w:p>
         <w:p>
           <w:pPr>
-            <w:pStyle w:val="TOC3"/>
+            <w:pStyle w:val="Sumrio3"/>
             <w:tabs>
               <w:tab w:val="right" w:leader="dot" w:pos="8494"/>
             </w:tabs>
@@ -1715,7 +1715,7 @@
               <w:lang w:eastAsia="pt-BR"/>
             </w:rPr>
           </w:pPr>
-          <w:hyperlink w:anchor="_Toc401005324" w:history="1">
+          <w:hyperlink w:anchor="_Toc401224610" w:history="1">
             <w:r>
               <w:rPr>
                 <w:rStyle w:val="Hyperlink"/>
@@ -1744,7 +1744,7 @@
                 <w:noProof/>
                 <w:webHidden/>
               </w:rPr>
-              <w:instrText xml:space="preserve"> PAGEREF _Toc401005324 \h </w:instrText>
+              <w:instrText xml:space="preserve"> PAGEREF _Toc401224610 \h </w:instrText>
             </w:r>
             <w:r>
               <w:rPr>
@@ -1777,7 +1777,7 @@
         </w:p>
         <w:p>
           <w:pPr>
-            <w:pStyle w:val="TOC3"/>
+            <w:pStyle w:val="Sumrio3"/>
             <w:tabs>
               <w:tab w:val="right" w:leader="dot" w:pos="8494"/>
             </w:tabs>
@@ -1787,7 +1787,7 @@
               <w:lang w:eastAsia="pt-BR"/>
             </w:rPr>
           </w:pPr>
-          <w:hyperlink w:anchor="_Toc401005325" w:history="1">
+          <w:hyperlink w:anchor="_Toc401224611" w:history="1">
             <w:r>
               <w:rPr>
                 <w:rStyle w:val="Hyperlink"/>
@@ -1816,7 +1816,7 @@
                 <w:noProof/>
                 <w:webHidden/>
               </w:rPr>
-              <w:instrText xml:space="preserve"> PAGEREF _Toc401005325 \h </w:instrText>
+              <w:instrText xml:space="preserve"> PAGEREF _Toc401224611 \h </w:instrText>
             </w:r>
             <w:r>
               <w:rPr>
@@ -1849,7 +1849,7 @@
         </w:p>
         <w:p>
           <w:pPr>
-            <w:pStyle w:val="TOC3"/>
+            <w:pStyle w:val="Sumrio3"/>
             <w:tabs>
               <w:tab w:val="right" w:leader="dot" w:pos="8494"/>
             </w:tabs>
@@ -1859,7 +1859,7 @@
               <w:lang w:eastAsia="pt-BR"/>
             </w:rPr>
           </w:pPr>
-          <w:hyperlink w:anchor="_Toc401005326" w:history="1">
+          <w:hyperlink w:anchor="_Toc401224612" w:history="1">
             <w:r>
               <w:rPr>
                 <w:rStyle w:val="Hyperlink"/>
@@ -1888,7 +1888,7 @@
                 <w:noProof/>
                 <w:webHidden/>
               </w:rPr>
-              <w:instrText xml:space="preserve"> PAGEREF _Toc401005326 \h </w:instrText>
+              <w:instrText xml:space="preserve"> PAGEREF _Toc401224612 \h </w:instrText>
             </w:r>
             <w:r>
               <w:rPr>
@@ -1921,7 +1921,7 @@
         </w:p>
         <w:p>
           <w:pPr>
-            <w:pStyle w:val="TOC1"/>
+            <w:pStyle w:val="Sumrio1"/>
             <w:tabs>
               <w:tab w:val="right" w:leader="dot" w:pos="8494"/>
             </w:tabs>
@@ -1931,7 +1931,7 @@
               <w:lang w:eastAsia="pt-BR"/>
             </w:rPr>
           </w:pPr>
-          <w:hyperlink w:anchor="_Toc401005327" w:history="1">
+          <w:hyperlink w:anchor="_Toc401224613" w:history="1">
             <w:r>
               <w:rPr>
                 <w:rStyle w:val="Hyperlink"/>
@@ -1960,7 +1960,7 @@
                 <w:noProof/>
                 <w:webHidden/>
               </w:rPr>
-              <w:instrText xml:space="preserve"> PAGEREF _Toc401005327 \h </w:instrText>
+              <w:instrText xml:space="preserve"> PAGEREF _Toc401224613 \h </w:instrText>
             </w:r>
             <w:r>
               <w:rPr>
@@ -1993,7 +1993,7 @@
         </w:p>
         <w:p>
           <w:pPr>
-            <w:pStyle w:val="TOC1"/>
+            <w:pStyle w:val="Sumrio1"/>
             <w:tabs>
               <w:tab w:val="right" w:leader="dot" w:pos="8494"/>
             </w:tabs>
@@ -2003,7 +2003,7 @@
               <w:lang w:eastAsia="pt-BR"/>
             </w:rPr>
           </w:pPr>
-          <w:hyperlink w:anchor="_Toc401005328" w:history="1">
+          <w:hyperlink w:anchor="_Toc401224614" w:history="1">
             <w:r>
               <w:rPr>
                 <w:rStyle w:val="Hyperlink"/>
@@ -2032,7 +2032,7 @@
                 <w:noProof/>
                 <w:webHidden/>
               </w:rPr>
-              <w:instrText xml:space="preserve"> PAGEREF _Toc401005328 \h </w:instrText>
+              <w:instrText xml:space="preserve"> PAGEREF _Toc401224614 \h </w:instrText>
             </w:r>
             <w:r>
               <w:rPr>
@@ -2113,14 +2113,14 @@
     <w:p/>
     <w:p>
       <w:pPr>
-        <w:pStyle w:val="Heading1"/>
+        <w:pStyle w:val="Ttulo1"/>
         <w:rPr>
           <w:rFonts w:ascii="ArialMT" w:hAnsi="ArialMT"/>
           <w:b/>
           <w:color w:val="auto"/>
         </w:rPr>
       </w:pPr>
-      <w:bookmarkStart w:id="0" w:name="_Toc401005313"/>
+      <w:bookmarkStart w:id="0" w:name="_Toc401224599"/>
       <w:r>
         <w:rPr>
           <w:rFonts w:ascii="ArialMT" w:hAnsi="ArialMT"/>
@@ -2153,14 +2153,14 @@
     <w:p/>
     <w:p>
       <w:pPr>
-        <w:pStyle w:val="Heading2"/>
+        <w:pStyle w:val="Ttulo2"/>
         <w:rPr>
           <w:rFonts w:ascii="ArialMT" w:hAnsi="ArialMT"/>
           <w:b/>
           <w:color w:val="auto"/>
         </w:rPr>
       </w:pPr>
-      <w:bookmarkStart w:id="1" w:name="_Toc401005314"/>
+      <w:bookmarkStart w:id="1" w:name="_Toc401224600"/>
       <w:r>
         <w:rPr>
           <w:rFonts w:ascii="ArialMT" w:hAnsi="ArialMT"/>
@@ -2239,14 +2239,14 @@
     </w:p>
     <w:p>
       <w:pPr>
-        <w:pStyle w:val="Heading2"/>
+        <w:pStyle w:val="Ttulo2"/>
         <w:rPr>
           <w:rFonts w:ascii="ArialMT" w:hAnsi="ArialMT"/>
           <w:b/>
           <w:color w:val="auto"/>
         </w:rPr>
       </w:pPr>
-      <w:bookmarkStart w:id="2" w:name="_Toc401005315"/>
+      <w:bookmarkStart w:id="2" w:name="_Toc401224601"/>
       <w:r>
         <w:rPr>
           <w:rFonts w:ascii="ArialMT" w:hAnsi="ArialMT"/>
@@ -2326,14 +2326,14 @@
     </w:p>
     <w:p>
       <w:pPr>
-        <w:pStyle w:val="Heading2"/>
+        <w:pStyle w:val="Ttulo2"/>
         <w:rPr>
           <w:rFonts w:ascii="ArialMT" w:hAnsi="ArialMT"/>
           <w:b/>
           <w:color w:val="auto"/>
         </w:rPr>
       </w:pPr>
-      <w:bookmarkStart w:id="3" w:name="_Toc401005316"/>
+      <w:bookmarkStart w:id="3" w:name="_Toc401224602"/>
       <w:r>
         <w:rPr>
           <w:rFonts w:ascii="ArialMT" w:hAnsi="ArialMT"/>
@@ -2355,7 +2355,7 @@
     </w:p>
     <w:tbl>
       <w:tblPr>
-        <w:tblStyle w:val="TableGrid"/>
+        <w:tblStyle w:val="Tabelacomgrade"/>
         <w:tblW w:w="8789" w:type="dxa"/>
         <w:jc w:val="center"/>
         <w:tblLook w:val="04A0" w:firstRow="1" w:lastRow="0" w:firstColumn="1" w:lastColumn="0" w:noHBand="0" w:noVBand="1"/>
@@ -2567,14 +2567,14 @@
     </w:p>
     <w:p>
       <w:pPr>
-        <w:pStyle w:val="Heading2"/>
+        <w:pStyle w:val="Ttulo2"/>
         <w:rPr>
           <w:rFonts w:ascii="ArialMT" w:hAnsi="ArialMT"/>
           <w:b/>
           <w:color w:val="auto"/>
         </w:rPr>
       </w:pPr>
-      <w:bookmarkStart w:id="4" w:name="_Toc401005317"/>
+      <w:bookmarkStart w:id="4" w:name="_Toc401224603"/>
       <w:r>
         <w:rPr>
           <w:rFonts w:ascii="ArialMT" w:hAnsi="ArialMT"/>
@@ -2588,7 +2588,7 @@
     <w:p/>
     <w:p>
       <w:pPr>
-        <w:pStyle w:val="ListParagraph"/>
+        <w:pStyle w:val="PargrafodaLista"/>
         <w:numPr>
           <w:ilvl w:val="0"/>
           <w:numId w:val="2"/>
@@ -2664,29 +2664,21 @@
     </w:p>
     <w:p>
       <w:pPr>
-        <w:rPr>
-          <w:rFonts w:ascii="ArialMT" w:hAnsi="ArialMT"/>
-          <w:b/>
-          <w:sz w:val="24"/>
-        </w:rPr>
-      </w:pPr>
-    </w:p>
-    <w:p>
-      <w:pPr>
-        <w:pStyle w:val="Heading2"/>
+        <w:pStyle w:val="Ttulo2"/>
         <w:rPr>
           <w:rFonts w:ascii="ArialMT" w:hAnsi="ArialMT"/>
           <w:b/>
           <w:color w:val="auto"/>
         </w:rPr>
       </w:pPr>
-      <w:bookmarkStart w:id="5" w:name="_Toc401005318"/>
+      <w:bookmarkStart w:id="5" w:name="_Toc401224604"/>
       <w:r>
         <w:rPr>
           <w:rFonts w:ascii="ArialMT" w:hAnsi="ArialMT"/>
           <w:b/>
           <w:color w:val="auto"/>
         </w:rPr>
+        <w:lastRenderedPageBreak/>
         <w:t>1.5 Visão Geral</w:t>
       </w:r>
       <w:bookmarkEnd w:id="5"/>
@@ -2694,7 +2686,7 @@
     <w:p/>
     <w:tbl>
       <w:tblPr>
-        <w:tblStyle w:val="TableGrid"/>
+        <w:tblStyle w:val="Tabelacomgrade"/>
         <w:tblW w:w="8789" w:type="dxa"/>
         <w:jc w:val="center"/>
         <w:tblLook w:val="04A0" w:firstRow="1" w:lastRow="0" w:firstColumn="1" w:lastColumn="0" w:noHBand="0" w:noVBand="1"/>
@@ -2942,14 +2934,14 @@
     <w:p/>
     <w:p>
       <w:pPr>
-        <w:pStyle w:val="Heading1"/>
+        <w:pStyle w:val="Ttulo1"/>
         <w:rPr>
           <w:rFonts w:ascii="ArialMT" w:hAnsi="ArialMT"/>
           <w:b/>
           <w:color w:val="000000" w:themeColor="text1"/>
         </w:rPr>
       </w:pPr>
-      <w:bookmarkStart w:id="6" w:name="_Toc401005319"/>
+      <w:bookmarkStart w:id="6" w:name="_Toc401224605"/>
       <w:r>
         <w:rPr>
           <w:rFonts w:ascii="ArialMT" w:hAnsi="ArialMT"/>
@@ -2963,14 +2955,14 @@
     <w:p/>
     <w:p>
       <w:pPr>
-        <w:pStyle w:val="Heading2"/>
+        <w:pStyle w:val="Ttulo2"/>
         <w:rPr>
           <w:rFonts w:ascii="ArialMT" w:hAnsi="ArialMT"/>
           <w:b/>
           <w:color w:val="000000" w:themeColor="text1"/>
         </w:rPr>
       </w:pPr>
-      <w:bookmarkStart w:id="7" w:name="_Toc401005320"/>
+      <w:bookmarkStart w:id="7" w:name="_Toc401224606"/>
       <w:r>
         <w:rPr>
           <w:rFonts w:ascii="ArialMT" w:hAnsi="ArialMT"/>
@@ -2992,7 +2984,7 @@
     </w:p>
     <w:tbl>
       <w:tblPr>
-        <w:tblStyle w:val="TableGrid"/>
+        <w:tblStyle w:val="Tabelacomgrade"/>
         <w:tblW w:w="8789" w:type="dxa"/>
         <w:jc w:val="center"/>
         <w:tblLook w:val="04A0" w:firstRow="1" w:lastRow="0" w:firstColumn="1" w:lastColumn="0" w:noHBand="0" w:noVBand="1"/>
@@ -3120,6 +3112,48 @@
                 <w:sz w:val="24"/>
               </w:rPr>
             </w:pPr>
+            <w:r>
+              <w:rPr>
+                <w:rFonts w:ascii="ArialMT" w:hAnsi="ArialMT"/>
+                <w:color w:val="000000" w:themeColor="text1"/>
+                <w:sz w:val="24"/>
+              </w:rPr>
+              <w:t>Cristiano Resende</w:t>
+            </w:r>
+          </w:p>
+          <w:p>
+            <w:pPr>
+              <w:rPr>
+                <w:rFonts w:ascii="ArialMT" w:hAnsi="ArialMT"/>
+                <w:color w:val="000000" w:themeColor="text1"/>
+                <w:sz w:val="24"/>
+              </w:rPr>
+            </w:pPr>
+            <w:r>
+              <w:rPr>
+                <w:rFonts w:ascii="ArialMT" w:hAnsi="ArialMT"/>
+                <w:color w:val="000000" w:themeColor="text1"/>
+                <w:sz w:val="24"/>
+              </w:rPr>
+              <w:t>Jader Gomes</w:t>
+            </w:r>
+          </w:p>
+          <w:p>
+            <w:pPr>
+              <w:rPr>
+                <w:rFonts w:ascii="ArialMT" w:hAnsi="ArialMT"/>
+                <w:color w:val="000000" w:themeColor="text1"/>
+                <w:sz w:val="24"/>
+              </w:rPr>
+            </w:pPr>
+            <w:r>
+              <w:rPr>
+                <w:rFonts w:ascii="ArialMT" w:hAnsi="ArialMT"/>
+                <w:color w:val="000000" w:themeColor="text1"/>
+                <w:sz w:val="24"/>
+              </w:rPr>
+              <w:t>Renato Rufino</w:t>
+            </w:r>
           </w:p>
         </w:tc>
         <w:tc>
@@ -3234,6 +3268,31 @@
                 <w:sz w:val="24"/>
               </w:rPr>
             </w:pPr>
+            <w:r>
+              <w:rPr>
+                <w:rFonts w:ascii="ArialMT" w:hAnsi="ArialMT"/>
+                <w:color w:val="000000" w:themeColor="text1"/>
+                <w:sz w:val="24"/>
+              </w:rPr>
+              <w:t>Daniel Felipe</w:t>
+            </w:r>
+          </w:p>
+          <w:p>
+            <w:pPr>
+              <w:rPr>
+                <w:rFonts w:ascii="ArialMT" w:hAnsi="ArialMT"/>
+                <w:color w:val="000000" w:themeColor="text1"/>
+                <w:sz w:val="24"/>
+              </w:rPr>
+            </w:pPr>
+            <w:r>
+              <w:rPr>
+                <w:rFonts w:ascii="ArialMT" w:hAnsi="ArialMT"/>
+                <w:color w:val="000000" w:themeColor="text1"/>
+                <w:sz w:val="24"/>
+              </w:rPr>
+              <w:t>Bruno Gouvêa</w:t>
+            </w:r>
           </w:p>
         </w:tc>
         <w:tc>
@@ -3343,14 +3402,14 @@
     </w:p>
     <w:p>
       <w:pPr>
-        <w:pStyle w:val="Heading2"/>
+        <w:pStyle w:val="Ttulo2"/>
         <w:rPr>
           <w:rFonts w:ascii="ArialMT" w:hAnsi="ArialMT"/>
           <w:b/>
           <w:color w:val="000000" w:themeColor="text1"/>
         </w:rPr>
       </w:pPr>
-      <w:bookmarkStart w:id="8" w:name="_Toc401005321"/>
+      <w:bookmarkStart w:id="8" w:name="_Toc401224607"/>
       <w:r>
         <w:rPr>
           <w:rFonts w:ascii="ArialMT" w:hAnsi="ArialMT"/>
@@ -3364,7 +3423,7 @@
     <w:p/>
     <w:tbl>
       <w:tblPr>
-        <w:tblStyle w:val="TableGrid"/>
+        <w:tblStyle w:val="Tabelacomgrade"/>
         <w:tblW w:w="8789" w:type="dxa"/>
         <w:jc w:val="center"/>
         <w:tblLook w:val="04A0" w:firstRow="1" w:lastRow="0" w:firstColumn="1" w:lastColumn="0" w:noHBand="0" w:noVBand="1"/>
@@ -3544,6 +3603,13 @@
               </w:rPr>
               <w:t>Sistema de controle de versão</w:t>
             </w:r>
+            <w:r>
+              <w:rPr>
+                <w:rFonts w:ascii="ArialMT" w:hAnsi="ArialMT"/>
+                <w:color w:val="000000" w:themeColor="text1"/>
+              </w:rPr>
+              <w:t>.</w:t>
+            </w:r>
           </w:p>
         </w:tc>
         <w:tc>
@@ -3642,6 +3708,13 @@
                 <w:color w:val="000000" w:themeColor="text1"/>
               </w:rPr>
               <w:t>utilizar</w:t>
+            </w:r>
+            <w:r>
+              <w:rPr>
+                <w:rFonts w:ascii="ArialMT" w:hAnsi="ArialMT"/>
+                <w:color w:val="000000" w:themeColor="text1"/>
+              </w:rPr>
+              <w:t>.</w:t>
             </w:r>
           </w:p>
         </w:tc>
@@ -3681,14 +3754,14 @@
     <w:p/>
     <w:p>
       <w:pPr>
-        <w:pStyle w:val="Heading1"/>
+        <w:pStyle w:val="Ttulo1"/>
         <w:rPr>
           <w:rFonts w:ascii="ArialMT" w:hAnsi="ArialMT"/>
           <w:b/>
           <w:color w:val="000000" w:themeColor="text1"/>
         </w:rPr>
       </w:pPr>
-      <w:bookmarkStart w:id="9" w:name="_Toc401005322"/>
+      <w:bookmarkStart w:id="9" w:name="_Toc401224608"/>
       <w:r>
         <w:rPr>
           <w:rFonts w:ascii="ArialMT" w:hAnsi="ArialMT"/>
@@ -3711,14 +3784,14 @@
     <w:p/>
     <w:p>
       <w:pPr>
-        <w:pStyle w:val="Heading2"/>
+        <w:pStyle w:val="Ttulo2"/>
         <w:rPr>
           <w:rFonts w:ascii="ArialMT" w:hAnsi="ArialMT"/>
           <w:b/>
           <w:color w:val="000000" w:themeColor="text1"/>
         </w:rPr>
       </w:pPr>
-      <w:bookmarkStart w:id="10" w:name="_Toc401005323"/>
+      <w:bookmarkStart w:id="10" w:name="_Toc401224609"/>
       <w:proofErr w:type="gramStart"/>
       <w:r>
         <w:rPr>
@@ -3742,7 +3815,7 @@
     <w:p/>
     <w:p>
       <w:pPr>
-        <w:pStyle w:val="Heading3"/>
+        <w:pStyle w:val="Ttulo3"/>
         <w:rPr>
           <w:rFonts w:ascii="ArialMT" w:hAnsi="ArialMT"/>
           <w:i/>
@@ -3751,7 +3824,7 @@
           <w:szCs w:val="26"/>
         </w:rPr>
       </w:pPr>
-      <w:bookmarkStart w:id="11" w:name="_Toc401005324"/>
+      <w:bookmarkStart w:id="11" w:name="_Toc401224610"/>
       <w:r>
         <w:rPr>
           <w:rFonts w:ascii="ArialMT" w:hAnsi="ArialMT"/>
@@ -3802,7 +3875,7 @@
     </w:p>
     <w:tbl>
       <w:tblPr>
-        <w:tblStyle w:val="TableGrid"/>
+        <w:tblStyle w:val="Tabelacomgrade"/>
         <w:tblW w:w="8789" w:type="dxa"/>
         <w:jc w:val="center"/>
         <w:tblLook w:val="04A0" w:firstRow="1" w:lastRow="0" w:firstColumn="1" w:lastColumn="0" w:noHBand="0" w:noVBand="1"/>
@@ -3933,6 +4006,13 @@
                 <w:rFonts w:ascii="ArialMT" w:hAnsi="ArialMT"/>
                 <w:sz w:val="24"/>
               </w:rPr>
+              <w:t>.</w:t>
+            </w:r>
+            <w:r>
+              <w:rPr>
+                <w:rFonts w:ascii="ArialMT" w:hAnsi="ArialMT"/>
+                <w:sz w:val="24"/>
+              </w:rPr>
               <w:t xml:space="preserve"> </w:t>
             </w:r>
           </w:p>
@@ -3995,6 +4075,13 @@
               </w:rPr>
               <w:t>Acrônimo de três letras dos artefatos utilizados no desenvolvimento do sistema</w:t>
             </w:r>
+            <w:r>
+              <w:rPr>
+                <w:rFonts w:ascii="ArialMT" w:hAnsi="ArialMT"/>
+                <w:sz w:val="24"/>
+              </w:rPr>
+              <w:t>.</w:t>
+            </w:r>
           </w:p>
         </w:tc>
       </w:tr>
@@ -4055,6 +4142,13 @@
               </w:rPr>
               <w:t>Texto livre para identificação do documento</w:t>
             </w:r>
+            <w:r>
+              <w:rPr>
+                <w:rFonts w:ascii="ArialMT" w:hAnsi="ArialMT"/>
+                <w:sz w:val="24"/>
+              </w:rPr>
+              <w:t>.</w:t>
+            </w:r>
           </w:p>
         </w:tc>
       </w:tr>
@@ -4115,6 +4209,13 @@
               </w:rPr>
               <w:t>Extensão do arquivo</w:t>
             </w:r>
+            <w:r>
+              <w:rPr>
+                <w:rFonts w:ascii="ArialMT" w:hAnsi="ArialMT"/>
+                <w:sz w:val="24"/>
+              </w:rPr>
+              <w:t>.</w:t>
+            </w:r>
           </w:p>
         </w:tc>
       </w:tr>
@@ -4203,7 +4304,7 @@
     </w:p>
     <w:tbl>
       <w:tblPr>
-        <w:tblStyle w:val="TableGrid"/>
+        <w:tblStyle w:val="Tabelacomgrade"/>
         <w:tblW w:w="8789" w:type="dxa"/>
         <w:jc w:val="center"/>
         <w:tblLook w:val="04A0" w:firstRow="1" w:lastRow="0" w:firstColumn="1" w:lastColumn="0" w:noHBand="0" w:noVBand="1"/>
@@ -4348,7 +4449,7 @@
                 <w:sz w:val="24"/>
                 <w:szCs w:val="24"/>
               </w:rPr>
-              <w:t>PGC</w:t>
+              <w:t>PRT</w:t>
             </w:r>
           </w:p>
         </w:tc>
@@ -4372,7 +4473,7 @@
                 <w:sz w:val="24"/>
                 <w:szCs w:val="24"/>
               </w:rPr>
-              <w:t>Plano de gerência de configuração</w:t>
+              <w:t>Projeto de testes</w:t>
             </w:r>
           </w:p>
         </w:tc>
@@ -4401,7 +4502,7 @@
                 <w:sz w:val="24"/>
                 <w:szCs w:val="24"/>
               </w:rPr>
-              <w:t>BLD</w:t>
+              <w:t>PGC</w:t>
             </w:r>
           </w:p>
         </w:tc>
@@ -4425,7 +4526,7 @@
                 <w:sz w:val="24"/>
                 <w:szCs w:val="24"/>
               </w:rPr>
-              <w:t>Builds do sistema</w:t>
+              <w:t>Plano de gerência de configuração</w:t>
             </w:r>
           </w:p>
         </w:tc>
@@ -4454,6 +4555,59 @@
                 <w:sz w:val="24"/>
                 <w:szCs w:val="24"/>
               </w:rPr>
+              <w:t>BLD</w:t>
+            </w:r>
+          </w:p>
+        </w:tc>
+        <w:tc>
+          <w:tcPr>
+            <w:tcW w:w="4247" w:type="dxa"/>
+          </w:tcPr>
+          <w:p>
+            <w:pPr>
+              <w:rPr>
+                <w:rFonts w:ascii="ArialMT" w:hAnsi="ArialMT"/>
+                <w:color w:val="000000" w:themeColor="text1"/>
+                <w:sz w:val="24"/>
+                <w:szCs w:val="24"/>
+              </w:rPr>
+            </w:pPr>
+            <w:r>
+              <w:rPr>
+                <w:rFonts w:ascii="ArialMT" w:hAnsi="ArialMT"/>
+                <w:color w:val="000000" w:themeColor="text1"/>
+                <w:sz w:val="24"/>
+                <w:szCs w:val="24"/>
+              </w:rPr>
+              <w:t>Builds do sistema</w:t>
+            </w:r>
+          </w:p>
+        </w:tc>
+      </w:tr>
+      <w:tr>
+        <w:trPr>
+          <w:jc w:val="center"/>
+        </w:trPr>
+        <w:tc>
+          <w:tcPr>
+            <w:tcW w:w="4247" w:type="dxa"/>
+          </w:tcPr>
+          <w:p>
+            <w:pPr>
+              <w:rPr>
+                <w:rFonts w:ascii="ArialMT" w:hAnsi="ArialMT"/>
+                <w:color w:val="000000" w:themeColor="text1"/>
+                <w:sz w:val="24"/>
+                <w:szCs w:val="24"/>
+              </w:rPr>
+            </w:pPr>
+            <w:r>
+              <w:rPr>
+                <w:rFonts w:ascii="ArialMT" w:hAnsi="ArialMT"/>
+                <w:color w:val="000000" w:themeColor="text1"/>
+                <w:sz w:val="24"/>
+                <w:szCs w:val="24"/>
+              </w:rPr>
               <w:t>RLS</w:t>
             </w:r>
           </w:p>
@@ -4488,6 +4642,59 @@
                 <w:szCs w:val="24"/>
               </w:rPr>
               <w:t>ases do Sistema</w:t>
+            </w:r>
+          </w:p>
+        </w:tc>
+      </w:tr>
+      <w:tr>
+        <w:trPr>
+          <w:jc w:val="center"/>
+        </w:trPr>
+        <w:tc>
+          <w:tcPr>
+            <w:tcW w:w="4247" w:type="dxa"/>
+          </w:tcPr>
+          <w:p>
+            <w:pPr>
+              <w:rPr>
+                <w:rFonts w:ascii="ArialMT" w:hAnsi="ArialMT"/>
+                <w:color w:val="000000" w:themeColor="text1"/>
+                <w:sz w:val="24"/>
+                <w:szCs w:val="24"/>
+              </w:rPr>
+            </w:pPr>
+            <w:r>
+              <w:rPr>
+                <w:rFonts w:ascii="ArialMT" w:hAnsi="ArialMT"/>
+                <w:color w:val="000000" w:themeColor="text1"/>
+                <w:sz w:val="24"/>
+                <w:szCs w:val="24"/>
+              </w:rPr>
+              <w:t>NRL</w:t>
+            </w:r>
+          </w:p>
+        </w:tc>
+        <w:tc>
+          <w:tcPr>
+            <w:tcW w:w="4247" w:type="dxa"/>
+          </w:tcPr>
+          <w:p>
+            <w:pPr>
+              <w:rPr>
+                <w:rFonts w:ascii="ArialMT" w:hAnsi="ArialMT"/>
+                <w:color w:val="000000" w:themeColor="text1"/>
+                <w:sz w:val="24"/>
+                <w:szCs w:val="24"/>
+              </w:rPr>
+            </w:pPr>
+            <w:r>
+              <w:rPr>
+                <w:rFonts w:ascii="ArialMT" w:hAnsi="ArialMT"/>
+                <w:color w:val="000000" w:themeColor="text1"/>
+                <w:sz w:val="24"/>
+                <w:szCs w:val="24"/>
+              </w:rPr>
+              <w:t>Notas de release</w:t>
             </w:r>
           </w:p>
         </w:tc>
@@ -4505,7 +4712,7 @@
     </w:p>
     <w:p>
       <w:pPr>
-        <w:pStyle w:val="Heading3"/>
+        <w:pStyle w:val="Ttulo3"/>
         <w:rPr>
           <w:rFonts w:ascii="ArialMT" w:hAnsi="ArialMT"/>
           <w:i/>
@@ -4514,7 +4721,7 @@
           <w:szCs w:val="26"/>
         </w:rPr>
       </w:pPr>
-      <w:bookmarkStart w:id="12" w:name="_Toc401005325"/>
+      <w:bookmarkStart w:id="12" w:name="_Toc401224611"/>
       <w:proofErr w:type="gramStart"/>
       <w:r>
         <w:rPr>
@@ -4552,7 +4759,7 @@
     </w:p>
     <w:tbl>
       <w:tblPr>
-        <w:tblStyle w:val="TableGrid"/>
+        <w:tblStyle w:val="Tabelacomgrade"/>
         <w:tblW w:w="8789" w:type="dxa"/>
         <w:tblLook w:val="04A0" w:firstRow="1" w:lastRow="0" w:firstColumn="1" w:lastColumn="0" w:noHBand="0" w:noVBand="1"/>
       </w:tblPr>
@@ -4719,6 +4926,15 @@
               </w:rPr>
               <w:t>Contém a especificação de requisitos e os modelos elaborados para o projeto, caso existam</w:t>
             </w:r>
+            <w:r>
+              <w:rPr>
+                <w:rFonts w:ascii="ArialMT" w:hAnsi="ArialMT"/>
+                <w:color w:val="000000" w:themeColor="text1"/>
+                <w:sz w:val="24"/>
+                <w:szCs w:val="26"/>
+              </w:rPr>
+              <w:t>.</w:t>
+            </w:r>
           </w:p>
         </w:tc>
       </w:tr>
@@ -4792,7 +5008,16 @@
                 <w:sz w:val="24"/>
                 <w:szCs w:val="26"/>
               </w:rPr>
-              <w:t xml:space="preserve">Contém as descrições relacionadas com a gestão de configuração </w:t>
+              <w:t>Contém as descrições relacionad</w:t>
+            </w:r>
+            <w:r>
+              <w:rPr>
+                <w:rFonts w:ascii="ArialMT" w:hAnsi="ArialMT"/>
+                <w:color w:val="000000" w:themeColor="text1"/>
+                <w:sz w:val="24"/>
+                <w:szCs w:val="26"/>
+              </w:rPr>
+              <w:t>as com a gestão de configuração.</w:t>
             </w:r>
           </w:p>
         </w:tc>
@@ -4847,6 +5072,15 @@
               </w:rPr>
               <w:t>Contém os artefatos de testes</w:t>
             </w:r>
+            <w:r>
+              <w:rPr>
+                <w:rFonts w:ascii="ArialMT" w:hAnsi="ArialMT"/>
+                <w:color w:val="000000" w:themeColor="text1"/>
+                <w:sz w:val="24"/>
+                <w:szCs w:val="26"/>
+              </w:rPr>
+              <w:t>.</w:t>
+            </w:r>
           </w:p>
         </w:tc>
       </w:tr>
@@ -4900,6 +5134,15 @@
               </w:rPr>
               <w:t>Contém código fonte do projeto e testes implementados</w:t>
             </w:r>
+            <w:r>
+              <w:rPr>
+                <w:rFonts w:ascii="ArialMT" w:hAnsi="ArialMT"/>
+                <w:color w:val="000000" w:themeColor="text1"/>
+                <w:sz w:val="24"/>
+                <w:szCs w:val="26"/>
+              </w:rPr>
+              <w:t>.</w:t>
+            </w:r>
           </w:p>
         </w:tc>
       </w:tr>
@@ -4952,6 +5195,15 @@
                 <w:szCs w:val="26"/>
               </w:rPr>
               <w:t>Contém o código fonte do projeto</w:t>
+            </w:r>
+            <w:r>
+              <w:rPr>
+                <w:rFonts w:ascii="ArialMT" w:hAnsi="ArialMT"/>
+                <w:color w:val="000000" w:themeColor="text1"/>
+                <w:sz w:val="24"/>
+                <w:szCs w:val="26"/>
+              </w:rPr>
+              <w:t>.</w:t>
             </w:r>
           </w:p>
         </w:tc>
@@ -4981,6 +5233,7 @@
     </w:p>
     <w:p>
       <w:pPr>
+        <w:pStyle w:val="Ttulo3"/>
         <w:rPr>
           <w:rFonts w:ascii="ArialMT" w:hAnsi="ArialMT"/>
           <w:i/>
@@ -4989,10 +5242,8 @@
           <w:szCs w:val="26"/>
         </w:rPr>
       </w:pPr>
-    </w:p>
-    <w:p>
-      <w:pPr>
-        <w:pStyle w:val="Heading3"/>
+      <w:bookmarkStart w:id="13" w:name="_Toc401224612"/>
+      <w:r>
         <w:rPr>
           <w:rFonts w:ascii="ArialMT" w:hAnsi="ArialMT"/>
           <w:i/>
@@ -5000,8 +5251,9 @@
           <w:sz w:val="26"/>
           <w:szCs w:val="26"/>
         </w:rPr>
-      </w:pPr>
-      <w:bookmarkStart w:id="13" w:name="_Toc401005326"/>
+        <w:lastRenderedPageBreak/>
+        <w:t>3.1.3</w:t>
+      </w:r>
       <w:r>
         <w:rPr>
           <w:rFonts w:ascii="ArialMT" w:hAnsi="ArialMT"/>
@@ -5010,17 +5262,6 @@
           <w:sz w:val="26"/>
           <w:szCs w:val="26"/>
         </w:rPr>
-        <w:lastRenderedPageBreak/>
-        <w:t>3.1.3</w:t>
-      </w:r>
-      <w:r>
-        <w:rPr>
-          <w:rFonts w:ascii="ArialMT" w:hAnsi="ArialMT"/>
-          <w:i/>
-          <w:color w:val="000000" w:themeColor="text1"/>
-          <w:sz w:val="26"/>
-          <w:szCs w:val="26"/>
-        </w:rPr>
         <w:t xml:space="preserve"> Baselines do Projeto</w:t>
       </w:r>
       <w:bookmarkEnd w:id="13"/>
@@ -5028,7 +5269,7 @@
     <w:p/>
     <w:tbl>
       <w:tblPr>
-        <w:tblStyle w:val="TableGrid"/>
+        <w:tblStyle w:val="Tabelacomgrade"/>
         <w:tblW w:w="8789" w:type="dxa"/>
         <w:jc w:val="center"/>
         <w:tblLook w:val="04A0" w:firstRow="1" w:lastRow="0" w:firstColumn="1" w:lastColumn="0" w:noHBand="0" w:noVBand="1"/>
@@ -5153,6 +5394,7 @@
           <w:p>
             <w:pPr>
               <w:spacing w:after="160" w:line="259" w:lineRule="auto"/>
+              <w:jc w:val="both"/>
               <w:rPr>
                 <w:rFonts w:ascii="ArialMT" w:hAnsi="ArialMT"/>
                 <w:sz w:val="24"/>
@@ -5166,6 +5408,14 @@
                 <w:szCs w:val="24"/>
               </w:rPr>
               <w:t>Descrição de todos os requisitos que compõem o sistema para o desenvolvimento do mesmo</w:t>
+            </w:r>
+            <w:r>
+              <w:rPr>
+                <w:rFonts w:ascii="ArialMT" w:hAnsi="ArialMT"/>
+                <w:sz w:val="24"/>
+                <w:szCs w:val="24"/>
+              </w:rPr>
+              <w:t>.</w:t>
             </w:r>
           </w:p>
         </w:tc>
@@ -5243,19 +5493,36 @@
           </w:tcPr>
           <w:p>
             <w:pPr>
-              <w:rPr>
-                <w:rFonts w:ascii="ArialMT" w:hAnsi="ArialMT"/>
-                <w:sz w:val="24"/>
-                <w:szCs w:val="24"/>
-              </w:rPr>
-            </w:pPr>
-            <w:r>
-              <w:rPr>
-                <w:rFonts w:ascii="ArialMT" w:hAnsi="ArialMT"/>
-                <w:sz w:val="24"/>
-                <w:szCs w:val="24"/>
-              </w:rPr>
-              <w:t>Protótipo do sistema para aprovação de como deverá ser feita a versão final.</w:t>
+              <w:jc w:val="both"/>
+              <w:rPr>
+                <w:rFonts w:ascii="ArialMT" w:hAnsi="ArialMT"/>
+                <w:sz w:val="24"/>
+                <w:szCs w:val="24"/>
+              </w:rPr>
+            </w:pPr>
+            <w:r>
+              <w:rPr>
+                <w:rFonts w:ascii="ArialMT" w:hAnsi="ArialMT"/>
+                <w:sz w:val="24"/>
+                <w:szCs w:val="24"/>
+              </w:rPr>
+              <w:t xml:space="preserve">Protótipo do sistema para aprovação de como </w:t>
+            </w:r>
+            <w:r>
+              <w:rPr>
+                <w:rFonts w:ascii="ArialMT" w:hAnsi="ArialMT"/>
+                <w:sz w:val="24"/>
+                <w:szCs w:val="24"/>
+              </w:rPr>
+              <w:t>deverá ser feita a versão final</w:t>
+            </w:r>
+            <w:r>
+              <w:rPr>
+                <w:rFonts w:ascii="ArialMT" w:hAnsi="ArialMT"/>
+                <w:sz w:val="24"/>
+                <w:szCs w:val="24"/>
+              </w:rPr>
+              <w:t>.</w:t>
             </w:r>
           </w:p>
         </w:tc>
@@ -5306,19 +5573,36 @@
           </w:tcPr>
           <w:p>
             <w:pPr>
-              <w:rPr>
-                <w:rFonts w:ascii="ArialMT" w:hAnsi="ArialMT"/>
-                <w:sz w:val="24"/>
-                <w:szCs w:val="24"/>
-              </w:rPr>
-            </w:pPr>
-            <w:r>
-              <w:rPr>
-                <w:rFonts w:ascii="ArialMT" w:hAnsi="ArialMT"/>
-                <w:sz w:val="24"/>
-                <w:szCs w:val="24"/>
-              </w:rPr>
-              <w:t>Definição dos testes que deverão ser feitos no sistema.</w:t>
+              <w:jc w:val="both"/>
+              <w:rPr>
+                <w:rFonts w:ascii="ArialMT" w:hAnsi="ArialMT"/>
+                <w:sz w:val="24"/>
+                <w:szCs w:val="24"/>
+              </w:rPr>
+            </w:pPr>
+            <w:r>
+              <w:rPr>
+                <w:rFonts w:ascii="ArialMT" w:hAnsi="ArialMT"/>
+                <w:sz w:val="24"/>
+                <w:szCs w:val="24"/>
+              </w:rPr>
+              <w:t>Definição dos testes qu</w:t>
+            </w:r>
+            <w:r>
+              <w:rPr>
+                <w:rFonts w:ascii="ArialMT" w:hAnsi="ArialMT"/>
+                <w:sz w:val="24"/>
+                <w:szCs w:val="24"/>
+              </w:rPr>
+              <w:t>e deverão ser feitos no sistema</w:t>
+            </w:r>
+            <w:r>
+              <w:rPr>
+                <w:rFonts w:ascii="ArialMT" w:hAnsi="ArialMT"/>
+                <w:sz w:val="24"/>
+                <w:szCs w:val="24"/>
+              </w:rPr>
+              <w:t>.</w:t>
             </w:r>
           </w:p>
         </w:tc>
@@ -5387,19 +5671,36 @@
           </w:tcPr>
           <w:p>
             <w:pPr>
-              <w:rPr>
-                <w:rFonts w:ascii="ArialMT" w:hAnsi="ArialMT"/>
-                <w:sz w:val="24"/>
-                <w:szCs w:val="24"/>
-              </w:rPr>
-            </w:pPr>
-            <w:r>
-              <w:rPr>
-                <w:rFonts w:ascii="ArialMT" w:hAnsi="ArialMT"/>
-                <w:sz w:val="24"/>
-                <w:szCs w:val="24"/>
-              </w:rPr>
-              <w:t>Arquitetura física do sistema; como deve estar configurado o ambiente o qual ele será implementado.</w:t>
+              <w:jc w:val="both"/>
+              <w:rPr>
+                <w:rFonts w:ascii="ArialMT" w:hAnsi="ArialMT"/>
+                <w:sz w:val="24"/>
+                <w:szCs w:val="24"/>
+              </w:rPr>
+            </w:pPr>
+            <w:r>
+              <w:rPr>
+                <w:rFonts w:ascii="ArialMT" w:hAnsi="ArialMT"/>
+                <w:sz w:val="24"/>
+                <w:szCs w:val="24"/>
+              </w:rPr>
+              <w:t>Arquitetura física do sistema; como deve estar configurado o ambien</w:t>
+            </w:r>
+            <w:r>
+              <w:rPr>
+                <w:rFonts w:ascii="ArialMT" w:hAnsi="ArialMT"/>
+                <w:sz w:val="24"/>
+                <w:szCs w:val="24"/>
+              </w:rPr>
+              <w:t>te o qual ele será implementado</w:t>
+            </w:r>
+            <w:r>
+              <w:rPr>
+                <w:rFonts w:ascii="ArialMT" w:hAnsi="ArialMT"/>
+                <w:sz w:val="24"/>
+                <w:szCs w:val="24"/>
+              </w:rPr>
+              <w:t>.</w:t>
             </w:r>
           </w:p>
         </w:tc>
@@ -5458,44 +5759,61 @@
           </w:tcPr>
           <w:p>
             <w:pPr>
-              <w:rPr>
-                <w:rFonts w:ascii="ArialMT" w:hAnsi="ArialMT"/>
-                <w:sz w:val="24"/>
-                <w:szCs w:val="24"/>
-              </w:rPr>
-            </w:pPr>
-            <w:r>
-              <w:rPr>
-                <w:rFonts w:ascii="ArialMT" w:hAnsi="ArialMT"/>
-                <w:sz w:val="24"/>
-                <w:szCs w:val="24"/>
-              </w:rPr>
-              <w:t xml:space="preserve">Modelagem das entidades e seus relacionamentos. </w:t>
-            </w:r>
-          </w:p>
-        </w:tc>
-        <w:tc>
-          <w:tcPr>
-            <w:tcW w:w="2606" w:type="dxa"/>
-          </w:tcPr>
-          <w:p>
-            <w:pPr>
-              <w:rPr>
-                <w:rFonts w:ascii="ArialMT" w:hAnsi="ArialMT"/>
-                <w:sz w:val="24"/>
-                <w:szCs w:val="24"/>
-              </w:rPr>
-            </w:pPr>
-            <w:r>
-              <w:rPr>
-                <w:rFonts w:ascii="ArialMT" w:hAnsi="ArialMT"/>
-                <w:sz w:val="24"/>
-                <w:szCs w:val="24"/>
-              </w:rPr>
-              <w:t>UML</w:t>
+              <w:jc w:val="both"/>
+              <w:rPr>
+                <w:rFonts w:ascii="ArialMT" w:hAnsi="ArialMT"/>
+                <w:sz w:val="24"/>
+                <w:szCs w:val="24"/>
+              </w:rPr>
+            </w:pPr>
+            <w:r>
+              <w:rPr>
+                <w:rFonts w:ascii="ArialMT" w:hAnsi="ArialMT"/>
+                <w:sz w:val="24"/>
+                <w:szCs w:val="24"/>
+              </w:rPr>
+              <w:t>Modelagem das en</w:t>
+            </w:r>
+            <w:r>
+              <w:rPr>
+                <w:rFonts w:ascii="ArialMT" w:hAnsi="ArialMT"/>
+                <w:sz w:val="24"/>
+                <w:szCs w:val="24"/>
+              </w:rPr>
+              <w:t>tidades e seus relacionamentos</w:t>
+            </w:r>
+            <w:r>
+              <w:rPr>
+                <w:rFonts w:ascii="ArialMT" w:hAnsi="ArialMT"/>
+                <w:sz w:val="24"/>
+                <w:szCs w:val="24"/>
+              </w:rPr>
+              <w:t>.</w:t>
             </w:r>
             <w:bookmarkStart w:id="14" w:name="_GoBack"/>
             <w:bookmarkEnd w:id="14"/>
+          </w:p>
+        </w:tc>
+        <w:tc>
+          <w:tcPr>
+            <w:tcW w:w="2606" w:type="dxa"/>
+          </w:tcPr>
+          <w:p>
+            <w:pPr>
+              <w:rPr>
+                <w:rFonts w:ascii="ArialMT" w:hAnsi="ArialMT"/>
+                <w:sz w:val="24"/>
+                <w:szCs w:val="24"/>
+              </w:rPr>
+            </w:pPr>
+            <w:r>
+              <w:rPr>
+                <w:rFonts w:ascii="ArialMT" w:hAnsi="ArialMT"/>
+                <w:sz w:val="24"/>
+                <w:szCs w:val="24"/>
+              </w:rPr>
+              <w:t>UML</w:t>
+            </w:r>
           </w:p>
         </w:tc>
       </w:tr>
@@ -5503,14 +5821,14 @@
     <w:p/>
     <w:p>
       <w:pPr>
-        <w:pStyle w:val="Heading1"/>
+        <w:pStyle w:val="Ttulo1"/>
         <w:rPr>
           <w:rFonts w:ascii="ArialMT" w:hAnsi="ArialMT"/>
           <w:b/>
           <w:color w:val="000000" w:themeColor="text1"/>
         </w:rPr>
       </w:pPr>
-      <w:bookmarkStart w:id="15" w:name="_Toc401005327"/>
+      <w:bookmarkStart w:id="15" w:name="_Toc401224613"/>
       <w:r>
         <w:rPr>
           <w:rFonts w:ascii="ArialMT" w:hAnsi="ArialMT"/>
@@ -5537,22 +5855,30 @@
           <w:color w:val="000000" w:themeColor="text1"/>
           <w:sz w:val="24"/>
         </w:rPr>
-        <w:t>Serão realizados três marcos principais:</w:t>
+        <w:t>Serão realizados dois</w:t>
       </w:r>
-    </w:p>
-    <w:p>
-      <w:pPr>
-        <w:jc w:val="both"/>
+      <w:r>
         <w:rPr>
           <w:rFonts w:ascii="ArialMT" w:hAnsi="ArialMT"/>
           <w:color w:val="000000" w:themeColor="text1"/>
           <w:sz w:val="24"/>
         </w:rPr>
-      </w:pPr>
-    </w:p>
-    <w:p>
-      <w:pPr>
-        <w:pStyle w:val="ListParagraph"/>
+        <w:t xml:space="preserve"> marcos principais:</w:t>
+      </w:r>
+    </w:p>
+    <w:p>
+      <w:pPr>
+        <w:jc w:val="both"/>
+        <w:rPr>
+          <w:rFonts w:ascii="ArialMT" w:hAnsi="ArialMT"/>
+          <w:color w:val="000000" w:themeColor="text1"/>
+          <w:sz w:val="24"/>
+        </w:rPr>
+      </w:pPr>
+    </w:p>
+    <w:p>
+      <w:pPr>
+        <w:pStyle w:val="PargrafodaLista"/>
         <w:numPr>
           <w:ilvl w:val="0"/>
           <w:numId w:val="1"/>
@@ -5578,12 +5904,20 @@
           <w:color w:val="000000" w:themeColor="text1"/>
           <w:sz w:val="24"/>
         </w:rPr>
-        <w:t xml:space="preserve"> (XX/XX/2014)</w:t>
+        <w:t xml:space="preserve"> (16/10</w:t>
       </w:r>
-    </w:p>
-    <w:p>
-      <w:pPr>
-        <w:pStyle w:val="ListParagraph"/>
+      <w:r>
+        <w:rPr>
+          <w:rFonts w:ascii="ArialMT" w:hAnsi="ArialMT"/>
+          <w:color w:val="000000" w:themeColor="text1"/>
+          <w:sz w:val="24"/>
+        </w:rPr>
+        <w:t>/2014)</w:t>
+      </w:r>
+    </w:p>
+    <w:p>
+      <w:pPr>
+        <w:pStyle w:val="PargrafodaLista"/>
         <w:numPr>
           <w:ilvl w:val="0"/>
           <w:numId w:val="1"/>
@@ -5601,37 +5935,6 @@
           <w:color w:val="000000" w:themeColor="text1"/>
           <w:sz w:val="24"/>
         </w:rPr>
-        <w:t>Capacidade Operacional Inicial</w:t>
-      </w:r>
-      <w:r>
-        <w:rPr>
-          <w:rFonts w:ascii="ArialMT" w:hAnsi="ArialMT"/>
-          <w:color w:val="000000" w:themeColor="text1"/>
-          <w:sz w:val="24"/>
-        </w:rPr>
-        <w:t xml:space="preserve"> (XX/XX/2014)</w:t>
-      </w:r>
-    </w:p>
-    <w:p>
-      <w:pPr>
-        <w:pStyle w:val="ListParagraph"/>
-        <w:numPr>
-          <w:ilvl w:val="0"/>
-          <w:numId w:val="1"/>
-        </w:numPr>
-        <w:jc w:val="both"/>
-        <w:rPr>
-          <w:rFonts w:ascii="ArialMT" w:hAnsi="ArialMT"/>
-          <w:color w:val="000000" w:themeColor="text1"/>
-          <w:sz w:val="24"/>
-        </w:rPr>
-      </w:pPr>
-      <w:r>
-        <w:rPr>
-          <w:rFonts w:ascii="ArialMT" w:hAnsi="ArialMT"/>
-          <w:color w:val="000000" w:themeColor="text1"/>
-          <w:sz w:val="24"/>
-        </w:rPr>
         <w:t>Release do Produto</w:t>
       </w:r>
       <w:r>
@@ -5640,8 +5943,16 @@
           <w:color w:val="000000" w:themeColor="text1"/>
           <w:sz w:val="24"/>
         </w:rPr>
-        <w:t xml:space="preserve"> (XX/XX/2014)</w:t>
+        <w:t xml:space="preserve"> (06/11</w:t>
       </w:r>
+      <w:r>
+        <w:rPr>
+          <w:rFonts w:ascii="ArialMT" w:hAnsi="ArialMT"/>
+          <w:color w:val="000000" w:themeColor="text1"/>
+          <w:sz w:val="24"/>
+        </w:rPr>
+        <w:t>/2014)</w:t>
+      </w:r>
     </w:p>
     <w:p>
       <w:pPr>
@@ -5650,7 +5961,7 @@
     </w:p>
     <w:p>
       <w:pPr>
-        <w:pStyle w:val="Heading1"/>
+        <w:pStyle w:val="Ttulo1"/>
         <w:rPr>
           <w:rFonts w:ascii="ArialMT" w:hAnsi="ArialMT"/>
           <w:b/>
@@ -5659,7 +5970,7 @@
           <w:szCs w:val="30"/>
         </w:rPr>
       </w:pPr>
-      <w:bookmarkStart w:id="16" w:name="_Toc401005328"/>
+      <w:bookmarkStart w:id="16" w:name="_Toc401224614"/>
       <w:r>
         <w:rPr>
           <w:rFonts w:ascii="ArialMT" w:hAnsi="ArialMT"/>
@@ -6338,11 +6649,11 @@
     <w:qFormat/>
     <w:rsid w:val="00E95945"/>
   </w:style>
-  <w:style w:type="paragraph" w:styleId="Heading1">
+  <w:style w:type="paragraph" w:styleId="Ttulo1">
     <w:name w:val="heading 1"/>
     <w:basedOn w:val="Normal"/>
     <w:next w:val="Normal"/>
-    <w:link w:val="Heading1Char"/>
+    <w:link w:val="Ttulo1Char"/>
     <w:uiPriority w:val="9"/>
     <w:qFormat/>
     <w:rsid w:val="00D774CE"/>
@@ -6359,11 +6670,11 @@
       <w:szCs w:val="32"/>
     </w:rPr>
   </w:style>
-  <w:style w:type="paragraph" w:styleId="Heading2">
+  <w:style w:type="paragraph" w:styleId="Ttulo2">
     <w:name w:val="heading 2"/>
     <w:basedOn w:val="Normal"/>
     <w:next w:val="Normal"/>
-    <w:link w:val="Heading2Char"/>
+    <w:link w:val="Ttulo2Char"/>
     <w:uiPriority w:val="9"/>
     <w:unhideWhenUsed/>
     <w:qFormat/>
@@ -6381,11 +6692,11 @@
       <w:szCs w:val="26"/>
     </w:rPr>
   </w:style>
-  <w:style w:type="paragraph" w:styleId="Heading3">
+  <w:style w:type="paragraph" w:styleId="Ttulo3">
     <w:name w:val="heading 3"/>
     <w:basedOn w:val="Normal"/>
     <w:next w:val="Normal"/>
-    <w:link w:val="Heading3Char"/>
+    <w:link w:val="Ttulo3Char"/>
     <w:uiPriority w:val="9"/>
     <w:unhideWhenUsed/>
     <w:qFormat/>
@@ -6403,13 +6714,13 @@
       <w:szCs w:val="24"/>
     </w:rPr>
   </w:style>
-  <w:style w:type="character" w:default="1" w:styleId="DefaultParagraphFont">
+  <w:style w:type="character" w:default="1" w:styleId="Fontepargpadro">
     <w:name w:val="Default Paragraph Font"/>
     <w:uiPriority w:val="1"/>
     <w:semiHidden/>
     <w:unhideWhenUsed/>
   </w:style>
-  <w:style w:type="table" w:default="1" w:styleId="TableNormal">
+  <w:style w:type="table" w:default="1" w:styleId="Tabelanormal">
     <w:name w:val="Normal Table"/>
     <w:uiPriority w:val="99"/>
     <w:semiHidden/>
@@ -6424,16 +6735,16 @@
       </w:tblCellMar>
     </w:tblPr>
   </w:style>
-  <w:style w:type="numbering" w:default="1" w:styleId="NoList">
+  <w:style w:type="numbering" w:default="1" w:styleId="Semlista">
     <w:name w:val="No List"/>
     <w:uiPriority w:val="99"/>
     <w:semiHidden/>
     <w:unhideWhenUsed/>
   </w:style>
-  <w:style w:type="character" w:customStyle="1" w:styleId="Heading1Char">
-    <w:name w:val="Heading 1 Char"/>
-    <w:basedOn w:val="DefaultParagraphFont"/>
-    <w:link w:val="Heading1"/>
+  <w:style w:type="character" w:customStyle="1" w:styleId="Ttulo1Char">
+    <w:name w:val="Título 1 Char"/>
+    <w:basedOn w:val="Fontepargpadro"/>
+    <w:link w:val="Ttulo1"/>
     <w:uiPriority w:val="9"/>
     <w:rsid w:val="00D774CE"/>
     <w:rPr>
@@ -6443,10 +6754,10 @@
       <w:szCs w:val="32"/>
     </w:rPr>
   </w:style>
-  <w:style w:type="character" w:customStyle="1" w:styleId="Heading2Char">
-    <w:name w:val="Heading 2 Char"/>
-    <w:basedOn w:val="DefaultParagraphFont"/>
-    <w:link w:val="Heading2"/>
+  <w:style w:type="character" w:customStyle="1" w:styleId="Ttulo2Char">
+    <w:name w:val="Título 2 Char"/>
+    <w:basedOn w:val="Fontepargpadro"/>
+    <w:link w:val="Ttulo2"/>
     <w:uiPriority w:val="9"/>
     <w:rsid w:val="00F056C3"/>
     <w:rPr>
@@ -6456,9 +6767,9 @@
       <w:szCs w:val="26"/>
     </w:rPr>
   </w:style>
-  <w:style w:type="paragraph" w:styleId="TOCHeading">
+  <w:style w:type="paragraph" w:styleId="CabealhodoSumrio">
     <w:name w:val="TOC Heading"/>
-    <w:basedOn w:val="Heading1"/>
+    <w:basedOn w:val="Ttulo1"/>
     <w:next w:val="Normal"/>
     <w:uiPriority w:val="39"/>
     <w:unhideWhenUsed/>
@@ -6471,7 +6782,7 @@
       <w:lang w:eastAsia="pt-BR"/>
     </w:rPr>
   </w:style>
-  <w:style w:type="paragraph" w:styleId="TOC1">
+  <w:style w:type="paragraph" w:styleId="Sumrio1">
     <w:name w:val="toc 1"/>
     <w:basedOn w:val="Normal"/>
     <w:next w:val="Normal"/>
@@ -6483,7 +6794,7 @@
       <w:spacing w:after="100"/>
     </w:pPr>
   </w:style>
-  <w:style w:type="paragraph" w:styleId="TOC2">
+  <w:style w:type="paragraph" w:styleId="Sumrio2">
     <w:name w:val="toc 2"/>
     <w:basedOn w:val="Normal"/>
     <w:next w:val="Normal"/>
@@ -6498,7 +6809,7 @@
   </w:style>
   <w:style w:type="character" w:styleId="Hyperlink">
     <w:name w:val="Hyperlink"/>
-    <w:basedOn w:val="DefaultParagraphFont"/>
+    <w:basedOn w:val="Fontepargpadro"/>
     <w:uiPriority w:val="99"/>
     <w:unhideWhenUsed/>
     <w:rsid w:val="00AB74A5"/>
@@ -6507,9 +6818,9 @@
       <w:u w:val="single"/>
     </w:rPr>
   </w:style>
-  <w:style w:type="table" w:styleId="TableGrid">
+  <w:style w:type="table" w:styleId="Tabelacomgrade">
     <w:name w:val="Table Grid"/>
-    <w:basedOn w:val="TableNormal"/>
+    <w:basedOn w:val="Tabelanormal"/>
     <w:uiPriority w:val="39"/>
     <w:rsid w:val="00937D85"/>
     <w:pPr>
@@ -6526,10 +6837,10 @@
       </w:tblBorders>
     </w:tblPr>
   </w:style>
-  <w:style w:type="character" w:customStyle="1" w:styleId="Heading3Char">
-    <w:name w:val="Heading 3 Char"/>
-    <w:basedOn w:val="DefaultParagraphFont"/>
-    <w:link w:val="Heading3"/>
+  <w:style w:type="character" w:customStyle="1" w:styleId="Ttulo3Char">
+    <w:name w:val="Título 3 Char"/>
+    <w:basedOn w:val="Fontepargpadro"/>
+    <w:link w:val="Ttulo3"/>
     <w:uiPriority w:val="9"/>
     <w:rsid w:val="00D05B96"/>
     <w:rPr>
@@ -6539,7 +6850,7 @@
       <w:szCs w:val="24"/>
     </w:rPr>
   </w:style>
-  <w:style w:type="paragraph" w:styleId="TOC3">
+  <w:style w:type="paragraph" w:styleId="Sumrio3">
     <w:name w:val="toc 3"/>
     <w:basedOn w:val="Normal"/>
     <w:next w:val="Normal"/>
@@ -6552,7 +6863,7 @@
       <w:ind w:left="440"/>
     </w:pPr>
   </w:style>
-  <w:style w:type="paragraph" w:styleId="ListParagraph">
+  <w:style w:type="paragraph" w:styleId="PargrafodaLista">
     <w:name w:val="List Paragraph"/>
     <w:basedOn w:val="Normal"/>
     <w:uiPriority w:val="34"/>
@@ -6563,7 +6874,7 @@
       <w:contextualSpacing/>
     </w:pPr>
   </w:style>
-  <w:style w:type="paragraph" w:styleId="NoSpacing">
+  <w:style w:type="paragraph" w:styleId="SemEspaamento">
     <w:name w:val="No Spacing"/>
     <w:uiPriority w:val="1"/>
     <w:qFormat/>
@@ -6572,10 +6883,10 @@
       <w:spacing w:after="0" w:line="240" w:lineRule="auto"/>
     </w:pPr>
   </w:style>
-  <w:style w:type="paragraph" w:styleId="BalloonText">
+  <w:style w:type="paragraph" w:styleId="Textodebalo">
     <w:name w:val="Balloon Text"/>
     <w:basedOn w:val="Normal"/>
-    <w:link w:val="BalloonTextChar"/>
+    <w:link w:val="TextodebaloChar"/>
     <w:uiPriority w:val="99"/>
     <w:semiHidden/>
     <w:unhideWhenUsed/>
@@ -6589,10 +6900,10 @@
       <w:szCs w:val="16"/>
     </w:rPr>
   </w:style>
-  <w:style w:type="character" w:customStyle="1" w:styleId="BalloonTextChar">
-    <w:name w:val="Balloon Text Char"/>
-    <w:basedOn w:val="DefaultParagraphFont"/>
-    <w:link w:val="BalloonText"/>
+  <w:style w:type="character" w:customStyle="1" w:styleId="TextodebaloChar">
+    <w:name w:val="Texto de balão Char"/>
+    <w:basedOn w:val="Fontepargpadro"/>
+    <w:link w:val="Textodebalo"/>
     <w:uiPriority w:val="99"/>
     <w:semiHidden/>
     <w:rsid w:val="00AB38D7"/>
@@ -6871,7 +7182,7 @@
 </file>
 
 <file path=customXml/itemProps1.xml><?xml version="1.0" encoding="utf-8"?>
-<ds:datastoreItem xmlns:ds="http://schemas.openxmlformats.org/officeDocument/2006/customXml" ds:itemID="{B54B5AB6-E92A-4D87-B43C-D4B1F73107F8}">
+<ds:datastoreItem xmlns:ds="http://schemas.openxmlformats.org/officeDocument/2006/customXml" ds:itemID="{E03F113B-3025-4D53-807A-24E28E0FF902}">
   <ds:schemaRefs>
     <ds:schemaRef ds:uri="http://schemas.openxmlformats.org/officeDocument/2006/bibliography"/>
   </ds:schemaRefs>

</xml_diff>